<commit_message>
minor changes to language, synching markdown with updated doc
</commit_message>
<xml_diff>
--- a/2022-23 MDE Ed-Fi Documentation/2022-2023 Ed-Fi ODS API Overview for SIS Vendors and Districts.docx
+++ b/2022-23 MDE Ed-Fi Documentation/2022-2023 Ed-Fi ODS API Overview for SIS Vendors and Districts.docx
@@ -238,7 +238,7 @@
           <w:sz w:val="28"/>
           <w:szCs w:val="28"/>
         </w:rPr>
-        <w:t>3/14/2022</w:t>
+        <w:t>3/15/2022</w:t>
       </w:r>
       <w:r>
         <w:rPr>
@@ -4068,19 +4068,8 @@
             <w:color w:val="0088CC"/>
             <w:shd w:val="clear" w:color="auto" w:fill="FFFFFF"/>
           </w:rPr>
-          <w:t xml:space="preserve">The Ed-Fi </w:t>
+          <w:t>The Ed-Fi TechDocs</w:t>
         </w:r>
-        <w:proofErr w:type="spellStart"/>
-        <w:r>
-          <w:rPr>
-            <w:rStyle w:val="Hyperlink"/>
-            <w:rFonts w:ascii="Helvetica" w:hAnsi="Helvetica"/>
-            <w:color w:val="0088CC"/>
-            <w:shd w:val="clear" w:color="auto" w:fill="FFFFFF"/>
-          </w:rPr>
-          <w:t>TechDocs</w:t>
-        </w:r>
-        <w:proofErr w:type="spellEnd"/>
       </w:hyperlink>
       <w:r>
         <w:rPr>
@@ -4290,23 +4279,13 @@
         </w:rPr>
         <w:t>-</w:t>
       </w:r>
-      <w:proofErr w:type="spellStart"/>
       <w:r>
         <w:rPr>
           <w:rFonts w:eastAsia="Arial" w:cs="Arial"/>
           <w:iCs/>
           <w:szCs w:val="20"/>
         </w:rPr>
-        <w:t>SISVendor</w:t>
-      </w:r>
-      <w:proofErr w:type="spellEnd"/>
-      <w:r>
-        <w:rPr>
-          <w:rFonts w:eastAsia="Arial" w:cs="Arial"/>
-          <w:iCs/>
-          <w:szCs w:val="20"/>
-        </w:rPr>
-        <w:t>-Profile</w:t>
+        <w:t>SISVendor-Profile</w:t>
       </w:r>
       <w:r>
         <w:rPr>
@@ -4429,25 +4408,7 @@
           <w:iCs/>
           <w:szCs w:val="20"/>
         </w:rPr>
-        <w:t>-</w:t>
-      </w:r>
-      <w:proofErr w:type="spellStart"/>
-      <w:r>
-        <w:rPr>
-          <w:rFonts w:eastAsia="Arial" w:cs="Arial"/>
-          <w:iCs/>
-          <w:szCs w:val="20"/>
-        </w:rPr>
-        <w:t>SISVendor</w:t>
-      </w:r>
-      <w:proofErr w:type="spellEnd"/>
-      <w:r>
-        <w:rPr>
-          <w:rFonts w:eastAsia="Arial" w:cs="Arial"/>
-          <w:iCs/>
-          <w:szCs w:val="20"/>
-        </w:rPr>
-        <w:t xml:space="preserve">-Profile – </w:t>
+        <w:t xml:space="preserve">-SISVendor-Profile – </w:t>
       </w:r>
       <w:r>
         <w:rPr>
@@ -4686,21 +4647,7 @@
         <w:rPr>
           <w:szCs w:val="20"/>
         </w:rPr>
-        <w:t>he URL for addressing MN extension resources should include ‘</w:t>
-      </w:r>
-      <w:proofErr w:type="spellStart"/>
-      <w:r>
-        <w:rPr>
-          <w:szCs w:val="20"/>
-        </w:rPr>
-        <w:t>mn</w:t>
-      </w:r>
-      <w:proofErr w:type="spellEnd"/>
-      <w:r>
-        <w:rPr>
-          <w:szCs w:val="20"/>
-        </w:rPr>
-        <w:t>’ after v3</w:t>
+        <w:t>he URL for addressing MN extension resources should include ‘mn’ after v3</w:t>
       </w:r>
       <w:r>
         <w:rPr>
@@ -4718,21 +4665,7 @@
         <w:rPr>
           <w:szCs w:val="20"/>
         </w:rPr>
-        <w:t xml:space="preserve"> Minnesota </w:t>
-      </w:r>
-      <w:proofErr w:type="spellStart"/>
-      <w:r>
-        <w:rPr>
-          <w:szCs w:val="20"/>
-        </w:rPr>
-        <w:t>Dept</w:t>
-      </w:r>
-      <w:proofErr w:type="spellEnd"/>
-      <w:r>
-        <w:rPr>
-          <w:szCs w:val="20"/>
-        </w:rPr>
-        <w:t xml:space="preserve"> of Education extension</w:t>
+        <w:t xml:space="preserve"> Minnesota Dept of Education extension</w:t>
       </w:r>
       <w:r>
         <w:rPr>
@@ -4759,14 +4692,12 @@
         </w:rPr>
         <w:t>/</w:t>
       </w:r>
-      <w:proofErr w:type="spellStart"/>
       <w:r>
         <w:rPr>
           <w:szCs w:val="20"/>
         </w:rPr>
         <w:t>api</w:t>
       </w:r>
-      <w:proofErr w:type="spellEnd"/>
       <w:r>
         <w:rPr>
           <w:szCs w:val="20"/>
@@ -4826,19 +4757,11 @@
         </w:rPr>
         <w:t>resources should include ‘</w:t>
       </w:r>
-      <w:proofErr w:type="spellStart"/>
-      <w:r>
-        <w:rPr>
-          <w:szCs w:val="20"/>
-        </w:rPr>
-        <w:t>ed</w:t>
-      </w:r>
-      <w:proofErr w:type="spellEnd"/>
-      <w:r>
-        <w:rPr>
-          <w:szCs w:val="20"/>
-        </w:rPr>
-        <w:t>-fi’</w:t>
+      <w:r>
+        <w:rPr>
+          <w:szCs w:val="20"/>
+        </w:rPr>
+        <w:t>ed-fi’</w:t>
       </w:r>
       <w:r>
         <w:rPr>
@@ -4856,35 +4779,7 @@
         <w:rPr>
           <w:szCs w:val="20"/>
         </w:rPr>
-        <w:t xml:space="preserve">hen addressing </w:t>
-      </w:r>
-      <w:proofErr w:type="spellStart"/>
-      <w:r>
-        <w:rPr>
-          <w:szCs w:val="20"/>
-        </w:rPr>
-        <w:t>StudentSchoolAssociation</w:t>
-      </w:r>
-      <w:proofErr w:type="spellEnd"/>
-      <w:r>
-        <w:rPr>
-          <w:szCs w:val="20"/>
-        </w:rPr>
-        <w:t xml:space="preserve">, a core </w:t>
-      </w:r>
-      <w:proofErr w:type="spellStart"/>
-      <w:r>
-        <w:rPr>
-          <w:szCs w:val="20"/>
-        </w:rPr>
-        <w:t>ed</w:t>
-      </w:r>
-      <w:proofErr w:type="spellEnd"/>
-      <w:r>
-        <w:rPr>
-          <w:szCs w:val="20"/>
-        </w:rPr>
-        <w:t>-fi entity, the URL is:</w:t>
+        <w:t>hen addressing StudentSchoolAssociation, a core ed-fi entity, the URL is:</w:t>
       </w:r>
     </w:p>
     <w:p>
@@ -4905,52 +4800,32 @@
         </w:rPr>
         <w:t>/</w:t>
       </w:r>
-      <w:proofErr w:type="spellStart"/>
       <w:r>
         <w:rPr>
           <w:szCs w:val="20"/>
         </w:rPr>
         <w:t>api</w:t>
       </w:r>
-      <w:proofErr w:type="spellEnd"/>
       <w:r>
         <w:rPr>
           <w:szCs w:val="20"/>
         </w:rPr>
         <w:t>/data/v3/</w:t>
       </w:r>
-      <w:proofErr w:type="spellStart"/>
       <w:r>
         <w:rPr>
           <w:b/>
           <w:szCs w:val="20"/>
           <w:highlight w:val="yellow"/>
         </w:rPr>
-        <w:t>ed</w:t>
-      </w:r>
-      <w:proofErr w:type="spellEnd"/>
-      <w:r>
-        <w:rPr>
-          <w:b/>
-          <w:szCs w:val="20"/>
-          <w:highlight w:val="yellow"/>
-        </w:rPr>
-        <w:t>-fi</w:t>
-      </w:r>
-      <w:r>
-        <w:rPr>
-          <w:szCs w:val="20"/>
-        </w:rPr>
-        <w:t>/</w:t>
-      </w:r>
-      <w:proofErr w:type="spellStart"/>
-      <w:r>
-        <w:rPr>
-          <w:szCs w:val="20"/>
-        </w:rPr>
-        <w:t>StudentSchoolAssociation</w:t>
-      </w:r>
-      <w:proofErr w:type="spellEnd"/>
+        <w:t>ed-fi</w:t>
+      </w:r>
+      <w:r>
+        <w:rPr>
+          <w:szCs w:val="20"/>
+        </w:rPr>
+        <w:t>/StudentSchoolAssociation</w:t>
+      </w:r>
     </w:p>
     <w:p>
       <w:pPr>
@@ -5020,14 +4895,12 @@
         </w:rPr>
         <w:t>/</w:t>
       </w:r>
-      <w:proofErr w:type="spellStart"/>
       <w:r>
         <w:rPr>
           <w:szCs w:val="20"/>
         </w:rPr>
         <w:t>api</w:t>
       </w:r>
-      <w:proofErr w:type="spellEnd"/>
       <w:r>
         <w:rPr>
           <w:szCs w:val="20"/>
@@ -5056,30 +4929,19 @@
         </w:rPr>
         <w:t>/</w:t>
       </w:r>
-      <w:proofErr w:type="spellStart"/>
       <w:r>
         <w:rPr>
           <w:bCs/>
           <w:szCs w:val="20"/>
         </w:rPr>
-        <w:t>ed</w:t>
-      </w:r>
-      <w:proofErr w:type="spellEnd"/>
-      <w:r>
-        <w:rPr>
-          <w:bCs/>
-          <w:szCs w:val="20"/>
-        </w:rPr>
-        <w:t>-fi/</w:t>
-      </w:r>
-      <w:proofErr w:type="spellStart"/>
+        <w:t>ed-fi/</w:t>
+      </w:r>
       <w:r>
         <w:rPr>
           <w:szCs w:val="20"/>
         </w:rPr>
         <w:t>StudentSchoolAssociation</w:t>
       </w:r>
-      <w:proofErr w:type="spellEnd"/>
     </w:p>
     <w:p>
       <w:pPr>
@@ -5099,19 +4961,11 @@
         </w:rPr>
         <w:t>/</w:t>
       </w:r>
-      <w:proofErr w:type="spellStart"/>
-      <w:r>
-        <w:rPr>
-          <w:szCs w:val="20"/>
-        </w:rPr>
-        <w:t>api</w:t>
-      </w:r>
-      <w:proofErr w:type="spellEnd"/>
-      <w:r>
-        <w:rPr>
-          <w:szCs w:val="20"/>
-        </w:rPr>
-        <w:t>/</w:t>
+      <w:r>
+        <w:rPr>
+          <w:szCs w:val="20"/>
+        </w:rPr>
+        <w:t>api/</w:t>
       </w:r>
       <w:r>
         <w:rPr>
@@ -5162,14 +5016,12 @@
       <w:r>
         <w:t xml:space="preserve">ODS/API </w:t>
       </w:r>
-      <w:proofErr w:type="spellStart"/>
       <w:r>
         <w:t>oa</w:t>
       </w:r>
       <w:r>
         <w:t>uth</w:t>
       </w:r>
-      <w:proofErr w:type="spellEnd"/>
       <w:r>
         <w:t xml:space="preserve"> URL</w:t>
       </w:r>
@@ -5440,21 +5292,7 @@
         <w:rPr>
           <w:szCs w:val="20"/>
         </w:rPr>
-        <w:t>associated with St. Paul Public School District (</w:t>
-      </w:r>
-      <w:proofErr w:type="spellStart"/>
-      <w:r>
-        <w:rPr>
-          <w:szCs w:val="20"/>
-        </w:rPr>
-        <w:t>LocalEducationAgencyId</w:t>
-      </w:r>
-      <w:proofErr w:type="spellEnd"/>
-      <w:r>
-        <w:rPr>
-          <w:szCs w:val="20"/>
-        </w:rPr>
-        <w:t xml:space="preserve"> = 10625000)</w:t>
+        <w:t>associated with St. Paul Public School District (LocalEducationAgencyId = 10625000)</w:t>
       </w:r>
       <w:r>
         <w:rPr>
@@ -5823,14 +5661,12 @@
         </w:rPr>
         <w:t>"</w:t>
       </w:r>
-      <w:proofErr w:type="spellStart"/>
       <w:r>
         <w:rPr>
           <w:szCs w:val="20"/>
         </w:rPr>
         <w:t>uri</w:t>
       </w:r>
-      <w:proofErr w:type="spellEnd"/>
       <w:r>
         <w:rPr>
           <w:szCs w:val="20"/>
@@ -5855,19 +5691,11 @@
           <w:szCs w:val="20"/>
         </w:rPr>
       </w:pPr>
-      <w:proofErr w:type="spellStart"/>
-      <w:r>
-        <w:rPr>
-          <w:szCs w:val="20"/>
-        </w:rPr>
-        <w:t>StaffUniqueId</w:t>
-      </w:r>
-      <w:proofErr w:type="spellEnd"/>
-      <w:r>
-        <w:rPr>
-          <w:szCs w:val="20"/>
-        </w:rPr>
-        <w:t xml:space="preserve"> will be loaded using the FFN in the Educator Licensing System.</w:t>
+      <w:r>
+        <w:rPr>
+          <w:szCs w:val="20"/>
+        </w:rPr>
+        <w:t>StaffUniqueId will be loaded using the FFN in the Educator Licensing System.</w:t>
       </w:r>
     </w:p>
     <w:p>
@@ -5933,21 +5761,7 @@
         <w:rPr>
           <w:szCs w:val="20"/>
         </w:rPr>
-        <w:t>uri</w:t>
-      </w:r>
-      <w:proofErr w:type="gramStart"/>
-      <w:r>
-        <w:rPr>
-          <w:szCs w:val="20"/>
-        </w:rPr>
-        <w:t>:/</w:t>
-      </w:r>
-      <w:proofErr w:type="gramEnd"/>
-      <w:r>
-        <w:rPr>
-          <w:szCs w:val="20"/>
-        </w:rPr>
-        <w:t>/[organization indicator]/[name of descriptor]#[code value]</w:t>
+        <w:t>uri://[organization indicator]/[name of descriptor]#[code value]</w:t>
       </w:r>
       <w:r>
         <w:rPr>
@@ -6003,49 +5817,7 @@
         <w:rPr>
           <w:szCs w:val="20"/>
         </w:rPr>
-        <w:t xml:space="preserve">This can be seen when updating a </w:t>
-      </w:r>
-      <w:proofErr w:type="spellStart"/>
-      <w:r>
-        <w:rPr>
-          <w:szCs w:val="20"/>
-        </w:rPr>
-        <w:t>studentSchoolAssociation</w:t>
-      </w:r>
-      <w:proofErr w:type="spellEnd"/>
-      <w:r>
-        <w:rPr>
-          <w:szCs w:val="20"/>
-        </w:rPr>
-        <w:t xml:space="preserve"> record. For example, within the MN extension part of the record (shown below), the code value for </w:t>
-      </w:r>
-      <w:proofErr w:type="spellStart"/>
-      <w:r>
-        <w:rPr>
-          <w:szCs w:val="20"/>
-        </w:rPr>
-        <w:t>membershipAttendanceUnitDescriptor</w:t>
-      </w:r>
-      <w:proofErr w:type="spellEnd"/>
-      <w:r>
-        <w:rPr>
-          <w:szCs w:val="20"/>
-        </w:rPr>
-        <w:t xml:space="preserve"> is not merely "Days", but "</w:t>
-      </w:r>
-      <w:proofErr w:type="spellStart"/>
-      <w:r>
-        <w:rPr>
-          <w:szCs w:val="20"/>
-        </w:rPr>
-        <w:t>MembershipAttendanceUnitDescriptor#Days</w:t>
-      </w:r>
-      <w:proofErr w:type="spellEnd"/>
-      <w:r>
-        <w:rPr>
-          <w:szCs w:val="20"/>
-        </w:rPr>
-        <w:t>":</w:t>
+        <w:t>This can be seen when updating a studentSchoolAssociation record. For example, within the MN extension part of the record (shown below), the code value for membershipAttendanceUnitDescriptor is not merely "Days", but "MembershipAttendanceUnitDescriptor#Days":</w:t>
       </w:r>
     </w:p>
     <w:p>
@@ -6083,25 +5855,7 @@
           <w:color w:val="183691"/>
           <w:szCs w:val="20"/>
         </w:rPr>
-        <w:t>"_</w:t>
-      </w:r>
-      <w:proofErr w:type="spellStart"/>
-      <w:r>
-        <w:rPr>
-          <w:rFonts w:ascii="Consolas" w:eastAsia="Times New Roman" w:hAnsi="Consolas" w:cs="Courier New"/>
-          <w:color w:val="183691"/>
-          <w:szCs w:val="20"/>
-        </w:rPr>
-        <w:t>ext</w:t>
-      </w:r>
-      <w:proofErr w:type="spellEnd"/>
-      <w:r>
-        <w:rPr>
-          <w:rFonts w:ascii="Consolas" w:eastAsia="Times New Roman" w:hAnsi="Consolas" w:cs="Courier New"/>
-          <w:color w:val="183691"/>
-          <w:szCs w:val="20"/>
-        </w:rPr>
-        <w:t>"</w:t>
+        <w:t>"_ext"</w:t>
       </w:r>
       <w:r>
         <w:rPr>
@@ -6225,27 +5979,7 @@
           <w:color w:val="183691"/>
           <w:szCs w:val="20"/>
         </w:rPr>
-        <w:t>"</w:t>
-      </w:r>
-      <w:proofErr w:type="spellStart"/>
-      <w:proofErr w:type="gramStart"/>
-      <w:r>
-        <w:rPr>
-          <w:rFonts w:ascii="Consolas" w:eastAsia="Times New Roman" w:hAnsi="Consolas" w:cs="Courier New"/>
-          <w:color w:val="183691"/>
-          <w:szCs w:val="20"/>
-        </w:rPr>
-        <w:t>homeboundServiceIndicator</w:t>
-      </w:r>
-      <w:proofErr w:type="spellEnd"/>
-      <w:proofErr w:type="gramEnd"/>
-      <w:r>
-        <w:rPr>
-          <w:rFonts w:ascii="Consolas" w:eastAsia="Times New Roman" w:hAnsi="Consolas" w:cs="Courier New"/>
-          <w:color w:val="183691"/>
-          <w:szCs w:val="20"/>
-        </w:rPr>
-        <w:t>"</w:t>
+        <w:t>"homeboundServiceIndicator"</w:t>
       </w:r>
       <w:r>
         <w:rPr>
@@ -6323,27 +6057,7 @@
           <w:color w:val="183691"/>
           <w:szCs w:val="20"/>
         </w:rPr>
-        <w:t>"</w:t>
-      </w:r>
-      <w:proofErr w:type="spellStart"/>
-      <w:proofErr w:type="gramStart"/>
-      <w:r>
-        <w:rPr>
-          <w:rFonts w:ascii="Consolas" w:eastAsia="Times New Roman" w:hAnsi="Consolas" w:cs="Courier New"/>
-          <w:color w:val="183691"/>
-          <w:szCs w:val="20"/>
-        </w:rPr>
-        <w:t>specialPupilIndicator</w:t>
-      </w:r>
-      <w:proofErr w:type="spellEnd"/>
-      <w:proofErr w:type="gramEnd"/>
-      <w:r>
-        <w:rPr>
-          <w:rFonts w:ascii="Consolas" w:eastAsia="Times New Roman" w:hAnsi="Consolas" w:cs="Courier New"/>
-          <w:color w:val="183691"/>
-          <w:szCs w:val="20"/>
-        </w:rPr>
-        <w:t>"</w:t>
+        <w:t>"specialPupilIndicator"</w:t>
       </w:r>
       <w:r>
         <w:rPr>
@@ -6421,27 +6135,7 @@
           <w:color w:val="183691"/>
           <w:szCs w:val="20"/>
         </w:rPr>
-        <w:t>"</w:t>
-      </w:r>
-      <w:proofErr w:type="spellStart"/>
-      <w:proofErr w:type="gramStart"/>
-      <w:r>
-        <w:rPr>
-          <w:rFonts w:ascii="Consolas" w:eastAsia="Times New Roman" w:hAnsi="Consolas" w:cs="Courier New"/>
-          <w:color w:val="183691"/>
-          <w:szCs w:val="20"/>
-        </w:rPr>
-        <w:t>residentLocalEducationAgencyReference</w:t>
-      </w:r>
-      <w:proofErr w:type="spellEnd"/>
-      <w:proofErr w:type="gramEnd"/>
-      <w:r>
-        <w:rPr>
-          <w:rFonts w:ascii="Consolas" w:eastAsia="Times New Roman" w:hAnsi="Consolas" w:cs="Courier New"/>
-          <w:color w:val="183691"/>
-          <w:szCs w:val="20"/>
-        </w:rPr>
-        <w:t>"</w:t>
+        <w:t>"residentLocalEducationAgencyReference"</w:t>
       </w:r>
       <w:r>
         <w:rPr>
@@ -6503,27 +6197,7 @@
           <w:color w:val="183691"/>
           <w:szCs w:val="20"/>
         </w:rPr>
-        <w:t>"</w:t>
-      </w:r>
-      <w:proofErr w:type="spellStart"/>
-      <w:proofErr w:type="gramStart"/>
-      <w:r>
-        <w:rPr>
-          <w:rFonts w:ascii="Consolas" w:eastAsia="Times New Roman" w:hAnsi="Consolas" w:cs="Courier New"/>
-          <w:color w:val="183691"/>
-          <w:szCs w:val="20"/>
-        </w:rPr>
-        <w:t>localEducationAgencyId</w:t>
-      </w:r>
-      <w:proofErr w:type="spellEnd"/>
-      <w:proofErr w:type="gramEnd"/>
-      <w:r>
-        <w:rPr>
-          <w:rFonts w:ascii="Consolas" w:eastAsia="Times New Roman" w:hAnsi="Consolas" w:cs="Courier New"/>
-          <w:color w:val="183691"/>
-          <w:szCs w:val="20"/>
-        </w:rPr>
-        <w:t>"</w:t>
+        <w:t>"localEducationAgencyId"</w:t>
       </w:r>
       <w:r>
         <w:rPr>
@@ -6631,25 +6305,7 @@
           <w:color w:val="183691"/>
           <w:szCs w:val="20"/>
         </w:rPr>
-        <w:t>"</w:t>
-      </w:r>
-      <w:proofErr w:type="gramStart"/>
-      <w:r>
-        <w:rPr>
-          <w:rFonts w:ascii="Consolas" w:eastAsia="Times New Roman" w:hAnsi="Consolas" w:cs="Courier New"/>
-          <w:color w:val="183691"/>
-          <w:szCs w:val="20"/>
-        </w:rPr>
-        <w:t>membership</w:t>
-      </w:r>
-      <w:proofErr w:type="gramEnd"/>
-      <w:r>
-        <w:rPr>
-          <w:rFonts w:ascii="Consolas" w:eastAsia="Times New Roman" w:hAnsi="Consolas" w:cs="Courier New"/>
-          <w:color w:val="183691"/>
-          <w:szCs w:val="20"/>
-        </w:rPr>
-        <w:t>"</w:t>
+        <w:t>"membership"</w:t>
       </w:r>
       <w:r>
         <w:rPr>
@@ -6711,27 +6367,7 @@
           <w:color w:val="183691"/>
           <w:szCs w:val="20"/>
         </w:rPr>
-        <w:t>"</w:t>
-      </w:r>
-      <w:proofErr w:type="spellStart"/>
-      <w:proofErr w:type="gramStart"/>
-      <w:r>
-        <w:rPr>
-          <w:rFonts w:ascii="Consolas" w:eastAsia="Times New Roman" w:hAnsi="Consolas" w:cs="Courier New"/>
-          <w:color w:val="183691"/>
-          <w:szCs w:val="20"/>
-        </w:rPr>
-        <w:t>membershipAttendanceUnitDescriptor</w:t>
-      </w:r>
-      <w:proofErr w:type="spellEnd"/>
-      <w:proofErr w:type="gramEnd"/>
-      <w:r>
-        <w:rPr>
-          <w:rFonts w:ascii="Consolas" w:eastAsia="Times New Roman" w:hAnsi="Consolas" w:cs="Courier New"/>
-          <w:color w:val="183691"/>
-          <w:szCs w:val="20"/>
-        </w:rPr>
-        <w:t>"</w:t>
+        <w:t>"membershipAttendanceUnitDescriptor"</w:t>
       </w:r>
       <w:r>
         <w:rPr>
@@ -6809,25 +6445,7 @@
           <w:color w:val="183691"/>
           <w:szCs w:val="20"/>
         </w:rPr>
-        <w:t>"</w:t>
-      </w:r>
-      <w:proofErr w:type="gramStart"/>
-      <w:r>
-        <w:rPr>
-          <w:rFonts w:ascii="Consolas" w:eastAsia="Times New Roman" w:hAnsi="Consolas" w:cs="Courier New"/>
-          <w:color w:val="183691"/>
-          <w:szCs w:val="20"/>
-        </w:rPr>
-        <w:t>attendance</w:t>
-      </w:r>
-      <w:proofErr w:type="gramEnd"/>
-      <w:r>
-        <w:rPr>
-          <w:rFonts w:ascii="Consolas" w:eastAsia="Times New Roman" w:hAnsi="Consolas" w:cs="Courier New"/>
-          <w:color w:val="183691"/>
-          <w:szCs w:val="20"/>
-        </w:rPr>
-        <w:t>"</w:t>
+        <w:t>"attendance"</w:t>
       </w:r>
       <w:r>
         <w:rPr>
@@ -6905,25 +6523,7 @@
           <w:color w:val="183691"/>
           <w:szCs w:val="20"/>
         </w:rPr>
-        <w:t>"</w:t>
-      </w:r>
-      <w:proofErr w:type="gramStart"/>
-      <w:r>
-        <w:rPr>
-          <w:rFonts w:ascii="Consolas" w:eastAsia="Times New Roman" w:hAnsi="Consolas" w:cs="Courier New"/>
-          <w:color w:val="183691"/>
-          <w:szCs w:val="20"/>
-        </w:rPr>
-        <w:t>membership</w:t>
-      </w:r>
-      <w:proofErr w:type="gramEnd"/>
-      <w:r>
-        <w:rPr>
-          <w:rFonts w:ascii="Consolas" w:eastAsia="Times New Roman" w:hAnsi="Consolas" w:cs="Courier New"/>
-          <w:color w:val="183691"/>
-          <w:szCs w:val="20"/>
-        </w:rPr>
-        <w:t>"</w:t>
+        <w:t>"membership"</w:t>
       </w:r>
       <w:r>
         <w:rPr>
@@ -7001,27 +6601,7 @@
           <w:color w:val="183691"/>
           <w:szCs w:val="20"/>
         </w:rPr>
-        <w:t>"</w:t>
-      </w:r>
-      <w:proofErr w:type="spellStart"/>
-      <w:proofErr w:type="gramStart"/>
-      <w:r>
-        <w:rPr>
-          <w:rFonts w:ascii="Consolas" w:eastAsia="Times New Roman" w:hAnsi="Consolas" w:cs="Courier New"/>
-          <w:color w:val="183691"/>
-          <w:szCs w:val="20"/>
-        </w:rPr>
-        <w:t>percentEnrolled</w:t>
-      </w:r>
-      <w:proofErr w:type="spellEnd"/>
-      <w:proofErr w:type="gramEnd"/>
-      <w:r>
-        <w:rPr>
-          <w:rFonts w:ascii="Consolas" w:eastAsia="Times New Roman" w:hAnsi="Consolas" w:cs="Courier New"/>
-          <w:color w:val="183691"/>
-          <w:szCs w:val="20"/>
-        </w:rPr>
-        <w:t>"</w:t>
+        <w:t>"percentEnrolled"</w:t>
       </w:r>
       <w:r>
         <w:rPr>
@@ -7129,25 +6709,7 @@
           <w:color w:val="183691"/>
           <w:szCs w:val="20"/>
         </w:rPr>
-        <w:t>"</w:t>
-      </w:r>
-      <w:proofErr w:type="gramStart"/>
-      <w:r>
-        <w:rPr>
-          <w:rFonts w:ascii="Consolas" w:eastAsia="Times New Roman" w:hAnsi="Consolas" w:cs="Courier New"/>
-          <w:color w:val="183691"/>
-          <w:szCs w:val="20"/>
-        </w:rPr>
-        <w:t>transportation</w:t>
-      </w:r>
-      <w:proofErr w:type="gramEnd"/>
-      <w:r>
-        <w:rPr>
-          <w:rFonts w:ascii="Consolas" w:eastAsia="Times New Roman" w:hAnsi="Consolas" w:cs="Courier New"/>
-          <w:color w:val="183691"/>
-          <w:szCs w:val="20"/>
-        </w:rPr>
-        <w:t>"</w:t>
+        <w:t>"transportation"</w:t>
       </w:r>
       <w:r>
         <w:rPr>
@@ -7209,69 +6771,31 @@
           <w:color w:val="183691"/>
           <w:szCs w:val="20"/>
         </w:rPr>
-        <w:t>"</w:t>
-      </w:r>
-      <w:proofErr w:type="spellStart"/>
-      <w:proofErr w:type="gramStart"/>
+        <w:t>"transportationCategoryDescriptor"</w:t>
+      </w:r>
+      <w:r>
+        <w:rPr>
+          <w:rFonts w:ascii="Consolas" w:eastAsia="Times New Roman" w:hAnsi="Consolas" w:cs="Courier New"/>
+          <w:color w:val="A71D5D"/>
+          <w:szCs w:val="20"/>
+        </w:rPr>
+        <w:t>:</w:t>
+      </w:r>
+      <w:r>
+        <w:rPr>
+          <w:rFonts w:ascii="Consolas" w:eastAsia="Times New Roman" w:hAnsi="Consolas" w:cs="Courier New"/>
+          <w:color w:val="333333"/>
+          <w:szCs w:val="20"/>
+        </w:rPr>
+        <w:t xml:space="preserve"> </w:t>
+      </w:r>
       <w:r>
         <w:rPr>
           <w:rFonts w:ascii="Consolas" w:eastAsia="Times New Roman" w:hAnsi="Consolas" w:cs="Courier New"/>
           <w:color w:val="183691"/>
           <w:szCs w:val="20"/>
         </w:rPr>
-        <w:t>transportationCategoryDescriptor</w:t>
-      </w:r>
-      <w:proofErr w:type="spellEnd"/>
-      <w:proofErr w:type="gramEnd"/>
-      <w:r>
-        <w:rPr>
-          <w:rFonts w:ascii="Consolas" w:eastAsia="Times New Roman" w:hAnsi="Consolas" w:cs="Courier New"/>
-          <w:color w:val="183691"/>
-          <w:szCs w:val="20"/>
-        </w:rPr>
-        <w:t>"</w:t>
-      </w:r>
-      <w:r>
-        <w:rPr>
-          <w:rFonts w:ascii="Consolas" w:eastAsia="Times New Roman" w:hAnsi="Consolas" w:cs="Courier New"/>
-          <w:color w:val="A71D5D"/>
-          <w:szCs w:val="20"/>
-        </w:rPr>
-        <w:t>:</w:t>
-      </w:r>
-      <w:r>
-        <w:rPr>
-          <w:rFonts w:ascii="Consolas" w:eastAsia="Times New Roman" w:hAnsi="Consolas" w:cs="Courier New"/>
-          <w:color w:val="333333"/>
-          <w:szCs w:val="20"/>
-        </w:rPr>
-        <w:t xml:space="preserve"> </w:t>
-      </w:r>
-      <w:r>
-        <w:rPr>
-          <w:rFonts w:ascii="Consolas" w:eastAsia="Times New Roman" w:hAnsi="Consolas" w:cs="Courier New"/>
-          <w:color w:val="183691"/>
-          <w:szCs w:val="20"/>
-        </w:rPr>
-        <w:t>"</w:t>
-      </w:r>
-      <w:proofErr w:type="spellStart"/>
-      <w:r>
-        <w:rPr>
-          <w:rFonts w:ascii="Consolas" w:eastAsia="Times New Roman" w:hAnsi="Consolas" w:cs="Courier New"/>
-          <w:color w:val="183691"/>
-          <w:szCs w:val="20"/>
-        </w:rPr>
-        <w:t>uri</w:t>
-      </w:r>
-      <w:proofErr w:type="spellEnd"/>
-      <w:r>
-        <w:rPr>
-          <w:rFonts w:ascii="Consolas" w:eastAsia="Times New Roman" w:hAnsi="Consolas" w:cs="Courier New"/>
-          <w:color w:val="183691"/>
-          <w:szCs w:val="20"/>
-        </w:rPr>
-        <w:t>://education.mn.gov/TransportationCategoryDescriptor#01"</w:t>
+        <w:t>"uri://education.mn.gov/TransportationCategoryDescriptor#01"</w:t>
       </w:r>
       <w:r>
         <w:rPr>
@@ -7325,27 +6849,7 @@
           <w:color w:val="183691"/>
           <w:szCs w:val="20"/>
         </w:rPr>
-        <w:t>"</w:t>
-      </w:r>
-      <w:proofErr w:type="spellStart"/>
-      <w:proofErr w:type="gramStart"/>
-      <w:r>
-        <w:rPr>
-          <w:rFonts w:ascii="Consolas" w:eastAsia="Times New Roman" w:hAnsi="Consolas" w:cs="Courier New"/>
-          <w:color w:val="183691"/>
-          <w:szCs w:val="20"/>
-        </w:rPr>
-        <w:t>transportingLocalEducationAgencyReference</w:t>
-      </w:r>
-      <w:proofErr w:type="spellEnd"/>
-      <w:proofErr w:type="gramEnd"/>
-      <w:r>
-        <w:rPr>
-          <w:rFonts w:ascii="Consolas" w:eastAsia="Times New Roman" w:hAnsi="Consolas" w:cs="Courier New"/>
-          <w:color w:val="183691"/>
-          <w:szCs w:val="20"/>
-        </w:rPr>
-        <w:t>"</w:t>
+        <w:t>"transportingLocalEducationAgencyReference"</w:t>
       </w:r>
       <w:r>
         <w:rPr>
@@ -7407,27 +6911,7 @@
           <w:color w:val="183691"/>
           <w:szCs w:val="20"/>
         </w:rPr>
-        <w:t>"</w:t>
-      </w:r>
-      <w:proofErr w:type="spellStart"/>
-      <w:proofErr w:type="gramStart"/>
-      <w:r>
-        <w:rPr>
-          <w:rFonts w:ascii="Consolas" w:eastAsia="Times New Roman" w:hAnsi="Consolas" w:cs="Courier New"/>
-          <w:color w:val="183691"/>
-          <w:szCs w:val="20"/>
-        </w:rPr>
-        <w:t>localEducationAgencyId</w:t>
-      </w:r>
-      <w:proofErr w:type="spellEnd"/>
-      <w:proofErr w:type="gramEnd"/>
-      <w:r>
-        <w:rPr>
-          <w:rFonts w:ascii="Consolas" w:eastAsia="Times New Roman" w:hAnsi="Consolas" w:cs="Courier New"/>
-          <w:color w:val="183691"/>
-          <w:szCs w:val="20"/>
-        </w:rPr>
-        <w:t>"</w:t>
+        <w:t>"localEducationAgencyId"</w:t>
       </w:r>
       <w:r>
         <w:rPr>
@@ -7645,7 +7129,6 @@
         </w:rPr>
         <w:t xml:space="preserve">The MDE </w:t>
       </w:r>
-      <w:proofErr w:type="spellStart"/>
       <w:r>
         <w:rPr>
           <w:b/>
@@ -7653,21 +7136,18 @@
         </w:rPr>
         <w:t>stateOrganizationID</w:t>
       </w:r>
-      <w:proofErr w:type="spellEnd"/>
       <w:r>
         <w:rPr>
           <w:szCs w:val="20"/>
         </w:rPr>
         <w:t xml:space="preserve"> is formatted as follows: </w:t>
       </w:r>
-      <w:proofErr w:type="spellStart"/>
       <w:r>
         <w:rPr>
           <w:szCs w:val="20"/>
         </w:rPr>
         <w:t>ttddddsssmmm</w:t>
       </w:r>
-      <w:proofErr w:type="spellEnd"/>
       <w:r>
         <w:rPr>
           <w:szCs w:val="20"/>
@@ -7692,19 +7172,11 @@
           <w:szCs w:val="20"/>
         </w:rPr>
       </w:pPr>
-      <w:proofErr w:type="spellStart"/>
-      <w:r>
-        <w:rPr>
-          <w:szCs w:val="20"/>
-        </w:rPr>
-        <w:t>tt</w:t>
-      </w:r>
-      <w:proofErr w:type="spellEnd"/>
-      <w:r>
-        <w:rPr>
-          <w:szCs w:val="20"/>
-        </w:rPr>
-        <w:t xml:space="preserve"> = district type</w:t>
+      <w:r>
+        <w:rPr>
+          <w:szCs w:val="20"/>
+        </w:rPr>
+        <w:t>tt = district type</w:t>
       </w:r>
       <w:r>
         <w:rPr>
@@ -7724,20 +7196,12 @@
           <w:szCs w:val="20"/>
         </w:rPr>
       </w:pPr>
-      <w:proofErr w:type="spellStart"/>
       <w:r>
         <w:rPr>
           <w:szCs w:val="20"/>
         </w:rPr>
         <w:lastRenderedPageBreak/>
-        <w:t>dddd</w:t>
-      </w:r>
-      <w:proofErr w:type="spellEnd"/>
-      <w:r>
-        <w:rPr>
-          <w:szCs w:val="20"/>
-        </w:rPr>
-        <w:t xml:space="preserve"> = district number, left zero filled</w:t>
+        <w:t>dddd = district number, left zero filled</w:t>
       </w:r>
     </w:p>
     <w:p>
@@ -7751,19 +7215,11 @@
           <w:szCs w:val="20"/>
         </w:rPr>
       </w:pPr>
-      <w:proofErr w:type="spellStart"/>
-      <w:r>
-        <w:rPr>
-          <w:szCs w:val="20"/>
-        </w:rPr>
-        <w:t>sss</w:t>
-      </w:r>
-      <w:proofErr w:type="spellEnd"/>
-      <w:r>
-        <w:rPr>
-          <w:szCs w:val="20"/>
-        </w:rPr>
-        <w:t xml:space="preserve"> = school number, left zero filled, 000 for districts</w:t>
+      <w:r>
+        <w:rPr>
+          <w:szCs w:val="20"/>
+        </w:rPr>
+        <w:t>sss = school number, left zero filled, 000 for districts</w:t>
       </w:r>
     </w:p>
     <w:p>
@@ -7802,7 +7258,6 @@
         </w:rPr>
         <w:t xml:space="preserve">The MDE </w:t>
       </w:r>
-      <w:proofErr w:type="spellStart"/>
       <w:r>
         <w:rPr>
           <w:b/>
@@ -7810,7 +7265,6 @@
         </w:rPr>
         <w:t>stateOrganizationID</w:t>
       </w:r>
-      <w:proofErr w:type="spellEnd"/>
       <w:r>
         <w:rPr>
           <w:szCs w:val="20"/>
@@ -7829,7 +7283,6 @@
         </w:rPr>
         <w:t xml:space="preserve"> on the Ed-Fi </w:t>
       </w:r>
-      <w:proofErr w:type="spellStart"/>
       <w:r>
         <w:rPr>
           <w:b/>
@@ -7844,7 +7297,6 @@
         </w:rPr>
         <w:t>IdentificationCodes</w:t>
       </w:r>
-      <w:proofErr w:type="spellEnd"/>
       <w:r>
         <w:rPr>
           <w:szCs w:val="20"/>
@@ -7857,7 +7309,6 @@
         </w:rPr>
         <w:t xml:space="preserve"> and is surfaced via the Ed-Fi </w:t>
       </w:r>
-      <w:proofErr w:type="spellStart"/>
       <w:r>
         <w:rPr>
           <w:b/>
@@ -7872,7 +7323,6 @@
         </w:rPr>
         <w:t>ies</w:t>
       </w:r>
-      <w:proofErr w:type="spellEnd"/>
       <w:r>
         <w:rPr>
           <w:b/>
@@ -7903,7 +7353,6 @@
         </w:rPr>
         <w:t>, and </w:t>
       </w:r>
-      <w:proofErr w:type="spellStart"/>
       <w:r>
         <w:rPr>
           <w:rStyle w:val="Strong"/>
@@ -7913,7 +7362,6 @@
         </w:rPr>
         <w:t>PostSecondaryEducation</w:t>
       </w:r>
-      <w:proofErr w:type="spellEnd"/>
       <w:r>
         <w:rPr>
           <w:rFonts w:ascii="Helvetica" w:hAnsi="Helvetica" w:cs="Helvetica"/>
@@ -7939,35 +7387,7 @@
         <w:rPr>
           <w:szCs w:val="20"/>
         </w:rPr>
-        <w:t xml:space="preserve">The Ed-Fi </w:t>
-      </w:r>
-      <w:proofErr w:type="spellStart"/>
-      <w:r>
-        <w:rPr>
-          <w:szCs w:val="20"/>
-        </w:rPr>
-        <w:t>LocalEducationAgencyId</w:t>
-      </w:r>
-      <w:proofErr w:type="spellEnd"/>
-      <w:r>
-        <w:rPr>
-          <w:szCs w:val="20"/>
-        </w:rPr>
-        <w:t xml:space="preserve"> and </w:t>
-      </w:r>
-      <w:proofErr w:type="spellStart"/>
-      <w:r>
-        <w:rPr>
-          <w:szCs w:val="20"/>
-        </w:rPr>
-        <w:t>SchoolId</w:t>
-      </w:r>
-      <w:proofErr w:type="spellEnd"/>
-      <w:r>
-        <w:rPr>
-          <w:szCs w:val="20"/>
-        </w:rPr>
-        <w:t xml:space="preserve"> are derived as follows</w:t>
+        <w:t>The Ed-Fi LocalEducationAgencyId and SchoolId are derived as follows</w:t>
       </w:r>
       <w:r>
         <w:rPr>
@@ -7987,14 +7407,12 @@
         </w:rPr>
         <w:t>‘</w:t>
       </w:r>
-      <w:proofErr w:type="spellStart"/>
       <w:r>
         <w:rPr>
           <w:szCs w:val="20"/>
         </w:rPr>
         <w:t>ttddddsss</w:t>
       </w:r>
-      <w:proofErr w:type="spellEnd"/>
       <w:r>
         <w:rPr>
           <w:szCs w:val="20"/>
@@ -8025,14 +7443,12 @@
         </w:rPr>
         <w:t>‘</w:t>
       </w:r>
-      <w:proofErr w:type="spellStart"/>
       <w:r>
         <w:rPr>
           <w:szCs w:val="20"/>
         </w:rPr>
         <w:t>sss</w:t>
       </w:r>
-      <w:proofErr w:type="spellEnd"/>
       <w:r>
         <w:rPr>
           <w:szCs w:val="20"/>
@@ -8043,21 +7459,7 @@
         <w:rPr>
           <w:szCs w:val="20"/>
         </w:rPr>
-        <w:t xml:space="preserve"> are always zero filled (000) for the </w:t>
-      </w:r>
-      <w:proofErr w:type="spellStart"/>
-      <w:r>
-        <w:rPr>
-          <w:szCs w:val="20"/>
-        </w:rPr>
-        <w:t>LocalEducationAgencyId</w:t>
-      </w:r>
-      <w:proofErr w:type="spellEnd"/>
-      <w:r>
-        <w:rPr>
-          <w:szCs w:val="20"/>
-        </w:rPr>
-        <w:t>.</w:t>
+        <w:t> are always zero filled (000) for the LocalEducationAgencyId.</w:t>
       </w:r>
       <w:r>
         <w:rPr>
@@ -8152,23 +7554,7 @@
           <w:rFonts w:cs="Arial"/>
           <w:color w:val="24292E"/>
         </w:rPr>
-        <w:t xml:space="preserve">. The corresponding Ed-Fi </w:t>
-      </w:r>
-      <w:proofErr w:type="spellStart"/>
-      <w:r>
-        <w:rPr>
-          <w:rFonts w:cs="Arial"/>
-          <w:color w:val="24292E"/>
-        </w:rPr>
-        <w:t>SchoolId</w:t>
-      </w:r>
-      <w:proofErr w:type="spellEnd"/>
-      <w:r>
-        <w:rPr>
-          <w:rFonts w:cs="Arial"/>
-          <w:color w:val="24292E"/>
-        </w:rPr>
-        <w:t xml:space="preserve"> is </w:t>
+        <w:t>. The corresponding Ed-Fi SchoolId is </w:t>
       </w:r>
       <w:r>
         <w:rPr>
@@ -8237,23 +7623,7 @@
           <w:rFonts w:cs="Arial"/>
           <w:color w:val="24292E"/>
         </w:rPr>
-        <w:t xml:space="preserve">. The corresponding Ed-Fi </w:t>
-      </w:r>
-      <w:proofErr w:type="spellStart"/>
-      <w:r>
-        <w:rPr>
-          <w:rFonts w:cs="Arial"/>
-          <w:color w:val="24292E"/>
-        </w:rPr>
-        <w:t>LocalEducationAgencyId</w:t>
-      </w:r>
-      <w:proofErr w:type="spellEnd"/>
-      <w:r>
-        <w:rPr>
-          <w:rFonts w:cs="Arial"/>
-          <w:color w:val="24292E"/>
-        </w:rPr>
-        <w:t xml:space="preserve"> is </w:t>
+        <w:t>. The corresponding Ed-Fi LocalEducationAgencyId is </w:t>
       </w:r>
       <w:r>
         <w:rPr>
@@ -8297,23 +7667,7 @@
         </w:r>
       </w:hyperlink>
       <w:r>
-        <w:t xml:space="preserve"> (a </w:t>
-      </w:r>
-      <w:proofErr w:type="spellStart"/>
-      <w:r>
-        <w:t>Post Secondary</w:t>
-      </w:r>
-      <w:proofErr w:type="spellEnd"/>
-      <w:r>
-        <w:t xml:space="preserve"> Institution) is 230005000000. The corresponding Ed-Fi </w:t>
-      </w:r>
-      <w:proofErr w:type="spellStart"/>
-      <w:r>
-        <w:t>postSecondaryInstitutionId</w:t>
-      </w:r>
-      <w:proofErr w:type="spellEnd"/>
-      <w:r>
-        <w:t xml:space="preserve"> is 230005000</w:t>
+        <w:t> (a Post Secondary Institution) is 230005000000. The corresponding Ed-Fi postSecondaryInstitutionId is 230005000</w:t>
       </w:r>
     </w:p>
     <w:p>
@@ -8667,25 +8021,7 @@
           <w:color w:val="333333"/>
           <w:shd w:val="clear" w:color="auto" w:fill="FFFFFF"/>
         </w:rPr>
-        <w:t xml:space="preserve">For each of the resources described in this document, the elements/properties required are included and </w:t>
-      </w:r>
-      <w:proofErr w:type="spellStart"/>
-      <w:r>
-        <w:rPr>
-          <w:rFonts w:ascii="Helvetica" w:hAnsi="Helvetica" w:cs="Helvetica"/>
-          <w:color w:val="333333"/>
-          <w:shd w:val="clear" w:color="auto" w:fill="FFFFFF"/>
-        </w:rPr>
-        <w:t>browseable</w:t>
-      </w:r>
-      <w:proofErr w:type="spellEnd"/>
-      <w:r>
-        <w:rPr>
-          <w:rFonts w:ascii="Helvetica" w:hAnsi="Helvetica" w:cs="Helvetica"/>
-          <w:color w:val="333333"/>
-          <w:shd w:val="clear" w:color="auto" w:fill="FFFFFF"/>
-        </w:rPr>
-        <w:t xml:space="preserve"> in the </w:t>
+        <w:t>For each of the resources described in this document, the elements/properties required are included and browseable in the </w:t>
       </w:r>
       <w:hyperlink r:id="rId35" w:history="1">
         <w:r>
@@ -8735,7 +8071,6 @@
         </w:rPr>
         <w:t xml:space="preserve">For example, to view required resource properties for </w:t>
       </w:r>
-      <w:proofErr w:type="spellStart"/>
       <w:r>
         <w:rPr>
           <w:b/>
@@ -8744,7 +8079,6 @@
         </w:rPr>
         <w:t>studentSchoolAssociation</w:t>
       </w:r>
-      <w:proofErr w:type="spellEnd"/>
       <w:r>
         <w:rPr>
           <w:szCs w:val="20"/>
@@ -8766,47 +8100,7 @@
           <w:szCs w:val="20"/>
           <w:shd w:val="clear" w:color="auto" w:fill="F0F0F0"/>
         </w:rPr>
-        <w:t>POST /</w:t>
-      </w:r>
-      <w:proofErr w:type="spellStart"/>
-      <w:r>
-        <w:rPr>
-          <w:rFonts w:ascii="Consolas" w:hAnsi="Consolas"/>
-          <w:color w:val="000000"/>
-          <w:szCs w:val="20"/>
-          <w:shd w:val="clear" w:color="auto" w:fill="F0F0F0"/>
-        </w:rPr>
-        <w:t>ed</w:t>
-      </w:r>
-      <w:proofErr w:type="spellEnd"/>
-      <w:r>
-        <w:rPr>
-          <w:rFonts w:ascii="Consolas" w:hAnsi="Consolas"/>
-          <w:color w:val="000000"/>
-          <w:szCs w:val="20"/>
-          <w:shd w:val="clear" w:color="auto" w:fill="F0F0F0"/>
-        </w:rPr>
-        <w:t>-fi/</w:t>
-      </w:r>
-      <w:proofErr w:type="spellStart"/>
-      <w:r>
-        <w:rPr>
-          <w:rFonts w:ascii="Consolas" w:hAnsi="Consolas"/>
-          <w:color w:val="000000"/>
-          <w:szCs w:val="20"/>
-          <w:shd w:val="clear" w:color="auto" w:fill="F0F0F0"/>
-        </w:rPr>
-        <w:t>studentSchoolAssociations</w:t>
-      </w:r>
-      <w:proofErr w:type="spellEnd"/>
-      <w:r>
-        <w:rPr>
-          <w:rFonts w:ascii="Consolas" w:hAnsi="Consolas"/>
-          <w:color w:val="000000"/>
-          <w:szCs w:val="20"/>
-          <w:shd w:val="clear" w:color="auto" w:fill="F0F0F0"/>
-        </w:rPr>
-        <w:t xml:space="preserve"> Creates or updates resources based on the natural key values of the supplied resource.</w:t>
+        <w:t>POST /ed-fi/studentSchoolAssociations Creates or updates resources based on the natural key values of the supplied resource.</w:t>
       </w:r>
     </w:p>
     <w:p>
@@ -8831,21 +8125,7 @@
         <w:rPr>
           <w:szCs w:val="20"/>
         </w:rPr>
-        <w:t> "</w:t>
-      </w:r>
-      <w:proofErr w:type="spellStart"/>
-      <w:r>
-        <w:rPr>
-          <w:szCs w:val="20"/>
-        </w:rPr>
-        <w:t>ed</w:t>
-      </w:r>
-      <w:proofErr w:type="spellEnd"/>
-      <w:r>
-        <w:rPr>
-          <w:szCs w:val="20"/>
-        </w:rPr>
-        <w:t>-fi" in the path above indicates that this is a core resource.</w:t>
+        <w:t> "ed-fi" in the path above indicates that this is a core resource.</w:t>
       </w:r>
     </w:p>
     <w:p>
@@ -8861,7 +8141,6 @@
         <w:lastRenderedPageBreak/>
         <w:t>Properties in a </w:t>
       </w:r>
-      <w:proofErr w:type="spellStart"/>
       <w:r>
         <w:rPr>
           <w:b/>
@@ -8870,7 +8149,6 @@
         </w:rPr>
         <w:t>studentSchoolAssociation</w:t>
       </w:r>
-      <w:proofErr w:type="spellEnd"/>
       <w:r>
         <w:rPr>
           <w:szCs w:val="20"/>
@@ -8971,7 +8249,7 @@
               </wp:anchor>
             </w:drawing>
           </mc:Choice>
-          <mc:Fallback xmlns:cx2="http://schemas.microsoft.com/office/drawing/2015/10/21/chartex" xmlns:cx3="http://schemas.microsoft.com/office/drawing/2016/5/9/chartex" xmlns:cx4="http://schemas.microsoft.com/office/drawing/2016/5/10/chartex" xmlns:cx5="http://schemas.microsoft.com/office/drawing/2016/5/11/chartex" xmlns:cx6="http://schemas.microsoft.com/office/drawing/2016/5/12/chartex" xmlns:cx7="http://schemas.microsoft.com/office/drawing/2016/5/13/chartex" xmlns:cx8="http://schemas.microsoft.com/office/drawing/2016/5/14/chartex" xmlns:aink="http://schemas.microsoft.com/office/drawing/2016/ink" xmlns:am3d="http://schemas.microsoft.com/office/drawing/2017/model3d" xmlns:w16cex="http://schemas.microsoft.com/office/word/2018/wordml/cex" xmlns:w16cid="http://schemas.microsoft.com/office/word/2016/wordml/cid" xmlns:w16="http://schemas.microsoft.com/office/word/2018/wordml" xmlns:w16sdtdh="http://schemas.microsoft.com/office/word/2020/wordml/sdtdatahash">
+          <mc:Fallback xmlns:w16sdtdh="http://schemas.microsoft.com/office/word/2020/wordml/sdtdatahash" xmlns:w16="http://schemas.microsoft.com/office/word/2018/wordml" xmlns:w16cid="http://schemas.microsoft.com/office/word/2016/wordml/cid" xmlns:w16cex="http://schemas.microsoft.com/office/word/2018/wordml/cex" xmlns:am3d="http://schemas.microsoft.com/office/drawing/2017/model3d" xmlns:aink="http://schemas.microsoft.com/office/drawing/2016/ink" xmlns:cx8="http://schemas.microsoft.com/office/drawing/2016/5/14/chartex" xmlns:cx7="http://schemas.microsoft.com/office/drawing/2016/5/13/chartex" xmlns:cx6="http://schemas.microsoft.com/office/drawing/2016/5/12/chartex" xmlns:cx5="http://schemas.microsoft.com/office/drawing/2016/5/11/chartex" xmlns:cx4="http://schemas.microsoft.com/office/drawing/2016/5/10/chartex" xmlns:cx3="http://schemas.microsoft.com/office/drawing/2016/5/9/chartex" xmlns:cx2="http://schemas.microsoft.com/office/drawing/2015/10/21/chartex">
             <w:pict>
               <v:rect w14:anchorId="18239118" id="Rectangle 8" o:spid="_x0000_s1026" style="position:absolute;margin-left:123pt;margin-top:58pt;width:32.3pt;height:8.65pt;z-index:251662336;visibility:visible;mso-wrap-style:square;mso-wrap-distance-left:9pt;mso-wrap-distance-top:0;mso-wrap-distance-right:9pt;mso-wrap-distance-bottom:0;mso-position-horizontal:absolute;mso-position-horizontal-relative:text;mso-position-vertical:absolute;mso-position-vertical-relative:text;v-text-anchor:middle" o:gfxdata="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" filled="f" strokecolor="red" strokeweight="2pt"/>
             </w:pict>
@@ -9038,7 +8316,6 @@
         </w:rPr>
         <w:t>Definitions and Data Types in the </w:t>
       </w:r>
-      <w:proofErr w:type="spellStart"/>
       <w:r>
         <w:rPr>
           <w:b/>
@@ -9047,7 +8324,6 @@
         </w:rPr>
         <w:t>studentSchoolAssociation</w:t>
       </w:r>
-      <w:proofErr w:type="spellEnd"/>
       <w:r>
         <w:rPr>
           <w:szCs w:val="20"/>
@@ -9135,15 +8411,7 @@
         <w:t>Data Elements</w:t>
       </w:r>
       <w:r>
-        <w:t xml:space="preserve"> tab. </w:t>
-      </w:r>
-      <w:proofErr w:type="gramStart"/>
-      <w:r>
-        <w:t>Additionally</w:t>
-      </w:r>
-      <w:proofErr w:type="gramEnd"/>
-      <w:r>
-        <w:t>, the Descriptor values applicable to each Collection are also included in these documents for reference, in the remaining tabs of the spreadsheet.</w:t>
+        <w:t> tab. Additionally, the Descriptor values applicable to each Collection are also included in these documents for reference, in the remaining tabs of the spreadsheet.</w:t>
       </w:r>
       <w:r>
         <w:rPr>
@@ -9208,7 +8476,7 @@
               </wp:anchor>
             </w:drawing>
           </mc:Choice>
-          <mc:Fallback xmlns:cx2="http://schemas.microsoft.com/office/drawing/2015/10/21/chartex" xmlns:cx3="http://schemas.microsoft.com/office/drawing/2016/5/9/chartex" xmlns:cx4="http://schemas.microsoft.com/office/drawing/2016/5/10/chartex" xmlns:cx5="http://schemas.microsoft.com/office/drawing/2016/5/11/chartex" xmlns:cx6="http://schemas.microsoft.com/office/drawing/2016/5/12/chartex" xmlns:cx7="http://schemas.microsoft.com/office/drawing/2016/5/13/chartex" xmlns:cx8="http://schemas.microsoft.com/office/drawing/2016/5/14/chartex" xmlns:aink="http://schemas.microsoft.com/office/drawing/2016/ink" xmlns:am3d="http://schemas.microsoft.com/office/drawing/2017/model3d" xmlns:w16cex="http://schemas.microsoft.com/office/word/2018/wordml/cex" xmlns:w16cid="http://schemas.microsoft.com/office/word/2016/wordml/cid" xmlns:w16="http://schemas.microsoft.com/office/word/2018/wordml" xmlns:w16sdtdh="http://schemas.microsoft.com/office/word/2020/wordml/sdtdatahash">
+          <mc:Fallback xmlns:w16sdtdh="http://schemas.microsoft.com/office/word/2020/wordml/sdtdatahash" xmlns:w16="http://schemas.microsoft.com/office/word/2018/wordml" xmlns:w16cid="http://schemas.microsoft.com/office/word/2016/wordml/cid" xmlns:w16cex="http://schemas.microsoft.com/office/word/2018/wordml/cex" xmlns:am3d="http://schemas.microsoft.com/office/drawing/2017/model3d" xmlns:aink="http://schemas.microsoft.com/office/drawing/2016/ink" xmlns:cx8="http://schemas.microsoft.com/office/drawing/2016/5/14/chartex" xmlns:cx7="http://schemas.microsoft.com/office/drawing/2016/5/13/chartex" xmlns:cx6="http://schemas.microsoft.com/office/drawing/2016/5/12/chartex" xmlns:cx5="http://schemas.microsoft.com/office/drawing/2016/5/11/chartex" xmlns:cx4="http://schemas.microsoft.com/office/drawing/2016/5/10/chartex" xmlns:cx3="http://schemas.microsoft.com/office/drawing/2016/5/9/chartex" xmlns:cx2="http://schemas.microsoft.com/office/drawing/2015/10/21/chartex">
             <w:pict>
               <v:shape w14:anchorId="2185BE52" id="Straight Arrow Connector 14" o:spid="_x0000_s1026" type="#_x0000_t32" style="position:absolute;margin-left:307.9pt;margin-top:274.55pt;width:3.6pt;height:16.15pt;flip:y;z-index:251669504;visibility:visible;mso-wrap-style:square;mso-width-percent:0;mso-height-percent:0;mso-wrap-distance-left:9pt;mso-wrap-distance-top:0;mso-wrap-distance-right:9pt;mso-wrap-distance-bottom:0;mso-position-horizontal:absolute;mso-position-horizontal-relative:text;mso-position-vertical:absolute;mso-position-vertical-relative:text;mso-width-percent:0;mso-height-percent:0;mso-width-relative:margin;mso-height-relative:margin" o:gfxdata="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" strokecolor="#8bc53f [3204]" strokeweight="2pt">
                 <v:stroke endarrow="block"/>
@@ -9358,7 +8626,7 @@
               </wp:anchor>
             </w:drawing>
           </mc:Choice>
-          <mc:Fallback xmlns:cx2="http://schemas.microsoft.com/office/drawing/2015/10/21/chartex" xmlns:cx3="http://schemas.microsoft.com/office/drawing/2016/5/9/chartex" xmlns:cx4="http://schemas.microsoft.com/office/drawing/2016/5/10/chartex" xmlns:cx5="http://schemas.microsoft.com/office/drawing/2016/5/11/chartex" xmlns:cx6="http://schemas.microsoft.com/office/drawing/2016/5/12/chartex" xmlns:cx7="http://schemas.microsoft.com/office/drawing/2016/5/13/chartex" xmlns:cx8="http://schemas.microsoft.com/office/drawing/2016/5/14/chartex" xmlns:aink="http://schemas.microsoft.com/office/drawing/2016/ink" xmlns:am3d="http://schemas.microsoft.com/office/drawing/2017/model3d" xmlns:w16cex="http://schemas.microsoft.com/office/word/2018/wordml/cex" xmlns:w16cid="http://schemas.microsoft.com/office/word/2016/wordml/cid" xmlns:w16="http://schemas.microsoft.com/office/word/2018/wordml" xmlns:w16sdtdh="http://schemas.microsoft.com/office/word/2020/wordml/sdtdatahash">
+          <mc:Fallback xmlns:w16sdtdh="http://schemas.microsoft.com/office/word/2020/wordml/sdtdatahash" xmlns:w16="http://schemas.microsoft.com/office/word/2018/wordml" xmlns:w16cid="http://schemas.microsoft.com/office/word/2016/wordml/cid" xmlns:w16cex="http://schemas.microsoft.com/office/word/2018/wordml/cex" xmlns:am3d="http://schemas.microsoft.com/office/drawing/2017/model3d" xmlns:aink="http://schemas.microsoft.com/office/drawing/2016/ink" xmlns:cx8="http://schemas.microsoft.com/office/drawing/2016/5/14/chartex" xmlns:cx7="http://schemas.microsoft.com/office/drawing/2016/5/13/chartex" xmlns:cx6="http://schemas.microsoft.com/office/drawing/2016/5/12/chartex" xmlns:cx5="http://schemas.microsoft.com/office/drawing/2016/5/11/chartex" xmlns:cx4="http://schemas.microsoft.com/office/drawing/2016/5/10/chartex" xmlns:cx3="http://schemas.microsoft.com/office/drawing/2016/5/9/chartex" xmlns:cx2="http://schemas.microsoft.com/office/drawing/2015/10/21/chartex">
             <w:pict>
               <v:shape w14:anchorId="2F970499" id="Straight Arrow Connector 16" o:spid="_x0000_s1026" type="#_x0000_t32" style="position:absolute;margin-left:337pt;margin-top:271.6pt;width:25.35pt;height:22.1pt;flip:y;z-index:251673600;visibility:visible;mso-wrap-style:square;mso-width-percent:0;mso-height-percent:0;mso-wrap-distance-left:9pt;mso-wrap-distance-top:0;mso-wrap-distance-right:9pt;mso-wrap-distance-bottom:0;mso-position-horizontal:absolute;mso-position-horizontal-relative:text;mso-position-vertical:absolute;mso-position-vertical-relative:text;mso-width-percent:0;mso-height-percent:0;mso-width-relative:margin;mso-height-relative:margin" o:gfxdata="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" strokecolor="#8bc53f [3204]" strokeweight="2pt">
                 <v:stroke endarrow="block"/>
@@ -9506,7 +8774,7 @@
               </wp:anchor>
             </w:drawing>
           </mc:Choice>
-          <mc:Fallback xmlns:cx2="http://schemas.microsoft.com/office/drawing/2015/10/21/chartex" xmlns:cx3="http://schemas.microsoft.com/office/drawing/2016/5/9/chartex" xmlns:cx4="http://schemas.microsoft.com/office/drawing/2016/5/10/chartex" xmlns:cx5="http://schemas.microsoft.com/office/drawing/2016/5/11/chartex" xmlns:cx6="http://schemas.microsoft.com/office/drawing/2016/5/12/chartex" xmlns:cx7="http://schemas.microsoft.com/office/drawing/2016/5/13/chartex" xmlns:cx8="http://schemas.microsoft.com/office/drawing/2016/5/14/chartex" xmlns:aink="http://schemas.microsoft.com/office/drawing/2016/ink" xmlns:am3d="http://schemas.microsoft.com/office/drawing/2017/model3d" xmlns:w16cex="http://schemas.microsoft.com/office/word/2018/wordml/cex" xmlns:w16cid="http://schemas.microsoft.com/office/word/2016/wordml/cid" xmlns:w16="http://schemas.microsoft.com/office/word/2018/wordml" xmlns:w16sdtdh="http://schemas.microsoft.com/office/word/2020/wordml/sdtdatahash">
+          <mc:Fallback xmlns:w16sdtdh="http://schemas.microsoft.com/office/word/2020/wordml/sdtdatahash" xmlns:w16="http://schemas.microsoft.com/office/word/2018/wordml" xmlns:w16cid="http://schemas.microsoft.com/office/word/2016/wordml/cid" xmlns:w16cex="http://schemas.microsoft.com/office/word/2018/wordml/cex" xmlns:am3d="http://schemas.microsoft.com/office/drawing/2017/model3d" xmlns:aink="http://schemas.microsoft.com/office/drawing/2016/ink" xmlns:cx8="http://schemas.microsoft.com/office/drawing/2016/5/14/chartex" xmlns:cx7="http://schemas.microsoft.com/office/drawing/2016/5/13/chartex" xmlns:cx6="http://schemas.microsoft.com/office/drawing/2016/5/12/chartex" xmlns:cx5="http://schemas.microsoft.com/office/drawing/2016/5/11/chartex" xmlns:cx4="http://schemas.microsoft.com/office/drawing/2016/5/10/chartex" xmlns:cx3="http://schemas.microsoft.com/office/drawing/2016/5/9/chartex" xmlns:cx2="http://schemas.microsoft.com/office/drawing/2015/10/21/chartex">
             <w:pict>
               <v:rect w14:anchorId="0CF9060A" id="Rectangle 12" o:spid="_x0000_s1026" style="position:absolute;margin-left:34.15pt;margin-top:257.8pt;width:476.55pt;height:8.65pt;z-index:251666432;visibility:visible;mso-wrap-style:square;mso-wrap-distance-left:9pt;mso-wrap-distance-top:0;mso-wrap-distance-right:9pt;mso-wrap-distance-bottom:0;mso-position-horizontal:absolute;mso-position-horizontal-relative:text;mso-position-vertical:absolute;mso-position-vertical-relative:text;v-text-anchor:middle" o:gfxdata="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" filled="f" strokecolor="red" strokeweight="2pt"/>
             </w:pict>
@@ -9524,12 +8792,12 @@
       <w:pPr>
         <w:pStyle w:val="Heading2"/>
       </w:pPr>
-      <w:bookmarkStart w:id="14" w:name="_Hlk21619322"/>
-      <w:bookmarkStart w:id="15" w:name="_Toc98249987"/>
+      <w:bookmarkStart w:id="14" w:name="_Toc98249987"/>
+      <w:bookmarkStart w:id="15" w:name="_Hlk21619322"/>
       <w:r>
         <w:t>Education Organization Id usage by Resource</w:t>
       </w:r>
-      <w:bookmarkEnd w:id="15"/>
+      <w:bookmarkEnd w:id="14"/>
     </w:p>
     <w:p>
       <w:r>
@@ -9547,11 +8815,9 @@
       <w:r>
         <w:t xml:space="preserve">hool Id, </w:t>
       </w:r>
-      <w:proofErr w:type="spellStart"/>
       <w:r>
         <w:t>PostSecondaryInstitutionId</w:t>
       </w:r>
-      <w:proofErr w:type="spellEnd"/>
       <w:r>
         <w:t>;</w:t>
       </w:r>
@@ -9683,7 +8949,6 @@
                 <w:szCs w:val="20"/>
               </w:rPr>
             </w:pPr>
-            <w:proofErr w:type="spellStart"/>
             <w:r>
               <w:rPr>
                 <w:sz w:val="18"/>
@@ -9691,7 +8956,6 @@
               </w:rPr>
               <w:t>StudentEducationOrganizationAssociation</w:t>
             </w:r>
-            <w:proofErr w:type="spellEnd"/>
           </w:p>
         </w:tc>
         <w:tc>
@@ -9705,7 +8969,6 @@
                 <w:szCs w:val="20"/>
               </w:rPr>
             </w:pPr>
-            <w:proofErr w:type="spellStart"/>
             <w:r>
               <w:rPr>
                 <w:sz w:val="18"/>
@@ -9713,7 +8976,6 @@
               </w:rPr>
               <w:t>educationOrganizationReference.educationOrganizationId</w:t>
             </w:r>
-            <w:proofErr w:type="spellEnd"/>
           </w:p>
         </w:tc>
         <w:tc>
@@ -9754,21 +9016,12 @@
                 <w:szCs w:val="20"/>
               </w:rPr>
             </w:pPr>
-            <w:proofErr w:type="spellStart"/>
             <w:r>
               <w:rPr>
                 <w:sz w:val="18"/>
                 <w:szCs w:val="18"/>
               </w:rPr>
-              <w:t>StudentProgramAssociation</w:t>
-            </w:r>
-            <w:proofErr w:type="spellEnd"/>
-            <w:r>
-              <w:rPr>
-                <w:sz w:val="18"/>
-                <w:szCs w:val="18"/>
-              </w:rPr>
-              <w:t xml:space="preserve"> (all program types)</w:t>
+              <w:t>StudentProgramAssociation (all program types)</w:t>
             </w:r>
           </w:p>
         </w:tc>
@@ -9786,36 +9039,23 @@
                 <w:szCs w:val="20"/>
               </w:rPr>
             </w:pPr>
-            <w:proofErr w:type="spellStart"/>
-            <w:proofErr w:type="gramStart"/>
             <w:r>
               <w:rPr>
                 <w:sz w:val="18"/>
                 <w:szCs w:val="18"/>
               </w:rPr>
-              <w:t>educationOrganizationReference</w:t>
-            </w:r>
-            <w:proofErr w:type="spellEnd"/>
-            <w:proofErr w:type="gramEnd"/>
+              <w:t>educationOrganizationReference.</w:t>
+            </w:r>
+            <w:r>
+              <w:t xml:space="preserve"> </w:t>
+            </w:r>
             <w:r>
               <w:rPr>
                 <w:sz w:val="18"/>
                 <w:szCs w:val="18"/>
               </w:rPr>
-              <w:t>.</w:t>
-            </w:r>
-            <w:r>
-              <w:t xml:space="preserve"> </w:t>
-            </w:r>
-            <w:proofErr w:type="spellStart"/>
-            <w:r>
-              <w:rPr>
-                <w:sz w:val="18"/>
-                <w:szCs w:val="18"/>
-              </w:rPr>
               <w:t>educationOrganizationId</w:t>
             </w:r>
-            <w:proofErr w:type="spellEnd"/>
           </w:p>
         </w:tc>
         <w:tc>
@@ -9855,21 +9095,12 @@
                 <w:szCs w:val="20"/>
               </w:rPr>
             </w:pPr>
-            <w:proofErr w:type="spellStart"/>
             <w:r>
               <w:rPr>
                 <w:sz w:val="18"/>
                 <w:szCs w:val="18"/>
               </w:rPr>
-              <w:t>StudentProgramAssociation</w:t>
-            </w:r>
-            <w:proofErr w:type="spellEnd"/>
-            <w:r>
-              <w:rPr>
-                <w:sz w:val="18"/>
-                <w:szCs w:val="18"/>
-              </w:rPr>
-              <w:t xml:space="preserve"> (all program types)</w:t>
+              <w:t>StudentProgramAssociation (all program types)</w:t>
             </w:r>
           </w:p>
         </w:tc>
@@ -9884,7 +9115,6 @@
                 <w:szCs w:val="20"/>
               </w:rPr>
             </w:pPr>
-            <w:proofErr w:type="spellStart"/>
             <w:r>
               <w:rPr>
                 <w:sz w:val="18"/>
@@ -9899,7 +9129,6 @@
               </w:rPr>
               <w:t>educationOrganizationId</w:t>
             </w:r>
-            <w:proofErr w:type="spellEnd"/>
           </w:p>
         </w:tc>
         <w:tc>
@@ -9966,7 +9195,6 @@
                 <w:szCs w:val="18"/>
               </w:rPr>
             </w:pPr>
-            <w:proofErr w:type="spellStart"/>
             <w:r>
               <w:rPr>
                 <w:sz w:val="18"/>
@@ -9974,7 +9202,6 @@
               </w:rPr>
               <w:t>educationOrganizationReference.educationOrganizationId</w:t>
             </w:r>
-            <w:proofErr w:type="spellEnd"/>
           </w:p>
         </w:tc>
         <w:tc>
@@ -9997,7 +9224,6 @@
               </w:rPr>
               <w:t>District Course –</w:t>
             </w:r>
-            <w:proofErr w:type="spellStart"/>
             <w:r>
               <w:rPr>
                 <w:b/>
@@ -10007,7 +9233,6 @@
               </w:rPr>
               <w:t>LocalEducationAgencyId</w:t>
             </w:r>
-            <w:proofErr w:type="spellEnd"/>
           </w:p>
           <w:p>
             <w:pPr>
@@ -10023,7 +9248,6 @@
               </w:rPr>
               <w:t xml:space="preserve">State Course (loaded by MDE) – </w:t>
             </w:r>
-            <w:proofErr w:type="spellStart"/>
             <w:r>
               <w:rPr>
                 <w:b/>
@@ -10033,7 +9257,6 @@
               </w:rPr>
               <w:t>StateEducationAgencyId</w:t>
             </w:r>
-            <w:proofErr w:type="spellEnd"/>
           </w:p>
           <w:p>
             <w:pPr>
@@ -10049,7 +9272,6 @@
               </w:rPr>
               <w:t>College Course –</w:t>
             </w:r>
-            <w:proofErr w:type="spellStart"/>
             <w:r>
               <w:rPr>
                 <w:b/>
@@ -10059,7 +9281,6 @@
               </w:rPr>
               <w:t>postSecondaryInstitutionId</w:t>
             </w:r>
-            <w:proofErr w:type="spellEnd"/>
           </w:p>
         </w:tc>
       </w:tr>
@@ -10079,7 +9300,6 @@
                 <w:szCs w:val="18"/>
               </w:rPr>
             </w:pPr>
-            <w:proofErr w:type="spellStart"/>
             <w:r>
               <w:rPr>
                 <w:sz w:val="18"/>
@@ -10087,7 +9307,6 @@
               </w:rPr>
               <w:t>CourseOffering</w:t>
             </w:r>
-            <w:proofErr w:type="spellEnd"/>
           </w:p>
         </w:tc>
         <w:tc>
@@ -10101,7 +9320,6 @@
                 <w:szCs w:val="18"/>
               </w:rPr>
             </w:pPr>
-            <w:proofErr w:type="spellStart"/>
             <w:r>
               <w:rPr>
                 <w:sz w:val="18"/>
@@ -10109,7 +9327,6 @@
               </w:rPr>
               <w:t>SchoolReference</w:t>
             </w:r>
-            <w:proofErr w:type="spellEnd"/>
           </w:p>
           <w:p>
             <w:pPr>
@@ -10118,7 +9335,6 @@
                 <w:szCs w:val="18"/>
               </w:rPr>
             </w:pPr>
-            <w:proofErr w:type="spellStart"/>
             <w:r>
               <w:rPr>
                 <w:sz w:val="18"/>
@@ -10126,7 +9342,6 @@
               </w:rPr>
               <w:t>CourseReference</w:t>
             </w:r>
-            <w:proofErr w:type="spellEnd"/>
           </w:p>
         </w:tc>
         <w:tc>
@@ -10140,7 +9355,6 @@
                 <w:szCs w:val="18"/>
               </w:rPr>
             </w:pPr>
-            <w:proofErr w:type="spellStart"/>
             <w:r>
               <w:rPr>
                 <w:sz w:val="18"/>
@@ -10148,7 +9362,6 @@
               </w:rPr>
               <w:t>SchoolId</w:t>
             </w:r>
-            <w:proofErr w:type="spellEnd"/>
           </w:p>
           <w:p>
             <w:pPr>
@@ -10157,21 +9370,12 @@
                 <w:szCs w:val="18"/>
               </w:rPr>
             </w:pPr>
-            <w:proofErr w:type="spellStart"/>
             <w:r>
               <w:rPr>
                 <w:sz w:val="18"/>
                 <w:szCs w:val="18"/>
               </w:rPr>
-              <w:t>EducationOrganizationId</w:t>
-            </w:r>
-            <w:proofErr w:type="spellEnd"/>
-            <w:r>
-              <w:rPr>
-                <w:sz w:val="18"/>
-                <w:szCs w:val="18"/>
-              </w:rPr>
-              <w:t xml:space="preserve"> on the Course record</w:t>
+              <w:t>EducationOrganizationId on the Course record</w:t>
             </w:r>
           </w:p>
         </w:tc>
@@ -10192,7 +9396,6 @@
                 <w:szCs w:val="18"/>
               </w:rPr>
             </w:pPr>
-            <w:proofErr w:type="spellStart"/>
             <w:r>
               <w:rPr>
                 <w:sz w:val="18"/>
@@ -10200,7 +9403,6 @@
               </w:rPr>
               <w:t>ClassPeriod</w:t>
             </w:r>
-            <w:proofErr w:type="spellEnd"/>
           </w:p>
         </w:tc>
         <w:tc>
@@ -10214,7 +9416,6 @@
                 <w:szCs w:val="18"/>
               </w:rPr>
             </w:pPr>
-            <w:proofErr w:type="spellStart"/>
             <w:r>
               <w:rPr>
                 <w:sz w:val="18"/>
@@ -10222,7 +9423,6 @@
               </w:rPr>
               <w:t>SchoolReference</w:t>
             </w:r>
-            <w:proofErr w:type="spellEnd"/>
           </w:p>
         </w:tc>
         <w:tc>
@@ -10236,7 +9436,6 @@
                 <w:szCs w:val="18"/>
               </w:rPr>
             </w:pPr>
-            <w:proofErr w:type="spellStart"/>
             <w:r>
               <w:rPr>
                 <w:sz w:val="18"/>
@@ -10244,7 +9443,6 @@
               </w:rPr>
               <w:t>SchoolId</w:t>
             </w:r>
-            <w:proofErr w:type="spellEnd"/>
           </w:p>
         </w:tc>
       </w:tr>
@@ -10284,7 +9482,6 @@
                 <w:szCs w:val="18"/>
               </w:rPr>
             </w:pPr>
-            <w:proofErr w:type="spellStart"/>
             <w:r>
               <w:rPr>
                 <w:sz w:val="18"/>
@@ -10292,7 +9489,6 @@
               </w:rPr>
               <w:t>CourseOfferingReference</w:t>
             </w:r>
-            <w:proofErr w:type="spellEnd"/>
           </w:p>
           <w:p>
             <w:pPr>
@@ -10301,7 +9497,6 @@
                 <w:szCs w:val="18"/>
               </w:rPr>
             </w:pPr>
-            <w:proofErr w:type="spellStart"/>
             <w:r>
               <w:rPr>
                 <w:sz w:val="18"/>
@@ -10316,7 +9511,6 @@
               </w:rPr>
               <w:t>lassPeriodReference</w:t>
             </w:r>
-            <w:proofErr w:type="spellEnd"/>
           </w:p>
         </w:tc>
         <w:tc>
@@ -10330,7 +9524,6 @@
                 <w:szCs w:val="18"/>
               </w:rPr>
             </w:pPr>
-            <w:proofErr w:type="spellStart"/>
             <w:r>
               <w:rPr>
                 <w:sz w:val="18"/>
@@ -10338,7 +9531,6 @@
               </w:rPr>
               <w:t>SchoolId</w:t>
             </w:r>
-            <w:proofErr w:type="spellEnd"/>
           </w:p>
           <w:p>
             <w:pPr>
@@ -10347,7 +9539,6 @@
                 <w:szCs w:val="18"/>
               </w:rPr>
             </w:pPr>
-            <w:proofErr w:type="spellStart"/>
             <w:r>
               <w:rPr>
                 <w:sz w:val="18"/>
@@ -10355,7 +9546,6 @@
               </w:rPr>
               <w:t>SchoolId</w:t>
             </w:r>
-            <w:proofErr w:type="spellEnd"/>
           </w:p>
         </w:tc>
       </w:tr>
@@ -10375,7 +9565,6 @@
                 <w:szCs w:val="18"/>
               </w:rPr>
             </w:pPr>
-            <w:proofErr w:type="spellStart"/>
             <w:r>
               <w:rPr>
                 <w:sz w:val="18"/>
@@ -10383,7 +9572,6 @@
               </w:rPr>
               <w:t>studentSectionAssociation</w:t>
             </w:r>
-            <w:proofErr w:type="spellEnd"/>
           </w:p>
         </w:tc>
         <w:tc>
@@ -10397,7 +9585,6 @@
                 <w:szCs w:val="18"/>
               </w:rPr>
             </w:pPr>
-            <w:proofErr w:type="spellStart"/>
             <w:r>
               <w:rPr>
                 <w:sz w:val="18"/>
@@ -10426,7 +9613,6 @@
               </w:rPr>
               <w:t>gReference</w:t>
             </w:r>
-            <w:proofErr w:type="spellEnd"/>
           </w:p>
         </w:tc>
         <w:tc>
@@ -10440,7 +9626,6 @@
                 <w:szCs w:val="18"/>
               </w:rPr>
             </w:pPr>
-            <w:proofErr w:type="spellStart"/>
             <w:r>
               <w:rPr>
                 <w:sz w:val="18"/>
@@ -10448,7 +9633,6 @@
               </w:rPr>
               <w:t>SchoolId</w:t>
             </w:r>
-            <w:proofErr w:type="spellEnd"/>
           </w:p>
         </w:tc>
       </w:tr>
@@ -10468,7 +9652,6 @@
                 <w:szCs w:val="18"/>
               </w:rPr>
             </w:pPr>
-            <w:proofErr w:type="spellStart"/>
             <w:r>
               <w:rPr>
                 <w:sz w:val="18"/>
@@ -10483,7 +9666,6 @@
               </w:rPr>
               <w:t>taffSectionAssociation</w:t>
             </w:r>
-            <w:proofErr w:type="spellEnd"/>
           </w:p>
         </w:tc>
         <w:tc>
@@ -10497,7 +9679,6 @@
                 <w:szCs w:val="18"/>
               </w:rPr>
             </w:pPr>
-            <w:proofErr w:type="spellStart"/>
             <w:r>
               <w:rPr>
                 <w:sz w:val="18"/>
@@ -10519,7 +9700,6 @@
               </w:rPr>
               <w:t>CourseOfferingReference</w:t>
             </w:r>
-            <w:proofErr w:type="spellEnd"/>
           </w:p>
         </w:tc>
         <w:tc>
@@ -10533,7 +9713,6 @@
                 <w:szCs w:val="18"/>
               </w:rPr>
             </w:pPr>
-            <w:proofErr w:type="spellStart"/>
             <w:r>
               <w:rPr>
                 <w:sz w:val="18"/>
@@ -10541,7 +9720,6 @@
               </w:rPr>
               <w:t>SchoolId</w:t>
             </w:r>
-            <w:proofErr w:type="spellEnd"/>
           </w:p>
         </w:tc>
       </w:tr>
@@ -10581,7 +9759,6 @@
                 <w:szCs w:val="18"/>
               </w:rPr>
             </w:pPr>
-            <w:proofErr w:type="spellStart"/>
             <w:r>
               <w:rPr>
                 <w:sz w:val="18"/>
@@ -10589,7 +9766,6 @@
               </w:rPr>
               <w:t>StudentSectionAssociationReference</w:t>
             </w:r>
-            <w:proofErr w:type="spellEnd"/>
             <w:r>
               <w:rPr>
                 <w:sz w:val="18"/>
@@ -10604,7 +9780,6 @@
               </w:rPr>
               <w:br/>
             </w:r>
-            <w:proofErr w:type="spellStart"/>
             <w:r>
               <w:rPr>
                 <w:sz w:val="18"/>
@@ -10626,7 +9801,6 @@
               </w:rPr>
               <w:t>CourseOfferingReference</w:t>
             </w:r>
-            <w:proofErr w:type="spellEnd"/>
           </w:p>
         </w:tc>
         <w:tc>
@@ -10640,7 +9814,6 @@
                 <w:szCs w:val="18"/>
               </w:rPr>
             </w:pPr>
-            <w:proofErr w:type="spellStart"/>
             <w:r>
               <w:rPr>
                 <w:sz w:val="18"/>
@@ -10648,7 +9821,6 @@
               </w:rPr>
               <w:t>SchoolId</w:t>
             </w:r>
-            <w:proofErr w:type="spellEnd"/>
           </w:p>
         </w:tc>
       </w:tr>
@@ -10668,7 +9840,6 @@
                 <w:szCs w:val="18"/>
               </w:rPr>
             </w:pPr>
-            <w:proofErr w:type="spellStart"/>
             <w:r>
               <w:rPr>
                 <w:sz w:val="18"/>
@@ -10676,7 +9847,6 @@
               </w:rPr>
               <w:t>GradingPeriod</w:t>
             </w:r>
-            <w:proofErr w:type="spellEnd"/>
           </w:p>
         </w:tc>
         <w:tc>
@@ -10690,7 +9860,6 @@
                 <w:szCs w:val="18"/>
               </w:rPr>
             </w:pPr>
-            <w:proofErr w:type="spellStart"/>
             <w:r>
               <w:rPr>
                 <w:sz w:val="18"/>
@@ -10698,7 +9867,6 @@
               </w:rPr>
               <w:t>SchoolReference</w:t>
             </w:r>
-            <w:proofErr w:type="spellEnd"/>
           </w:p>
         </w:tc>
         <w:tc>
@@ -10712,7 +9880,6 @@
                 <w:szCs w:val="18"/>
               </w:rPr>
             </w:pPr>
-            <w:proofErr w:type="spellStart"/>
             <w:r>
               <w:rPr>
                 <w:sz w:val="18"/>
@@ -10720,7 +9887,6 @@
               </w:rPr>
               <w:t>SchoolId</w:t>
             </w:r>
-            <w:proofErr w:type="spellEnd"/>
           </w:p>
         </w:tc>
       </w:tr>
@@ -10750,15 +9916,7 @@
         <w:t xml:space="preserve"> on </w:t>
       </w:r>
       <w:r>
-        <w:t xml:space="preserve">MDE’s GitHub repository for </w:t>
-      </w:r>
-      <w:proofErr w:type="spellStart"/>
-      <w:r>
-        <w:t>EdFi</w:t>
-      </w:r>
-      <w:proofErr w:type="spellEnd"/>
-      <w:r>
-        <w:t>:</w:t>
+        <w:t>MDE’s GitHub repository for EdFi:</w:t>
       </w:r>
     </w:p>
     <w:p>
@@ -10918,7 +10076,7 @@
         <w:pStyle w:val="Heading2"/>
       </w:pPr>
       <w:bookmarkStart w:id="17" w:name="_Toc98249989"/>
-      <w:bookmarkEnd w:id="14"/>
+      <w:bookmarkEnd w:id="15"/>
       <w:r>
         <w:t>Read</w:t>
       </w:r>
@@ -10944,14 +10102,9 @@
       </w:pPr>
       <w:bookmarkStart w:id="18" w:name="_Toc98249990"/>
       <w:r>
-        <w:t xml:space="preserve">Resource: </w:t>
-      </w:r>
-      <w:proofErr w:type="spellStart"/>
-      <w:r>
-        <w:t>LocalEducationAgencies</w:t>
+        <w:t>Resource: LocalEducationAgencies</w:t>
       </w:r>
       <w:bookmarkEnd w:id="18"/>
-      <w:proofErr w:type="spellEnd"/>
     </w:p>
     <w:p>
       <w:pPr>
@@ -12192,7 +11345,7 @@
               </wp:anchor>
             </w:drawing>
           </mc:Choice>
-          <mc:Fallback xmlns:cx2="http://schemas.microsoft.com/office/drawing/2015/10/21/chartex" xmlns:cx3="http://schemas.microsoft.com/office/drawing/2016/5/9/chartex" xmlns:cx4="http://schemas.microsoft.com/office/drawing/2016/5/10/chartex" xmlns:cx5="http://schemas.microsoft.com/office/drawing/2016/5/11/chartex" xmlns:cx6="http://schemas.microsoft.com/office/drawing/2016/5/12/chartex" xmlns:cx7="http://schemas.microsoft.com/office/drawing/2016/5/13/chartex" xmlns:cx8="http://schemas.microsoft.com/office/drawing/2016/5/14/chartex" xmlns:aink="http://schemas.microsoft.com/office/drawing/2016/ink" xmlns:am3d="http://schemas.microsoft.com/office/drawing/2017/model3d" xmlns:w16cex="http://schemas.microsoft.com/office/word/2018/wordml/cex" xmlns:w16cid="http://schemas.microsoft.com/office/word/2016/wordml/cid" xmlns:w16="http://schemas.microsoft.com/office/word/2018/wordml" xmlns:w16sdtdh="http://schemas.microsoft.com/office/word/2020/wordml/sdtdatahash">
+          <mc:Fallback xmlns:w16sdtdh="http://schemas.microsoft.com/office/word/2020/wordml/sdtdatahash" xmlns:w16="http://schemas.microsoft.com/office/word/2018/wordml" xmlns:w16cid="http://schemas.microsoft.com/office/word/2016/wordml/cid" xmlns:w16cex="http://schemas.microsoft.com/office/word/2018/wordml/cex" xmlns:am3d="http://schemas.microsoft.com/office/drawing/2017/model3d" xmlns:aink="http://schemas.microsoft.com/office/drawing/2016/ink" xmlns:cx8="http://schemas.microsoft.com/office/drawing/2016/5/14/chartex" xmlns:cx7="http://schemas.microsoft.com/office/drawing/2016/5/13/chartex" xmlns:cx6="http://schemas.microsoft.com/office/drawing/2016/5/12/chartex" xmlns:cx5="http://schemas.microsoft.com/office/drawing/2016/5/11/chartex" xmlns:cx4="http://schemas.microsoft.com/office/drawing/2016/5/10/chartex" xmlns:cx3="http://schemas.microsoft.com/office/drawing/2016/5/9/chartex" xmlns:cx2="http://schemas.microsoft.com/office/drawing/2015/10/21/chartex">
             <w:pict>
               <v:line w14:anchorId="7CB6D58B" id="Straight Connector 27" o:spid="_x0000_s1026" style="position:absolute;z-index:251691008;visibility:visible;mso-wrap-style:square;mso-wrap-distance-left:9pt;mso-wrap-distance-top:0;mso-wrap-distance-right:9pt;mso-wrap-distance-bottom:0;mso-position-horizontal:absolute;mso-position-horizontal-relative:text;mso-position-vertical:absolute;mso-position-vertical-relative:text" from="133.6pt,6.95pt" to="133.6pt,24.1pt" o:gfxdata="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" strokecolor="#505150 [3200]" strokeweight="2pt">
                 <v:shadow on="t" color="black" opacity="24903f" origin=",.5" offset="0,.55556mm"/>
@@ -12271,7 +11424,7 @@
               </wp:anchor>
             </w:drawing>
           </mc:Choice>
-          <mc:Fallback xmlns:cx2="http://schemas.microsoft.com/office/drawing/2015/10/21/chartex" xmlns:cx3="http://schemas.microsoft.com/office/drawing/2016/5/9/chartex" xmlns:cx4="http://schemas.microsoft.com/office/drawing/2016/5/10/chartex" xmlns:cx5="http://schemas.microsoft.com/office/drawing/2016/5/11/chartex" xmlns:cx6="http://schemas.microsoft.com/office/drawing/2016/5/12/chartex" xmlns:cx7="http://schemas.microsoft.com/office/drawing/2016/5/13/chartex" xmlns:cx8="http://schemas.microsoft.com/office/drawing/2016/5/14/chartex" xmlns:aink="http://schemas.microsoft.com/office/drawing/2016/ink" xmlns:am3d="http://schemas.microsoft.com/office/drawing/2017/model3d" xmlns:w16cex="http://schemas.microsoft.com/office/word/2018/wordml/cex" xmlns:w16cid="http://schemas.microsoft.com/office/word/2016/wordml/cid" xmlns:w16="http://schemas.microsoft.com/office/word/2018/wordml" xmlns:w16sdtdh="http://schemas.microsoft.com/office/word/2020/wordml/sdtdatahash">
+          <mc:Fallback xmlns:w16sdtdh="http://schemas.microsoft.com/office/word/2020/wordml/sdtdatahash" xmlns:w16="http://schemas.microsoft.com/office/word/2018/wordml" xmlns:w16cid="http://schemas.microsoft.com/office/word/2016/wordml/cid" xmlns:w16cex="http://schemas.microsoft.com/office/word/2018/wordml/cex" xmlns:am3d="http://schemas.microsoft.com/office/drawing/2017/model3d" xmlns:aink="http://schemas.microsoft.com/office/drawing/2016/ink" xmlns:cx8="http://schemas.microsoft.com/office/drawing/2016/5/14/chartex" xmlns:cx7="http://schemas.microsoft.com/office/drawing/2016/5/13/chartex" xmlns:cx6="http://schemas.microsoft.com/office/drawing/2016/5/12/chartex" xmlns:cx5="http://schemas.microsoft.com/office/drawing/2016/5/11/chartex" xmlns:cx4="http://schemas.microsoft.com/office/drawing/2016/5/10/chartex" xmlns:cx3="http://schemas.microsoft.com/office/drawing/2016/5/9/chartex" xmlns:cx2="http://schemas.microsoft.com/office/drawing/2015/10/21/chartex">
             <w:pict>
               <v:shapetype w14:anchorId="25BE7399" id="_x0000_t34" coordsize="21600,21600" o:spt="34" o:oned="t" adj="10800" path="m,l@0,0@0,21600,21600,21600e" filled="f">
                 <v:stroke joinstyle="miter"/>
@@ -12354,7 +11507,7 @@
               </wp:anchor>
             </w:drawing>
           </mc:Choice>
-          <mc:Fallback xmlns:cx2="http://schemas.microsoft.com/office/drawing/2015/10/21/chartex" xmlns:cx3="http://schemas.microsoft.com/office/drawing/2016/5/9/chartex" xmlns:cx4="http://schemas.microsoft.com/office/drawing/2016/5/10/chartex" xmlns:cx5="http://schemas.microsoft.com/office/drawing/2016/5/11/chartex" xmlns:cx6="http://schemas.microsoft.com/office/drawing/2016/5/12/chartex" xmlns:cx7="http://schemas.microsoft.com/office/drawing/2016/5/13/chartex" xmlns:cx8="http://schemas.microsoft.com/office/drawing/2016/5/14/chartex" xmlns:aink="http://schemas.microsoft.com/office/drawing/2016/ink" xmlns:am3d="http://schemas.microsoft.com/office/drawing/2017/model3d" xmlns:w16cex="http://schemas.microsoft.com/office/word/2018/wordml/cex" xmlns:w16cid="http://schemas.microsoft.com/office/word/2016/wordml/cid" xmlns:w16="http://schemas.microsoft.com/office/word/2018/wordml" xmlns:w16sdtdh="http://schemas.microsoft.com/office/word/2020/wordml/sdtdatahash">
+          <mc:Fallback xmlns:w16sdtdh="http://schemas.microsoft.com/office/word/2020/wordml/sdtdatahash" xmlns:w16="http://schemas.microsoft.com/office/word/2018/wordml" xmlns:w16cid="http://schemas.microsoft.com/office/word/2016/wordml/cid" xmlns:w16cex="http://schemas.microsoft.com/office/word/2018/wordml/cex" xmlns:am3d="http://schemas.microsoft.com/office/drawing/2017/model3d" xmlns:aink="http://schemas.microsoft.com/office/drawing/2016/ink" xmlns:cx8="http://schemas.microsoft.com/office/drawing/2016/5/14/chartex" xmlns:cx7="http://schemas.microsoft.com/office/drawing/2016/5/13/chartex" xmlns:cx6="http://schemas.microsoft.com/office/drawing/2016/5/12/chartex" xmlns:cx5="http://schemas.microsoft.com/office/drawing/2016/5/11/chartex" xmlns:cx4="http://schemas.microsoft.com/office/drawing/2016/5/10/chartex" xmlns:cx3="http://schemas.microsoft.com/office/drawing/2016/5/9/chartex" xmlns:cx2="http://schemas.microsoft.com/office/drawing/2015/10/21/chartex">
             <w:pict>
               <v:shape w14:anchorId="401F4863" id="Connector: Elbow 25" o:spid="_x0000_s1026" type="#_x0000_t34" style="position:absolute;margin-left:69.7pt;margin-top:9.45pt;width:63.9pt;height:22.7pt;flip:x;z-index:251687936;visibility:visible;mso-wrap-style:square;mso-height-percent:0;mso-wrap-distance-left:9pt;mso-wrap-distance-top:0;mso-wrap-distance-right:9pt;mso-wrap-distance-bottom:0;mso-position-horizontal:absolute;mso-position-horizontal-relative:text;mso-position-vertical:absolute;mso-position-vertical-relative:text;mso-height-percent:0;mso-height-relative:margin" o:gfxdata="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" adj="21496" strokecolor="#505150 [3200]" strokeweight="2pt">
                 <v:stroke endarrow="block"/>
@@ -12733,7 +11886,7 @@
               </wp:anchor>
             </w:drawing>
           </mc:Choice>
-          <mc:Fallback xmlns:cx2="http://schemas.microsoft.com/office/drawing/2015/10/21/chartex" xmlns:cx3="http://schemas.microsoft.com/office/drawing/2016/5/9/chartex" xmlns:cx4="http://schemas.microsoft.com/office/drawing/2016/5/10/chartex" xmlns:cx5="http://schemas.microsoft.com/office/drawing/2016/5/11/chartex" xmlns:cx6="http://schemas.microsoft.com/office/drawing/2016/5/12/chartex" xmlns:cx7="http://schemas.microsoft.com/office/drawing/2016/5/13/chartex" xmlns:cx8="http://schemas.microsoft.com/office/drawing/2016/5/14/chartex" xmlns:aink="http://schemas.microsoft.com/office/drawing/2016/ink" xmlns:am3d="http://schemas.microsoft.com/office/drawing/2017/model3d" xmlns:w16cex="http://schemas.microsoft.com/office/word/2018/wordml/cex" xmlns:w16cid="http://schemas.microsoft.com/office/word/2016/wordml/cid" xmlns:w16="http://schemas.microsoft.com/office/word/2018/wordml" xmlns:w16sdtdh="http://schemas.microsoft.com/office/word/2020/wordml/sdtdatahash">
+          <mc:Fallback xmlns:w16sdtdh="http://schemas.microsoft.com/office/word/2020/wordml/sdtdatahash" xmlns:w16="http://schemas.microsoft.com/office/word/2018/wordml" xmlns:w16cid="http://schemas.microsoft.com/office/word/2016/wordml/cid" xmlns:w16cex="http://schemas.microsoft.com/office/word/2018/wordml/cex" xmlns:am3d="http://schemas.microsoft.com/office/drawing/2017/model3d" xmlns:aink="http://schemas.microsoft.com/office/drawing/2016/ink" xmlns:cx8="http://schemas.microsoft.com/office/drawing/2016/5/14/chartex" xmlns:cx7="http://schemas.microsoft.com/office/drawing/2016/5/13/chartex" xmlns:cx6="http://schemas.microsoft.com/office/drawing/2016/5/12/chartex" xmlns:cx5="http://schemas.microsoft.com/office/drawing/2016/5/11/chartex" xmlns:cx4="http://schemas.microsoft.com/office/drawing/2016/5/10/chartex" xmlns:cx3="http://schemas.microsoft.com/office/drawing/2016/5/9/chartex" xmlns:cx2="http://schemas.microsoft.com/office/drawing/2015/10/21/chartex">
             <w:pict>
               <v:shape w14:anchorId="6A4F3E8F" id="Straight Arrow Connector 385073581" o:spid="_x0000_s1026" type="#_x0000_t32" style="position:absolute;margin-left:240pt;margin-top:13.35pt;width:91.65pt;height:3.6pt;z-index:251707392;visibility:visible;mso-wrap-style:square;mso-width-percent:0;mso-height-percent:0;mso-wrap-distance-left:9pt;mso-wrap-distance-top:0;mso-wrap-distance-right:9pt;mso-wrap-distance-bottom:0;mso-position-horizontal:absolute;mso-position-horizontal-relative:text;mso-position-vertical:absolute;mso-position-vertical-relative:text;mso-width-percent:0;mso-height-percent:0;mso-width-relative:margin;mso-height-relative:margin" o:gfxdata="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" strokecolor="#505150 [3200]" strokeweight="2pt">
                 <v:stroke endarrow="block"/>
@@ -12815,7 +11968,7 @@
               </wp:anchor>
             </w:drawing>
           </mc:Choice>
-          <mc:Fallback xmlns:cx2="http://schemas.microsoft.com/office/drawing/2015/10/21/chartex" xmlns:cx3="http://schemas.microsoft.com/office/drawing/2016/5/9/chartex" xmlns:cx4="http://schemas.microsoft.com/office/drawing/2016/5/10/chartex" xmlns:cx5="http://schemas.microsoft.com/office/drawing/2016/5/11/chartex" xmlns:cx6="http://schemas.microsoft.com/office/drawing/2016/5/12/chartex" xmlns:cx7="http://schemas.microsoft.com/office/drawing/2016/5/13/chartex" xmlns:cx8="http://schemas.microsoft.com/office/drawing/2016/5/14/chartex" xmlns:aink="http://schemas.microsoft.com/office/drawing/2016/ink" xmlns:am3d="http://schemas.microsoft.com/office/drawing/2017/model3d" xmlns:w16cex="http://schemas.microsoft.com/office/word/2018/wordml/cex" xmlns:w16cid="http://schemas.microsoft.com/office/word/2016/wordml/cid" xmlns:w16="http://schemas.microsoft.com/office/word/2018/wordml" xmlns:w16sdtdh="http://schemas.microsoft.com/office/word/2020/wordml/sdtdatahash">
+          <mc:Fallback xmlns:w16sdtdh="http://schemas.microsoft.com/office/word/2020/wordml/sdtdatahash" xmlns:w16="http://schemas.microsoft.com/office/word/2018/wordml" xmlns:w16cid="http://schemas.microsoft.com/office/word/2016/wordml/cid" xmlns:w16cex="http://schemas.microsoft.com/office/word/2018/wordml/cex" xmlns:am3d="http://schemas.microsoft.com/office/drawing/2017/model3d" xmlns:aink="http://schemas.microsoft.com/office/drawing/2016/ink" xmlns:cx8="http://schemas.microsoft.com/office/drawing/2016/5/14/chartex" xmlns:cx7="http://schemas.microsoft.com/office/drawing/2016/5/13/chartex" xmlns:cx6="http://schemas.microsoft.com/office/drawing/2016/5/12/chartex" xmlns:cx5="http://schemas.microsoft.com/office/drawing/2016/5/11/chartex" xmlns:cx4="http://schemas.microsoft.com/office/drawing/2016/5/10/chartex" xmlns:cx3="http://schemas.microsoft.com/office/drawing/2016/5/9/chartex" xmlns:cx2="http://schemas.microsoft.com/office/drawing/2015/10/21/chartex">
             <w:pict>
               <v:shape w14:anchorId="17FA204C" id="Straight Arrow Connector 31" o:spid="_x0000_s1026" type="#_x0000_t32" style="position:absolute;margin-left:176.9pt;margin-top:3.55pt;width:0;height:79.4pt;z-index:251698176;visibility:visible;mso-wrap-style:square;mso-wrap-distance-left:9pt;mso-wrap-distance-top:0;mso-wrap-distance-right:9pt;mso-wrap-distance-bottom:0;mso-position-horizontal:absolute;mso-position-horizontal-relative:text;mso-position-vertical:absolute;mso-position-vertical-relative:text" o:gfxdata="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" strokecolor="#505150 [3200]" strokeweight="2pt">
                 <v:stroke endarrow="block"/>
@@ -12882,7 +12035,7 @@
               </wp:anchor>
             </w:drawing>
           </mc:Choice>
-          <mc:Fallback xmlns:cx2="http://schemas.microsoft.com/office/drawing/2015/10/21/chartex" xmlns:cx3="http://schemas.microsoft.com/office/drawing/2016/5/9/chartex" xmlns:cx4="http://schemas.microsoft.com/office/drawing/2016/5/10/chartex" xmlns:cx5="http://schemas.microsoft.com/office/drawing/2016/5/11/chartex" xmlns:cx6="http://schemas.microsoft.com/office/drawing/2016/5/12/chartex" xmlns:cx7="http://schemas.microsoft.com/office/drawing/2016/5/13/chartex" xmlns:cx8="http://schemas.microsoft.com/office/drawing/2016/5/14/chartex" xmlns:aink="http://schemas.microsoft.com/office/drawing/2016/ink" xmlns:am3d="http://schemas.microsoft.com/office/drawing/2017/model3d" xmlns:w16cex="http://schemas.microsoft.com/office/word/2018/wordml/cex" xmlns:w16cid="http://schemas.microsoft.com/office/word/2016/wordml/cid" xmlns:w16="http://schemas.microsoft.com/office/word/2018/wordml" xmlns:w16sdtdh="http://schemas.microsoft.com/office/word/2020/wordml/sdtdatahash">
+          <mc:Fallback xmlns:w16sdtdh="http://schemas.microsoft.com/office/word/2020/wordml/sdtdatahash" xmlns:w16="http://schemas.microsoft.com/office/word/2018/wordml" xmlns:w16cid="http://schemas.microsoft.com/office/word/2016/wordml/cid" xmlns:w16cex="http://schemas.microsoft.com/office/word/2018/wordml/cex" xmlns:am3d="http://schemas.microsoft.com/office/drawing/2017/model3d" xmlns:aink="http://schemas.microsoft.com/office/drawing/2016/ink" xmlns:cx8="http://schemas.microsoft.com/office/drawing/2016/5/14/chartex" xmlns:cx7="http://schemas.microsoft.com/office/drawing/2016/5/13/chartex" xmlns:cx6="http://schemas.microsoft.com/office/drawing/2016/5/12/chartex" xmlns:cx5="http://schemas.microsoft.com/office/drawing/2016/5/11/chartex" xmlns:cx4="http://schemas.microsoft.com/office/drawing/2016/5/10/chartex" xmlns:cx3="http://schemas.microsoft.com/office/drawing/2016/5/9/chartex" xmlns:cx2="http://schemas.microsoft.com/office/drawing/2015/10/21/chartex">
             <w:pict>
               <v:shape w14:anchorId="452EFDFD" id="Straight Arrow Connector 30" o:spid="_x0000_s1026" type="#_x0000_t32" style="position:absolute;margin-left:69.6pt;margin-top:3.65pt;width:0;height:79.4pt;z-index:251696128;visibility:visible;mso-wrap-style:square;mso-wrap-distance-left:9pt;mso-wrap-distance-top:0;mso-wrap-distance-right:9pt;mso-wrap-distance-bottom:0;mso-position-horizontal:absolute;mso-position-horizontal-relative:text;mso-position-vertical:absolute;mso-position-vertical-relative:text" o:gfxdata="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" strokecolor="#505150 [3200]" strokeweight="2pt">
                 <v:stroke endarrow="block"/>
@@ -12949,7 +12102,7 @@
               </wp:anchor>
             </w:drawing>
           </mc:Choice>
-          <mc:Fallback xmlns:cx2="http://schemas.microsoft.com/office/drawing/2015/10/21/chartex" xmlns:cx3="http://schemas.microsoft.com/office/drawing/2016/5/9/chartex" xmlns:cx4="http://schemas.microsoft.com/office/drawing/2016/5/10/chartex" xmlns:cx5="http://schemas.microsoft.com/office/drawing/2016/5/11/chartex" xmlns:cx6="http://schemas.microsoft.com/office/drawing/2016/5/12/chartex" xmlns:cx7="http://schemas.microsoft.com/office/drawing/2016/5/13/chartex" xmlns:cx8="http://schemas.microsoft.com/office/drawing/2016/5/14/chartex" xmlns:aink="http://schemas.microsoft.com/office/drawing/2016/ink" xmlns:am3d="http://schemas.microsoft.com/office/drawing/2017/model3d" xmlns:w16cex="http://schemas.microsoft.com/office/word/2018/wordml/cex" xmlns:w16cid="http://schemas.microsoft.com/office/word/2016/wordml/cid" xmlns:w16="http://schemas.microsoft.com/office/word/2018/wordml" xmlns:w16sdtdh="http://schemas.microsoft.com/office/word/2020/wordml/sdtdatahash">
+          <mc:Fallback xmlns:w16sdtdh="http://schemas.microsoft.com/office/word/2020/wordml/sdtdatahash" xmlns:w16="http://schemas.microsoft.com/office/word/2018/wordml" xmlns:w16cid="http://schemas.microsoft.com/office/word/2016/wordml/cid" xmlns:w16cex="http://schemas.microsoft.com/office/word/2018/wordml/cex" xmlns:am3d="http://schemas.microsoft.com/office/drawing/2017/model3d" xmlns:aink="http://schemas.microsoft.com/office/drawing/2016/ink" xmlns:cx8="http://schemas.microsoft.com/office/drawing/2016/5/14/chartex" xmlns:cx7="http://schemas.microsoft.com/office/drawing/2016/5/13/chartex" xmlns:cx6="http://schemas.microsoft.com/office/drawing/2016/5/12/chartex" xmlns:cx5="http://schemas.microsoft.com/office/drawing/2016/5/11/chartex" xmlns:cx4="http://schemas.microsoft.com/office/drawing/2016/5/10/chartex" xmlns:cx3="http://schemas.microsoft.com/office/drawing/2016/5/9/chartex" xmlns:cx2="http://schemas.microsoft.com/office/drawing/2015/10/21/chartex">
             <w:pict>
               <v:line w14:anchorId="1C5D9B40" id="Straight Connector 29" o:spid="_x0000_s1026" style="position:absolute;z-index:251695104;visibility:visible;mso-wrap-style:square;mso-height-percent:0;mso-wrap-distance-left:9pt;mso-wrap-distance-top:0;mso-wrap-distance-right:9pt;mso-wrap-distance-bottom:0;mso-position-horizontal:absolute;mso-position-horizontal-relative:text;mso-position-vertical:absolute;mso-position-vertical-relative:text;mso-height-percent:0;mso-height-relative:margin" from="200.35pt,3.55pt" to="200.35pt,43.05pt" o:gfxdata="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" strokecolor="#505150 [3200]" strokeweight="2pt">
                 <v:shadow on="t" color="black" opacity="24903f" origin=",.5" offset="0,.55556mm"/>
@@ -13038,7 +12191,7 @@
               </wp:anchor>
             </w:drawing>
           </mc:Choice>
-          <mc:Fallback xmlns:cx2="http://schemas.microsoft.com/office/drawing/2015/10/21/chartex" xmlns:cx3="http://schemas.microsoft.com/office/drawing/2016/5/9/chartex" xmlns:cx4="http://schemas.microsoft.com/office/drawing/2016/5/10/chartex" xmlns:cx5="http://schemas.microsoft.com/office/drawing/2016/5/11/chartex" xmlns:cx6="http://schemas.microsoft.com/office/drawing/2016/5/12/chartex" xmlns:cx7="http://schemas.microsoft.com/office/drawing/2016/5/13/chartex" xmlns:cx8="http://schemas.microsoft.com/office/drawing/2016/5/14/chartex" xmlns:aink="http://schemas.microsoft.com/office/drawing/2016/ink" xmlns:am3d="http://schemas.microsoft.com/office/drawing/2017/model3d" xmlns:w16cex="http://schemas.microsoft.com/office/word/2018/wordml/cex" xmlns:w16cid="http://schemas.microsoft.com/office/word/2016/wordml/cid" xmlns:w16="http://schemas.microsoft.com/office/word/2018/wordml" xmlns:w16sdtdh="http://schemas.microsoft.com/office/word/2020/wordml/sdtdatahash">
+          <mc:Fallback xmlns:w16sdtdh="http://schemas.microsoft.com/office/word/2020/wordml/sdtdatahash" xmlns:w16="http://schemas.microsoft.com/office/word/2018/wordml" xmlns:w16cid="http://schemas.microsoft.com/office/word/2016/wordml/cid" xmlns:w16cex="http://schemas.microsoft.com/office/word/2018/wordml/cex" xmlns:am3d="http://schemas.microsoft.com/office/drawing/2017/model3d" xmlns:aink="http://schemas.microsoft.com/office/drawing/2016/ink" xmlns:cx8="http://schemas.microsoft.com/office/drawing/2016/5/14/chartex" xmlns:cx7="http://schemas.microsoft.com/office/drawing/2016/5/13/chartex" xmlns:cx6="http://schemas.microsoft.com/office/drawing/2016/5/12/chartex" xmlns:cx5="http://schemas.microsoft.com/office/drawing/2016/5/11/chartex" xmlns:cx4="http://schemas.microsoft.com/office/drawing/2016/5/10/chartex" xmlns:cx3="http://schemas.microsoft.com/office/drawing/2016/5/9/chartex" xmlns:cx2="http://schemas.microsoft.com/office/drawing/2015/10/21/chartex">
             <w:pict>
               <v:shape w14:anchorId="7CF855AC" id="Connector: Elbow 28" o:spid="_x0000_s1026" type="#_x0000_t34" style="position:absolute;margin-left:196.45pt;margin-top:8.65pt;width:153.05pt;height:21pt;z-index:251693056;visibility:visible;mso-wrap-style:square;mso-width-percent:0;mso-height-percent:0;mso-wrap-distance-left:9pt;mso-wrap-distance-top:0;mso-wrap-distance-right:9pt;mso-wrap-distance-bottom:0;mso-position-horizontal:absolute;mso-position-horizontal-relative:text;mso-position-vertical:absolute;mso-position-vertical-relative:text;mso-width-percent:0;mso-height-percent:0;mso-width-relative:margin;mso-height-relative:margin" o:gfxdata="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" adj="21568" strokecolor="#505150 [3200]" strokeweight="2pt">
                 <v:stroke endarrow="block"/>
@@ -13206,13 +12359,8 @@
                             <w:pPr>
                               <w:jc w:val="center"/>
                             </w:pPr>
-                            <w:proofErr w:type="spellStart"/>
                             <w:r>
-                              <w:t>StudentSchoolAssociation</w:t>
-                            </w:r>
-                            <w:proofErr w:type="spellEnd"/>
-                            <w:r>
-                              <w:t xml:space="preserve"> </w:t>
+                              <w:t xml:space="preserve">StudentSchoolAssociation </w:t>
                             </w:r>
                           </w:p>
                           <w:p>
@@ -13355,7 +12503,7 @@
               </wp:anchor>
             </w:drawing>
           </mc:Choice>
-          <mc:Fallback xmlns:cx2="http://schemas.microsoft.com/office/drawing/2015/10/21/chartex" xmlns:cx3="http://schemas.microsoft.com/office/drawing/2016/5/9/chartex" xmlns:cx4="http://schemas.microsoft.com/office/drawing/2016/5/10/chartex" xmlns:cx5="http://schemas.microsoft.com/office/drawing/2016/5/11/chartex" xmlns:cx6="http://schemas.microsoft.com/office/drawing/2016/5/12/chartex" xmlns:cx7="http://schemas.microsoft.com/office/drawing/2016/5/13/chartex" xmlns:cx8="http://schemas.microsoft.com/office/drawing/2016/5/14/chartex" xmlns:aink="http://schemas.microsoft.com/office/drawing/2016/ink" xmlns:am3d="http://schemas.microsoft.com/office/drawing/2017/model3d" xmlns:w16cex="http://schemas.microsoft.com/office/word/2018/wordml/cex" xmlns:w16cid="http://schemas.microsoft.com/office/word/2016/wordml/cid" xmlns:w16="http://schemas.microsoft.com/office/word/2018/wordml" xmlns:w16sdtdh="http://schemas.microsoft.com/office/word/2020/wordml/sdtdatahash">
+          <mc:Fallback xmlns:w16sdtdh="http://schemas.microsoft.com/office/word/2020/wordml/sdtdatahash" xmlns:w16="http://schemas.microsoft.com/office/word/2018/wordml" xmlns:w16cid="http://schemas.microsoft.com/office/word/2016/wordml/cid" xmlns:w16cex="http://schemas.microsoft.com/office/word/2018/wordml/cex" xmlns:am3d="http://schemas.microsoft.com/office/drawing/2017/model3d" xmlns:aink="http://schemas.microsoft.com/office/drawing/2016/ink" xmlns:cx8="http://schemas.microsoft.com/office/drawing/2016/5/14/chartex" xmlns:cx7="http://schemas.microsoft.com/office/drawing/2016/5/13/chartex" xmlns:cx6="http://schemas.microsoft.com/office/drawing/2016/5/12/chartex" xmlns:cx5="http://schemas.microsoft.com/office/drawing/2016/5/11/chartex" xmlns:cx4="http://schemas.microsoft.com/office/drawing/2016/5/10/chartex" xmlns:cx3="http://schemas.microsoft.com/office/drawing/2016/5/9/chartex" xmlns:cx2="http://schemas.microsoft.com/office/drawing/2015/10/21/chartex">
             <w:pict>
               <v:shape w14:anchorId="4F101426" id="Straight Arrow Connector 385073573" o:spid="_x0000_s1026" type="#_x0000_t32" style="position:absolute;margin-left:401.1pt;margin-top:14.5pt;width:0;height:49.15pt;z-index:251704320;visibility:visible;mso-wrap-style:square;mso-width-percent:0;mso-height-percent:0;mso-wrap-distance-left:9pt;mso-wrap-distance-top:0;mso-wrap-distance-right:9pt;mso-wrap-distance-bottom:0;mso-position-horizontal:absolute;mso-position-horizontal-relative:text;mso-position-vertical:absolute;mso-position-vertical-relative:text;mso-width-percent:0;mso-height-percent:0;mso-width-relative:margin;mso-height-relative:margin" o:gfxdata="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" strokecolor="#505150 [3200]" strokeweight="2pt">
                 <v:stroke endarrow="block"/>
@@ -13433,7 +12581,7 @@
               </wp:anchor>
             </w:drawing>
           </mc:Choice>
-          <mc:Fallback xmlns:cx2="http://schemas.microsoft.com/office/drawing/2015/10/21/chartex" xmlns:cx3="http://schemas.microsoft.com/office/drawing/2016/5/9/chartex" xmlns:cx4="http://schemas.microsoft.com/office/drawing/2016/5/10/chartex" xmlns:cx5="http://schemas.microsoft.com/office/drawing/2016/5/11/chartex" xmlns:cx6="http://schemas.microsoft.com/office/drawing/2016/5/12/chartex" xmlns:cx7="http://schemas.microsoft.com/office/drawing/2016/5/13/chartex" xmlns:cx8="http://schemas.microsoft.com/office/drawing/2016/5/14/chartex" xmlns:aink="http://schemas.microsoft.com/office/drawing/2016/ink" xmlns:am3d="http://schemas.microsoft.com/office/drawing/2017/model3d" xmlns:w16cex="http://schemas.microsoft.com/office/word/2018/wordml/cex" xmlns:w16cid="http://schemas.microsoft.com/office/word/2016/wordml/cid" xmlns:w16="http://schemas.microsoft.com/office/word/2018/wordml" xmlns:w16sdtdh="http://schemas.microsoft.com/office/word/2020/wordml/sdtdatahash">
+          <mc:Fallback xmlns:w16sdtdh="http://schemas.microsoft.com/office/word/2020/wordml/sdtdatahash" xmlns:w16="http://schemas.microsoft.com/office/word/2018/wordml" xmlns:w16cid="http://schemas.microsoft.com/office/word/2016/wordml/cid" xmlns:w16cex="http://schemas.microsoft.com/office/word/2018/wordml/cex" xmlns:am3d="http://schemas.microsoft.com/office/drawing/2017/model3d" xmlns:aink="http://schemas.microsoft.com/office/drawing/2016/ink" xmlns:cx8="http://schemas.microsoft.com/office/drawing/2016/5/14/chartex" xmlns:cx7="http://schemas.microsoft.com/office/drawing/2016/5/13/chartex" xmlns:cx6="http://schemas.microsoft.com/office/drawing/2016/5/12/chartex" xmlns:cx5="http://schemas.microsoft.com/office/drawing/2016/5/11/chartex" xmlns:cx4="http://schemas.microsoft.com/office/drawing/2016/5/10/chartex" xmlns:cx3="http://schemas.microsoft.com/office/drawing/2016/5/9/chartex" xmlns:cx2="http://schemas.microsoft.com/office/drawing/2015/10/21/chartex">
             <w:pict>
               <v:shape w14:anchorId="57D3C9DE" id="Straight Arrow Connector 385073572" o:spid="_x0000_s1026" type="#_x0000_t32" style="position:absolute;margin-left:239.65pt;margin-top:10.65pt;width:129.2pt;height:37.1pt;z-index:251702272;visibility:visible;mso-wrap-style:square;mso-width-percent:0;mso-height-percent:0;mso-wrap-distance-left:9pt;mso-wrap-distance-top:0;mso-wrap-distance-right:9pt;mso-wrap-distance-bottom:0;mso-position-horizontal:absolute;mso-position-horizontal-relative:text;mso-position-vertical:absolute;mso-position-vertical-relative:text;mso-width-percent:0;mso-height-percent:0;mso-width-relative:margin;mso-height-relative:margin" o:gfxdata="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" strokecolor="#505150 [3200]" strokeweight="2pt">
                 <v:stroke endarrow="block"/>
@@ -13503,7 +12651,7 @@
               </wp:anchor>
             </w:drawing>
           </mc:Choice>
-          <mc:Fallback xmlns:cx2="http://schemas.microsoft.com/office/drawing/2015/10/21/chartex" xmlns:cx3="http://schemas.microsoft.com/office/drawing/2016/5/9/chartex" xmlns:cx4="http://schemas.microsoft.com/office/drawing/2016/5/10/chartex" xmlns:cx5="http://schemas.microsoft.com/office/drawing/2016/5/11/chartex" xmlns:cx6="http://schemas.microsoft.com/office/drawing/2016/5/12/chartex" xmlns:cx7="http://schemas.microsoft.com/office/drawing/2016/5/13/chartex" xmlns:cx8="http://schemas.microsoft.com/office/drawing/2016/5/14/chartex" xmlns:aink="http://schemas.microsoft.com/office/drawing/2016/ink" xmlns:am3d="http://schemas.microsoft.com/office/drawing/2017/model3d" xmlns:w16cex="http://schemas.microsoft.com/office/word/2018/wordml/cex" xmlns:w16cid="http://schemas.microsoft.com/office/word/2016/wordml/cid" xmlns:w16="http://schemas.microsoft.com/office/word/2018/wordml" xmlns:w16sdtdh="http://schemas.microsoft.com/office/word/2020/wordml/sdtdatahash">
+          <mc:Fallback xmlns:w16sdtdh="http://schemas.microsoft.com/office/word/2020/wordml/sdtdatahash" xmlns:w16="http://schemas.microsoft.com/office/word/2018/wordml" xmlns:w16cid="http://schemas.microsoft.com/office/word/2016/wordml/cid" xmlns:w16cex="http://schemas.microsoft.com/office/word/2018/wordml/cex" xmlns:am3d="http://schemas.microsoft.com/office/drawing/2017/model3d" xmlns:aink="http://schemas.microsoft.com/office/drawing/2016/ink" xmlns:cx8="http://schemas.microsoft.com/office/drawing/2016/5/14/chartex" xmlns:cx7="http://schemas.microsoft.com/office/drawing/2016/5/13/chartex" xmlns:cx6="http://schemas.microsoft.com/office/drawing/2016/5/12/chartex" xmlns:cx5="http://schemas.microsoft.com/office/drawing/2016/5/11/chartex" xmlns:cx4="http://schemas.microsoft.com/office/drawing/2016/5/10/chartex" xmlns:cx3="http://schemas.microsoft.com/office/drawing/2016/5/9/chartex" xmlns:cx2="http://schemas.microsoft.com/office/drawing/2015/10/21/chartex">
             <w:pict>
               <v:shape w14:anchorId="5ACB6AB3" id="Straight Arrow Connector 385073570" o:spid="_x0000_s1026" type="#_x0000_t32" style="position:absolute;margin-left:74.4pt;margin-top:11.15pt;width:0;height:36.95pt;z-index:251700224;visibility:visible;mso-wrap-style:square;mso-height-percent:0;mso-wrap-distance-left:9pt;mso-wrap-distance-top:0;mso-wrap-distance-right:9pt;mso-wrap-distance-bottom:0;mso-position-horizontal:absolute;mso-position-horizontal-relative:text;mso-position-vertical:absolute;mso-position-vertical-relative:text;mso-height-percent:0;mso-height-relative:margin" o:gfxdata="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" strokecolor="#505150 [3200]" strokeweight="2pt">
                 <v:stroke endarrow="block"/>
@@ -13679,13 +12827,8 @@
                             <w:pPr>
                               <w:jc w:val="center"/>
                             </w:pPr>
-                            <w:proofErr w:type="spellStart"/>
                             <w:r>
-                              <w:t>StudentEducationOrganizationAssociation</w:t>
-                            </w:r>
-                            <w:proofErr w:type="spellEnd"/>
-                            <w:r>
-                              <w:t xml:space="preserve"> (Demographic Records)</w:t>
+                              <w:t>StudentEducationOrganizationAssociation (Demographic Records)</w:t>
                             </w:r>
                           </w:p>
                         </w:txbxContent>
@@ -13832,23 +12975,7 @@
           <w:rFonts w:cs="Arial"/>
           <w:szCs w:val="20"/>
         </w:rPr>
-        <w:t xml:space="preserve">Though MARSS is centered </w:t>
-      </w:r>
-      <w:proofErr w:type="gramStart"/>
-      <w:r>
-        <w:rPr>
-          <w:rFonts w:cs="Arial"/>
-          <w:szCs w:val="20"/>
-        </w:rPr>
-        <w:t>around</w:t>
-      </w:r>
-      <w:proofErr w:type="gramEnd"/>
-      <w:r>
-        <w:rPr>
-          <w:rFonts w:cs="Arial"/>
-          <w:szCs w:val="20"/>
-        </w:rPr>
-        <w:t xml:space="preserve"> student demographics and enrollment, the core Student records must be loaded before students may be enrolled.</w:t>
+        <w:t>Though MARSS is centered around student demographics and enrollment, the core Student records must be loaded before students may be enrolled.</w:t>
       </w:r>
     </w:p>
     <w:p>
@@ -13868,23 +12995,7 @@
           <w:rFonts w:cs="Arial"/>
           <w:szCs w:val="20"/>
         </w:rPr>
-        <w:t xml:space="preserve">Student enrollment data must be provided via </w:t>
-      </w:r>
-      <w:proofErr w:type="spellStart"/>
-      <w:r>
-        <w:rPr>
-          <w:rFonts w:cs="Arial"/>
-          <w:szCs w:val="20"/>
-        </w:rPr>
-        <w:t>StudentSchoolAssociation</w:t>
-      </w:r>
-      <w:proofErr w:type="spellEnd"/>
-      <w:r>
-        <w:rPr>
-          <w:rFonts w:cs="Arial"/>
-          <w:szCs w:val="20"/>
-        </w:rPr>
-        <w:t xml:space="preserve"> in order to establish a valid security claim before any other updates may be made to student records. </w:t>
+        <w:t xml:space="preserve">Student enrollment data must be provided via StudentSchoolAssociation in order to establish a valid security claim before any other updates may be made to student records. </w:t>
       </w:r>
     </w:p>
     <w:p>
@@ -13904,23 +13015,7 @@
           <w:rFonts w:cs="Arial"/>
           <w:szCs w:val="20"/>
         </w:rPr>
-        <w:t xml:space="preserve">Once student enrollment data is loaded, student demographics may be provided via </w:t>
-      </w:r>
-      <w:proofErr w:type="spellStart"/>
-      <w:r>
-        <w:rPr>
-          <w:rFonts w:cs="Arial"/>
-          <w:szCs w:val="20"/>
-        </w:rPr>
-        <w:t>StudentEducationOrganizationAssociation</w:t>
-      </w:r>
-      <w:proofErr w:type="spellEnd"/>
-      <w:r>
-        <w:rPr>
-          <w:rFonts w:cs="Arial"/>
-          <w:szCs w:val="20"/>
-        </w:rPr>
-        <w:t xml:space="preserve">. </w:t>
+        <w:t xml:space="preserve">Once student enrollment data is loaded, student demographics may be provided via StudentEducationOrganizationAssociation. </w:t>
       </w:r>
     </w:p>
     <w:p>
@@ -13951,37 +13046,12 @@
           <w:numId w:val="6"/>
         </w:numPr>
       </w:pPr>
-      <w:proofErr w:type="spellStart"/>
-      <w:r>
-        <w:rPr>
-          <w:rFonts w:cs="Arial"/>
-          <w:szCs w:val="20"/>
-        </w:rPr>
-        <w:t>StudentProgramAssociations</w:t>
-      </w:r>
-      <w:proofErr w:type="spellEnd"/>
-      <w:r>
-        <w:rPr>
-          <w:rFonts w:cs="Arial"/>
-          <w:szCs w:val="20"/>
-        </w:rPr>
-        <w:t xml:space="preserve"> can be loaded once Programs and </w:t>
-      </w:r>
-      <w:proofErr w:type="spellStart"/>
-      <w:r>
-        <w:rPr>
-          <w:rFonts w:cs="Arial"/>
-          <w:szCs w:val="20"/>
-        </w:rPr>
-        <w:t>StudentSchoolAssociations</w:t>
-      </w:r>
-      <w:proofErr w:type="spellEnd"/>
-      <w:r>
-        <w:rPr>
-          <w:rFonts w:cs="Arial"/>
-          <w:szCs w:val="20"/>
-        </w:rPr>
-        <w:t xml:space="preserve"> have been loaded.</w:t>
+      <w:r>
+        <w:rPr>
+          <w:rFonts w:cs="Arial"/>
+          <w:szCs w:val="20"/>
+        </w:rPr>
+        <w:t>StudentProgramAssociations can be loaded once Programs and StudentSchoolAssociations have been loaded.</w:t>
       </w:r>
       <w:r>
         <w:br w:type="page"/>
@@ -14196,7 +13266,7 @@
               </wp:anchor>
             </w:drawing>
           </mc:Choice>
-          <mc:Fallback xmlns:cx2="http://schemas.microsoft.com/office/drawing/2015/10/21/chartex" xmlns:cx3="http://schemas.microsoft.com/office/drawing/2016/5/9/chartex" xmlns:cx4="http://schemas.microsoft.com/office/drawing/2016/5/10/chartex" xmlns:cx5="http://schemas.microsoft.com/office/drawing/2016/5/11/chartex" xmlns:cx6="http://schemas.microsoft.com/office/drawing/2016/5/12/chartex" xmlns:cx7="http://schemas.microsoft.com/office/drawing/2016/5/13/chartex" xmlns:cx8="http://schemas.microsoft.com/office/drawing/2016/5/14/chartex" xmlns:aink="http://schemas.microsoft.com/office/drawing/2016/ink" xmlns:am3d="http://schemas.microsoft.com/office/drawing/2017/model3d" xmlns:w16cex="http://schemas.microsoft.com/office/word/2018/wordml/cex" xmlns:w16cid="http://schemas.microsoft.com/office/word/2016/wordml/cid" xmlns:w16="http://schemas.microsoft.com/office/word/2018/wordml" xmlns:w16sdtdh="http://schemas.microsoft.com/office/word/2020/wordml/sdtdatahash">
+          <mc:Fallback xmlns:w16sdtdh="http://schemas.microsoft.com/office/word/2020/wordml/sdtdatahash" xmlns:w16="http://schemas.microsoft.com/office/word/2018/wordml" xmlns:w16cid="http://schemas.microsoft.com/office/word/2016/wordml/cid" xmlns:w16cex="http://schemas.microsoft.com/office/word/2018/wordml/cex" xmlns:am3d="http://schemas.microsoft.com/office/drawing/2017/model3d" xmlns:aink="http://schemas.microsoft.com/office/drawing/2016/ink" xmlns:cx8="http://schemas.microsoft.com/office/drawing/2016/5/14/chartex" xmlns:cx7="http://schemas.microsoft.com/office/drawing/2016/5/13/chartex" xmlns:cx6="http://schemas.microsoft.com/office/drawing/2016/5/12/chartex" xmlns:cx5="http://schemas.microsoft.com/office/drawing/2016/5/11/chartex" xmlns:cx4="http://schemas.microsoft.com/office/drawing/2016/5/10/chartex" xmlns:cx3="http://schemas.microsoft.com/office/drawing/2016/5/9/chartex" xmlns:cx2="http://schemas.microsoft.com/office/drawing/2015/10/21/chartex">
             <w:pict>
               <v:line w14:anchorId="02221E65" id="Straight Connector 1054311648" o:spid="_x0000_s1026" style="position:absolute;z-index:251718656;visibility:visible;mso-wrap-style:square;mso-wrap-distance-left:9pt;mso-wrap-distance-top:0;mso-wrap-distance-right:9pt;mso-wrap-distance-bottom:0;mso-position-horizontal:absolute;mso-position-horizontal-relative:text;mso-position-vertical:absolute;mso-position-vertical-relative:text" from="133.6pt,6.95pt" to="133.6pt,24.1pt" o:gfxdata="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" strokecolor="#505150 [3200]" strokeweight="2pt">
                 <v:shadow on="t" color="black" opacity="24903f" origin=",.5" offset="0,.55556mm"/>
@@ -14381,7 +13451,7 @@
               </wp:anchor>
             </w:drawing>
           </mc:Choice>
-          <mc:Fallback xmlns:cx2="http://schemas.microsoft.com/office/drawing/2015/10/21/chartex" xmlns:cx3="http://schemas.microsoft.com/office/drawing/2016/5/9/chartex" xmlns:cx4="http://schemas.microsoft.com/office/drawing/2016/5/10/chartex" xmlns:cx5="http://schemas.microsoft.com/office/drawing/2016/5/11/chartex" xmlns:cx6="http://schemas.microsoft.com/office/drawing/2016/5/12/chartex" xmlns:cx7="http://schemas.microsoft.com/office/drawing/2016/5/13/chartex" xmlns:cx8="http://schemas.microsoft.com/office/drawing/2016/5/14/chartex" xmlns:aink="http://schemas.microsoft.com/office/drawing/2016/ink" xmlns:am3d="http://schemas.microsoft.com/office/drawing/2017/model3d" xmlns:w16cex="http://schemas.microsoft.com/office/word/2018/wordml/cex" xmlns:w16cid="http://schemas.microsoft.com/office/word/2016/wordml/cid" xmlns:w16="http://schemas.microsoft.com/office/word/2018/wordml" xmlns:w16sdtdh="http://schemas.microsoft.com/office/word/2020/wordml/sdtdatahash">
+          <mc:Fallback xmlns:w16sdtdh="http://schemas.microsoft.com/office/word/2020/wordml/sdtdatahash" xmlns:w16="http://schemas.microsoft.com/office/word/2018/wordml" xmlns:w16cid="http://schemas.microsoft.com/office/word/2016/wordml/cid" xmlns:w16cex="http://schemas.microsoft.com/office/word/2018/wordml/cex" xmlns:am3d="http://schemas.microsoft.com/office/drawing/2017/model3d" xmlns:aink="http://schemas.microsoft.com/office/drawing/2016/ink" xmlns:cx8="http://schemas.microsoft.com/office/drawing/2016/5/14/chartex" xmlns:cx7="http://schemas.microsoft.com/office/drawing/2016/5/13/chartex" xmlns:cx6="http://schemas.microsoft.com/office/drawing/2016/5/12/chartex" xmlns:cx5="http://schemas.microsoft.com/office/drawing/2016/5/11/chartex" xmlns:cx4="http://schemas.microsoft.com/office/drawing/2016/5/10/chartex" xmlns:cx3="http://schemas.microsoft.com/office/drawing/2016/5/9/chartex" xmlns:cx2="http://schemas.microsoft.com/office/drawing/2015/10/21/chartex">
             <w:pict>
               <v:shape w14:anchorId="01EAFE4D" id="Connector: Elbow 1054311649" o:spid="_x0000_s1026" type="#_x0000_t34" style="position:absolute;margin-left:133.75pt;margin-top:9.45pt;width:62.8pt;height:22.7pt;z-index:251717632;visibility:visible;mso-wrap-style:square;mso-width-percent:0;mso-height-percent:0;mso-wrap-distance-left:9pt;mso-wrap-distance-top:0;mso-wrap-distance-right:9pt;mso-wrap-distance-bottom:0;mso-position-horizontal:absolute;mso-position-horizontal-relative:text;mso-position-vertical:absolute;mso-position-vertical-relative:text;mso-width-percent:0;mso-height-percent:0;mso-width-relative:margin;mso-height-relative:margin" o:gfxdata="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" adj="21568" strokecolor="#505150 [3200]" strokeweight="2pt">
                 <v:stroke endarrow="block"/>
@@ -14454,7 +13524,7 @@
               </wp:anchor>
             </w:drawing>
           </mc:Choice>
-          <mc:Fallback xmlns:cx2="http://schemas.microsoft.com/office/drawing/2015/10/21/chartex" xmlns:cx3="http://schemas.microsoft.com/office/drawing/2016/5/9/chartex" xmlns:cx4="http://schemas.microsoft.com/office/drawing/2016/5/10/chartex" xmlns:cx5="http://schemas.microsoft.com/office/drawing/2016/5/11/chartex" xmlns:cx6="http://schemas.microsoft.com/office/drawing/2016/5/12/chartex" xmlns:cx7="http://schemas.microsoft.com/office/drawing/2016/5/13/chartex" xmlns:cx8="http://schemas.microsoft.com/office/drawing/2016/5/14/chartex" xmlns:aink="http://schemas.microsoft.com/office/drawing/2016/ink" xmlns:am3d="http://schemas.microsoft.com/office/drawing/2017/model3d" xmlns:w16cex="http://schemas.microsoft.com/office/word/2018/wordml/cex" xmlns:w16cid="http://schemas.microsoft.com/office/word/2016/wordml/cid" xmlns:w16="http://schemas.microsoft.com/office/word/2018/wordml" xmlns:w16sdtdh="http://schemas.microsoft.com/office/word/2020/wordml/sdtdatahash">
+          <mc:Fallback xmlns:w16sdtdh="http://schemas.microsoft.com/office/word/2020/wordml/sdtdatahash" xmlns:w16="http://schemas.microsoft.com/office/word/2018/wordml" xmlns:w16cid="http://schemas.microsoft.com/office/word/2016/wordml/cid" xmlns:w16cex="http://schemas.microsoft.com/office/word/2018/wordml/cex" xmlns:am3d="http://schemas.microsoft.com/office/drawing/2017/model3d" xmlns:aink="http://schemas.microsoft.com/office/drawing/2016/ink" xmlns:cx8="http://schemas.microsoft.com/office/drawing/2016/5/14/chartex" xmlns:cx7="http://schemas.microsoft.com/office/drawing/2016/5/13/chartex" xmlns:cx6="http://schemas.microsoft.com/office/drawing/2016/5/12/chartex" xmlns:cx5="http://schemas.microsoft.com/office/drawing/2016/5/11/chartex" xmlns:cx4="http://schemas.microsoft.com/office/drawing/2016/5/10/chartex" xmlns:cx3="http://schemas.microsoft.com/office/drawing/2016/5/9/chartex" xmlns:cx2="http://schemas.microsoft.com/office/drawing/2015/10/21/chartex">
             <w:pict>
               <v:shape w14:anchorId="3F28FE92" id="Connector: Elbow 1054311650" o:spid="_x0000_s1026" type="#_x0000_t34" style="position:absolute;margin-left:69.7pt;margin-top:9.45pt;width:63.9pt;height:22.7pt;flip:x;z-index:251716608;visibility:visible;mso-wrap-style:square;mso-height-percent:0;mso-wrap-distance-left:9pt;mso-wrap-distance-top:0;mso-wrap-distance-right:9pt;mso-wrap-distance-bottom:0;mso-position-horizontal:absolute;mso-position-horizontal-relative:text;mso-position-vertical:absolute;mso-position-vertical-relative:text;mso-height-percent:0;mso-height-relative:margin" o:gfxdata="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" adj="21496" strokecolor="#505150 [3200]" strokeweight="2pt">
                 <v:stroke endarrow="block"/>
@@ -14750,7 +13820,7 @@
               </wp:anchor>
             </w:drawing>
           </mc:Choice>
-          <mc:Fallback xmlns:cx2="http://schemas.microsoft.com/office/drawing/2015/10/21/chartex" xmlns:cx3="http://schemas.microsoft.com/office/drawing/2016/5/9/chartex" xmlns:cx4="http://schemas.microsoft.com/office/drawing/2016/5/10/chartex" xmlns:cx5="http://schemas.microsoft.com/office/drawing/2016/5/11/chartex" xmlns:cx6="http://schemas.microsoft.com/office/drawing/2016/5/12/chartex" xmlns:cx7="http://schemas.microsoft.com/office/drawing/2016/5/13/chartex" xmlns:cx8="http://schemas.microsoft.com/office/drawing/2016/5/14/chartex" xmlns:aink="http://schemas.microsoft.com/office/drawing/2016/ink" xmlns:am3d="http://schemas.microsoft.com/office/drawing/2017/model3d" xmlns:w16cex="http://schemas.microsoft.com/office/word/2018/wordml/cex" xmlns:w16cid="http://schemas.microsoft.com/office/word/2016/wordml/cid" xmlns:w16="http://schemas.microsoft.com/office/word/2018/wordml" xmlns:w16sdtdh="http://schemas.microsoft.com/office/word/2020/wordml/sdtdatahash">
+          <mc:Fallback xmlns:w16sdtdh="http://schemas.microsoft.com/office/word/2020/wordml/sdtdatahash" xmlns:w16="http://schemas.microsoft.com/office/word/2018/wordml" xmlns:w16cid="http://schemas.microsoft.com/office/word/2016/wordml/cid" xmlns:w16cex="http://schemas.microsoft.com/office/word/2018/wordml/cex" xmlns:am3d="http://schemas.microsoft.com/office/drawing/2017/model3d" xmlns:aink="http://schemas.microsoft.com/office/drawing/2016/ink" xmlns:cx8="http://schemas.microsoft.com/office/drawing/2016/5/14/chartex" xmlns:cx7="http://schemas.microsoft.com/office/drawing/2016/5/13/chartex" xmlns:cx6="http://schemas.microsoft.com/office/drawing/2016/5/12/chartex" xmlns:cx5="http://schemas.microsoft.com/office/drawing/2016/5/11/chartex" xmlns:cx4="http://schemas.microsoft.com/office/drawing/2016/5/10/chartex" xmlns:cx3="http://schemas.microsoft.com/office/drawing/2016/5/9/chartex" xmlns:cx2="http://schemas.microsoft.com/office/drawing/2015/10/21/chartex">
             <w:pict>
               <v:shape w14:anchorId="6CEF6B28" id="Straight Arrow Connector 1054311654" o:spid="_x0000_s1026" type="#_x0000_t32" style="position:absolute;margin-left:239.85pt;margin-top:5.55pt;width:91.75pt;height:7.85pt;flip:y;z-index:251727872;visibility:visible;mso-wrap-style:square;mso-width-percent:0;mso-height-percent:0;mso-wrap-distance-left:9pt;mso-wrap-distance-top:0;mso-wrap-distance-right:9pt;mso-wrap-distance-bottom:0;mso-position-horizontal:absolute;mso-position-horizontal-relative:text;mso-position-vertical:absolute;mso-position-vertical-relative:text;mso-width-percent:0;mso-height-percent:0;mso-width-relative:margin;mso-height-relative:margin" o:gfxdata="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" strokecolor="#505150 [3200]" strokeweight="2pt">
                 <v:stroke endarrow="block"/>
@@ -14848,7 +13918,7 @@
               </wp:anchor>
             </w:drawing>
           </mc:Choice>
-          <mc:Fallback xmlns:cx2="http://schemas.microsoft.com/office/drawing/2015/10/21/chartex" xmlns:cx3="http://schemas.microsoft.com/office/drawing/2016/5/9/chartex" xmlns:cx4="http://schemas.microsoft.com/office/drawing/2016/5/10/chartex" xmlns:cx5="http://schemas.microsoft.com/office/drawing/2016/5/11/chartex" xmlns:cx6="http://schemas.microsoft.com/office/drawing/2016/5/12/chartex" xmlns:cx7="http://schemas.microsoft.com/office/drawing/2016/5/13/chartex" xmlns:cx8="http://schemas.microsoft.com/office/drawing/2016/5/14/chartex" xmlns:aink="http://schemas.microsoft.com/office/drawing/2016/ink" xmlns:am3d="http://schemas.microsoft.com/office/drawing/2017/model3d" xmlns:w16cex="http://schemas.microsoft.com/office/word/2018/wordml/cex" xmlns:w16cid="http://schemas.microsoft.com/office/word/2016/wordml/cid" xmlns:w16="http://schemas.microsoft.com/office/word/2018/wordml" xmlns:w16sdtdh="http://schemas.microsoft.com/office/word/2020/wordml/sdtdatahash">
+          <mc:Fallback xmlns:w16sdtdh="http://schemas.microsoft.com/office/word/2020/wordml/sdtdatahash" xmlns:w16="http://schemas.microsoft.com/office/word/2018/wordml" xmlns:w16cid="http://schemas.microsoft.com/office/word/2016/wordml/cid" xmlns:w16cex="http://schemas.microsoft.com/office/word/2018/wordml/cex" xmlns:am3d="http://schemas.microsoft.com/office/drawing/2017/model3d" xmlns:aink="http://schemas.microsoft.com/office/drawing/2016/ink" xmlns:cx8="http://schemas.microsoft.com/office/drawing/2016/5/14/chartex" xmlns:cx7="http://schemas.microsoft.com/office/drawing/2016/5/13/chartex" xmlns:cx6="http://schemas.microsoft.com/office/drawing/2016/5/12/chartex" xmlns:cx5="http://schemas.microsoft.com/office/drawing/2016/5/11/chartex" xmlns:cx4="http://schemas.microsoft.com/office/drawing/2016/5/10/chartex" xmlns:cx3="http://schemas.microsoft.com/office/drawing/2016/5/9/chartex" xmlns:cx2="http://schemas.microsoft.com/office/drawing/2015/10/21/chartex">
             <w:pict>
               <v:shape w14:anchorId="0A777786" id="Straight Arrow Connector 1054311668" o:spid="_x0000_s1026" type="#_x0000_t32" style="position:absolute;margin-left:64.45pt;margin-top:8.85pt;width:0;height:205.35pt;z-index:251734016;visibility:visible;mso-wrap-style:square;mso-width-percent:0;mso-height-percent:0;mso-wrap-distance-left:9pt;mso-wrap-distance-top:0;mso-wrap-distance-right:9pt;mso-wrap-distance-bottom:0;mso-position-horizontal:absolute;mso-position-horizontal-relative:text;mso-position-vertical:absolute;mso-position-vertical-relative:text;mso-width-percent:0;mso-height-percent:0;mso-width-relative:margin;mso-height-relative:margin" o:gfxdata="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" strokecolor="#505150 [3200]" strokeweight="2pt">
                 <v:stroke endarrow="block"/>
@@ -14920,11 +13990,9 @@
                             <w:pPr>
                               <w:jc w:val="center"/>
                             </w:pPr>
-                            <w:proofErr w:type="spellStart"/>
                             <w:r>
                               <w:t>ClassPeriod</w:t>
                             </w:r>
-                            <w:proofErr w:type="spellEnd"/>
                           </w:p>
                         </w:txbxContent>
                       </wps:txbx>
@@ -15044,7 +14112,7 @@
               </wp:anchor>
             </w:drawing>
           </mc:Choice>
-          <mc:Fallback xmlns:cx2="http://schemas.microsoft.com/office/drawing/2015/10/21/chartex" xmlns:cx3="http://schemas.microsoft.com/office/drawing/2016/5/9/chartex" xmlns:cx4="http://schemas.microsoft.com/office/drawing/2016/5/10/chartex" xmlns:cx5="http://schemas.microsoft.com/office/drawing/2016/5/11/chartex" xmlns:cx6="http://schemas.microsoft.com/office/drawing/2016/5/12/chartex" xmlns:cx7="http://schemas.microsoft.com/office/drawing/2016/5/13/chartex" xmlns:cx8="http://schemas.microsoft.com/office/drawing/2016/5/14/chartex" xmlns:aink="http://schemas.microsoft.com/office/drawing/2016/ink" xmlns:am3d="http://schemas.microsoft.com/office/drawing/2017/model3d" xmlns:w16cex="http://schemas.microsoft.com/office/word/2018/wordml/cex" xmlns:w16cid="http://schemas.microsoft.com/office/word/2016/wordml/cid" xmlns:w16="http://schemas.microsoft.com/office/word/2018/wordml" xmlns:w16sdtdh="http://schemas.microsoft.com/office/word/2020/wordml/sdtdatahash">
+          <mc:Fallback xmlns:w16sdtdh="http://schemas.microsoft.com/office/word/2020/wordml/sdtdatahash" xmlns:w16="http://schemas.microsoft.com/office/word/2018/wordml" xmlns:w16cid="http://schemas.microsoft.com/office/word/2016/wordml/cid" xmlns:w16cex="http://schemas.microsoft.com/office/word/2018/wordml/cex" xmlns:am3d="http://schemas.microsoft.com/office/drawing/2017/model3d" xmlns:aink="http://schemas.microsoft.com/office/drawing/2016/ink" xmlns:cx8="http://schemas.microsoft.com/office/drawing/2016/5/14/chartex" xmlns:cx7="http://schemas.microsoft.com/office/drawing/2016/5/13/chartex" xmlns:cx6="http://schemas.microsoft.com/office/drawing/2016/5/12/chartex" xmlns:cx5="http://schemas.microsoft.com/office/drawing/2016/5/11/chartex" xmlns:cx4="http://schemas.microsoft.com/office/drawing/2016/5/10/chartex" xmlns:cx3="http://schemas.microsoft.com/office/drawing/2016/5/9/chartex" xmlns:cx2="http://schemas.microsoft.com/office/drawing/2015/10/21/chartex">
             <w:pict>
               <v:shape w14:anchorId="48A1F430" id="Straight Arrow Connector 1054311655" o:spid="_x0000_s1026" type="#_x0000_t32" style="position:absolute;margin-left:176.4pt;margin-top:6.15pt;width:3.6pt;height:31.15pt;flip:x;z-index:251722752;visibility:visible;mso-wrap-style:square;mso-width-percent:0;mso-height-percent:0;mso-wrap-distance-left:9pt;mso-wrap-distance-top:0;mso-wrap-distance-right:9pt;mso-wrap-distance-bottom:0;mso-position-horizontal:absolute;mso-position-horizontal-relative:text;mso-position-vertical:absolute;mso-position-vertical-relative:text;mso-width-percent:0;mso-height-percent:0;mso-width-relative:margin;mso-height-relative:margin" o:gfxdata="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" strokecolor="#505150 [3200]" strokeweight="2pt">
                 <v:stroke endarrow="block"/>
@@ -15265,7 +14333,7 @@
               </wp:anchor>
             </w:drawing>
           </mc:Choice>
-          <mc:Fallback xmlns:cx2="http://schemas.microsoft.com/office/drawing/2015/10/21/chartex" xmlns:cx3="http://schemas.microsoft.com/office/drawing/2016/5/9/chartex" xmlns:cx4="http://schemas.microsoft.com/office/drawing/2016/5/10/chartex" xmlns:cx5="http://schemas.microsoft.com/office/drawing/2016/5/11/chartex" xmlns:cx6="http://schemas.microsoft.com/office/drawing/2016/5/12/chartex" xmlns:cx7="http://schemas.microsoft.com/office/drawing/2016/5/13/chartex" xmlns:cx8="http://schemas.microsoft.com/office/drawing/2016/5/14/chartex" xmlns:aink="http://schemas.microsoft.com/office/drawing/2016/ink" xmlns:am3d="http://schemas.microsoft.com/office/drawing/2017/model3d" xmlns:w16cex="http://schemas.microsoft.com/office/word/2018/wordml/cex" xmlns:w16cid="http://schemas.microsoft.com/office/word/2016/wordml/cid" xmlns:w16="http://schemas.microsoft.com/office/word/2018/wordml" xmlns:w16sdtdh="http://schemas.microsoft.com/office/word/2020/wordml/sdtdatahash">
+          <mc:Fallback xmlns:w16sdtdh="http://schemas.microsoft.com/office/word/2020/wordml/sdtdatahash" xmlns:w16="http://schemas.microsoft.com/office/word/2018/wordml" xmlns:w16cid="http://schemas.microsoft.com/office/word/2016/wordml/cid" xmlns:w16cex="http://schemas.microsoft.com/office/word/2018/wordml/cex" xmlns:am3d="http://schemas.microsoft.com/office/drawing/2017/model3d" xmlns:aink="http://schemas.microsoft.com/office/drawing/2016/ink" xmlns:cx8="http://schemas.microsoft.com/office/drawing/2016/5/14/chartex" xmlns:cx7="http://schemas.microsoft.com/office/drawing/2016/5/13/chartex" xmlns:cx6="http://schemas.microsoft.com/office/drawing/2016/5/12/chartex" xmlns:cx5="http://schemas.microsoft.com/office/drawing/2016/5/11/chartex" xmlns:cx4="http://schemas.microsoft.com/office/drawing/2016/5/10/chartex" xmlns:cx3="http://schemas.microsoft.com/office/drawing/2016/5/9/chartex" xmlns:cx2="http://schemas.microsoft.com/office/drawing/2015/10/21/chartex">
             <w:pict>
               <v:shape w14:anchorId="7B3BE5D4" id="Straight Arrow Connector 1054311669" o:spid="_x0000_s1026" type="#_x0000_t32" style="position:absolute;margin-left:174.1pt;margin-top:1.05pt;width:0;height:33.6pt;z-index:251736064;visibility:visible;mso-wrap-style:square;mso-width-percent:0;mso-height-percent:0;mso-wrap-distance-left:9pt;mso-wrap-distance-top:0;mso-wrap-distance-right:9pt;mso-wrap-distance-bottom:0;mso-position-horizontal:absolute;mso-position-horizontal-relative:text;mso-position-vertical:absolute;mso-position-vertical-relative:text;mso-width-percent:0;mso-height-percent:0;mso-width-relative:margin;mso-height-relative:margin" o:gfxdata="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" strokecolor="#505150 [3200]" strokeweight="2pt">
                 <v:stroke endarrow="block"/>
@@ -15585,7 +14653,7 @@
               </wp:anchor>
             </w:drawing>
           </mc:Choice>
-          <mc:Fallback xmlns:cx2="http://schemas.microsoft.com/office/drawing/2015/10/21/chartex" xmlns:cx3="http://schemas.microsoft.com/office/drawing/2016/5/9/chartex" xmlns:cx4="http://schemas.microsoft.com/office/drawing/2016/5/10/chartex" xmlns:cx5="http://schemas.microsoft.com/office/drawing/2016/5/11/chartex" xmlns:cx6="http://schemas.microsoft.com/office/drawing/2016/5/12/chartex" xmlns:cx7="http://schemas.microsoft.com/office/drawing/2016/5/13/chartex" xmlns:cx8="http://schemas.microsoft.com/office/drawing/2016/5/14/chartex" xmlns:aink="http://schemas.microsoft.com/office/drawing/2016/ink" xmlns:am3d="http://schemas.microsoft.com/office/drawing/2017/model3d" xmlns:w16cex="http://schemas.microsoft.com/office/word/2018/wordml/cex" xmlns:w16cid="http://schemas.microsoft.com/office/word/2016/wordml/cid" xmlns:w16="http://schemas.microsoft.com/office/word/2018/wordml" xmlns:w16sdtdh="http://schemas.microsoft.com/office/word/2020/wordml/sdtdatahash">
+          <mc:Fallback xmlns:w16sdtdh="http://schemas.microsoft.com/office/word/2020/wordml/sdtdatahash" xmlns:w16="http://schemas.microsoft.com/office/word/2018/wordml" xmlns:w16cid="http://schemas.microsoft.com/office/word/2016/wordml/cid" xmlns:w16cex="http://schemas.microsoft.com/office/word/2018/wordml/cex" xmlns:am3d="http://schemas.microsoft.com/office/drawing/2017/model3d" xmlns:aink="http://schemas.microsoft.com/office/drawing/2016/ink" xmlns:cx8="http://schemas.microsoft.com/office/drawing/2016/5/14/chartex" xmlns:cx7="http://schemas.microsoft.com/office/drawing/2016/5/13/chartex" xmlns:cx6="http://schemas.microsoft.com/office/drawing/2016/5/12/chartex" xmlns:cx5="http://schemas.microsoft.com/office/drawing/2016/5/11/chartex" xmlns:cx4="http://schemas.microsoft.com/office/drawing/2016/5/10/chartex" xmlns:cx3="http://schemas.microsoft.com/office/drawing/2016/5/9/chartex" xmlns:cx2="http://schemas.microsoft.com/office/drawing/2015/10/21/chartex">
             <w:pict>
               <v:shape w14:anchorId="6F789BCE" id="Straight Arrow Connector 1054311670" o:spid="_x0000_s1026" type="#_x0000_t32" style="position:absolute;margin-left:164.85pt;margin-top:6.65pt;width:3.75pt;height:27.5pt;flip:x;z-index:251738112;visibility:visible;mso-wrap-style:square;mso-width-percent:0;mso-height-percent:0;mso-wrap-distance-left:9pt;mso-wrap-distance-top:0;mso-wrap-distance-right:9pt;mso-wrap-distance-bottom:0;mso-position-horizontal:absolute;mso-position-horizontal-relative:text;mso-position-vertical:absolute;mso-position-vertical-relative:text;mso-width-percent:0;mso-height-percent:0;mso-width-relative:margin;mso-height-relative:margin" o:gfxdata="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" strokecolor="#505150 [3200]" strokeweight="2pt">
                 <v:stroke endarrow="block"/>
@@ -15782,7 +14850,7 @@
               </wp:anchor>
             </w:drawing>
           </mc:Choice>
-          <mc:Fallback xmlns:cx2="http://schemas.microsoft.com/office/drawing/2015/10/21/chartex" xmlns:cx3="http://schemas.microsoft.com/office/drawing/2016/5/9/chartex" xmlns:cx4="http://schemas.microsoft.com/office/drawing/2016/5/10/chartex" xmlns:cx5="http://schemas.microsoft.com/office/drawing/2016/5/11/chartex" xmlns:cx6="http://schemas.microsoft.com/office/drawing/2016/5/12/chartex" xmlns:cx7="http://schemas.microsoft.com/office/drawing/2016/5/13/chartex" xmlns:cx8="http://schemas.microsoft.com/office/drawing/2016/5/14/chartex" xmlns:aink="http://schemas.microsoft.com/office/drawing/2016/ink" xmlns:am3d="http://schemas.microsoft.com/office/drawing/2017/model3d" xmlns:w16cex="http://schemas.microsoft.com/office/word/2018/wordml/cex" xmlns:w16cid="http://schemas.microsoft.com/office/word/2016/wordml/cid" xmlns:w16="http://schemas.microsoft.com/office/word/2018/wordml" xmlns:w16sdtdh="http://schemas.microsoft.com/office/word/2020/wordml/sdtdatahash">
+          <mc:Fallback xmlns:w16sdtdh="http://schemas.microsoft.com/office/word/2020/wordml/sdtdatahash" xmlns:w16="http://schemas.microsoft.com/office/word/2018/wordml" xmlns:w16cid="http://schemas.microsoft.com/office/word/2016/wordml/cid" xmlns:w16cex="http://schemas.microsoft.com/office/word/2018/wordml/cex" xmlns:am3d="http://schemas.microsoft.com/office/drawing/2017/model3d" xmlns:aink="http://schemas.microsoft.com/office/drawing/2016/ink" xmlns:cx8="http://schemas.microsoft.com/office/drawing/2016/5/14/chartex" xmlns:cx7="http://schemas.microsoft.com/office/drawing/2016/5/13/chartex" xmlns:cx6="http://schemas.microsoft.com/office/drawing/2016/5/12/chartex" xmlns:cx5="http://schemas.microsoft.com/office/drawing/2016/5/11/chartex" xmlns:cx4="http://schemas.microsoft.com/office/drawing/2016/5/10/chartex" xmlns:cx3="http://schemas.microsoft.com/office/drawing/2016/5/9/chartex" xmlns:cx2="http://schemas.microsoft.com/office/drawing/2015/10/21/chartex">
             <w:pict>
               <v:shape w14:anchorId="1BE730AB" id="Straight Arrow Connector 1054311671" o:spid="_x0000_s1026" type="#_x0000_t32" style="position:absolute;margin-left:114pt;margin-top:9.3pt;width:43pt;height:22pt;flip:x;z-index:251740160;visibility:visible;mso-wrap-style:square;mso-width-percent:0;mso-height-percent:0;mso-wrap-distance-left:9pt;mso-wrap-distance-top:0;mso-wrap-distance-right:9pt;mso-wrap-distance-bottom:0;mso-position-horizontal:absolute;mso-position-horizontal-relative:text;mso-position-vertical:absolute;mso-position-vertical-relative:text;mso-width-percent:0;mso-height-percent:0;mso-width-relative:margin;mso-height-relative:margin" o:gfxdata="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" strokecolor="#505150 [3200]" strokeweight="2pt">
                 <v:stroke endarrow="block"/>
@@ -15864,7 +14932,7 @@
               </wp:anchor>
             </w:drawing>
           </mc:Choice>
-          <mc:Fallback xmlns:cx2="http://schemas.microsoft.com/office/drawing/2015/10/21/chartex" xmlns:cx3="http://schemas.microsoft.com/office/drawing/2016/5/9/chartex" xmlns:cx4="http://schemas.microsoft.com/office/drawing/2016/5/10/chartex" xmlns:cx5="http://schemas.microsoft.com/office/drawing/2016/5/11/chartex" xmlns:cx6="http://schemas.microsoft.com/office/drawing/2016/5/12/chartex" xmlns:cx7="http://schemas.microsoft.com/office/drawing/2016/5/13/chartex" xmlns:cx8="http://schemas.microsoft.com/office/drawing/2016/5/14/chartex" xmlns:aink="http://schemas.microsoft.com/office/drawing/2016/ink" xmlns:am3d="http://schemas.microsoft.com/office/drawing/2017/model3d" xmlns:w16cex="http://schemas.microsoft.com/office/word/2018/wordml/cex" xmlns:w16cid="http://schemas.microsoft.com/office/word/2016/wordml/cid" xmlns:w16="http://schemas.microsoft.com/office/word/2018/wordml" xmlns:w16sdtdh="http://schemas.microsoft.com/office/word/2020/wordml/sdtdatahash">
+          <mc:Fallback xmlns:w16sdtdh="http://schemas.microsoft.com/office/word/2020/wordml/sdtdatahash" xmlns:w16="http://schemas.microsoft.com/office/word/2018/wordml" xmlns:w16cid="http://schemas.microsoft.com/office/word/2016/wordml/cid" xmlns:w16cex="http://schemas.microsoft.com/office/word/2018/wordml/cex" xmlns:am3d="http://schemas.microsoft.com/office/drawing/2017/model3d" xmlns:aink="http://schemas.microsoft.com/office/drawing/2016/ink" xmlns:cx8="http://schemas.microsoft.com/office/drawing/2016/5/14/chartex" xmlns:cx7="http://schemas.microsoft.com/office/drawing/2016/5/13/chartex" xmlns:cx6="http://schemas.microsoft.com/office/drawing/2016/5/12/chartex" xmlns:cx5="http://schemas.microsoft.com/office/drawing/2016/5/11/chartex" xmlns:cx4="http://schemas.microsoft.com/office/drawing/2016/5/10/chartex" xmlns:cx3="http://schemas.microsoft.com/office/drawing/2016/5/9/chartex" xmlns:cx2="http://schemas.microsoft.com/office/drawing/2015/10/21/chartex">
             <w:pict>
               <v:shape w14:anchorId="0320539D" id="Straight Arrow Connector 1054311677" o:spid="_x0000_s1026" type="#_x0000_t32" style="position:absolute;margin-left:57.15pt;margin-top:56.3pt;width:4pt;height:57.05pt;z-index:251752448;visibility:visible;mso-wrap-style:square;mso-width-percent:0;mso-height-percent:0;mso-wrap-distance-left:9pt;mso-wrap-distance-top:0;mso-wrap-distance-right:9pt;mso-wrap-distance-bottom:0;mso-position-horizontal:absolute;mso-position-horizontal-relative:text;mso-position-vertical:absolute;mso-position-vertical-relative:text;mso-width-percent:0;mso-height-percent:0;mso-width-relative:margin;mso-height-relative:margin" o:gfxdata="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" strokecolor="#505150 [3200]" strokeweight="2pt">
                 <v:stroke endarrow="block"/>
@@ -15938,7 +15006,7 @@
               </wp:anchor>
             </w:drawing>
           </mc:Choice>
-          <mc:Fallback xmlns:cx2="http://schemas.microsoft.com/office/drawing/2015/10/21/chartex" xmlns:cx3="http://schemas.microsoft.com/office/drawing/2016/5/9/chartex" xmlns:cx4="http://schemas.microsoft.com/office/drawing/2016/5/10/chartex" xmlns:cx5="http://schemas.microsoft.com/office/drawing/2016/5/11/chartex" xmlns:cx6="http://schemas.microsoft.com/office/drawing/2016/5/12/chartex" xmlns:cx7="http://schemas.microsoft.com/office/drawing/2016/5/13/chartex" xmlns:cx8="http://schemas.microsoft.com/office/drawing/2016/5/14/chartex" xmlns:aink="http://schemas.microsoft.com/office/drawing/2016/ink" xmlns:am3d="http://schemas.microsoft.com/office/drawing/2017/model3d" xmlns:w16cex="http://schemas.microsoft.com/office/word/2018/wordml/cex" xmlns:w16cid="http://schemas.microsoft.com/office/word/2016/wordml/cid" xmlns:w16="http://schemas.microsoft.com/office/word/2018/wordml" xmlns:w16sdtdh="http://schemas.microsoft.com/office/word/2020/wordml/sdtdatahash">
+          <mc:Fallback xmlns:w16sdtdh="http://schemas.microsoft.com/office/word/2020/wordml/sdtdatahash" xmlns:w16="http://schemas.microsoft.com/office/word/2018/wordml" xmlns:w16cid="http://schemas.microsoft.com/office/word/2016/wordml/cid" xmlns:w16cex="http://schemas.microsoft.com/office/word/2018/wordml/cex" xmlns:am3d="http://schemas.microsoft.com/office/drawing/2017/model3d" xmlns:aink="http://schemas.microsoft.com/office/drawing/2016/ink" xmlns:cx8="http://schemas.microsoft.com/office/drawing/2016/5/14/chartex" xmlns:cx7="http://schemas.microsoft.com/office/drawing/2016/5/13/chartex" xmlns:cx6="http://schemas.microsoft.com/office/drawing/2016/5/12/chartex" xmlns:cx5="http://schemas.microsoft.com/office/drawing/2016/5/11/chartex" xmlns:cx4="http://schemas.microsoft.com/office/drawing/2016/5/10/chartex" xmlns:cx3="http://schemas.microsoft.com/office/drawing/2016/5/9/chartex" xmlns:cx2="http://schemas.microsoft.com/office/drawing/2015/10/21/chartex">
             <w:pict>
               <v:shape w14:anchorId="79160216" id="Straight Arrow Connector 1054311678" o:spid="_x0000_s1026" type="#_x0000_t32" style="position:absolute;margin-left:87.7pt;margin-top:71.3pt;width:38.95pt;height:42pt;flip:x;z-index:251754496;visibility:visible;mso-wrap-style:square;mso-width-percent:0;mso-height-percent:0;mso-wrap-distance-left:9pt;mso-wrap-distance-top:0;mso-wrap-distance-right:9pt;mso-wrap-distance-bottom:0;mso-position-horizontal:absolute;mso-position-horizontal-relative:text;mso-position-vertical:absolute;mso-position-vertical-relative:text;mso-width-percent:0;mso-height-percent:0;mso-width-relative:margin;mso-height-relative:margin" o:gfxdata="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" strokecolor="#505150 [3200]" strokeweight="2pt">
                 <v:stroke endarrow="block"/>
@@ -16210,7 +15278,7 @@
               </wp:anchor>
             </w:drawing>
           </mc:Choice>
-          <mc:Fallback xmlns:cx2="http://schemas.microsoft.com/office/drawing/2015/10/21/chartex" xmlns:cx3="http://schemas.microsoft.com/office/drawing/2016/5/9/chartex" xmlns:cx4="http://schemas.microsoft.com/office/drawing/2016/5/10/chartex" xmlns:cx5="http://schemas.microsoft.com/office/drawing/2016/5/11/chartex" xmlns:cx6="http://schemas.microsoft.com/office/drawing/2016/5/12/chartex" xmlns:cx7="http://schemas.microsoft.com/office/drawing/2016/5/13/chartex" xmlns:cx8="http://schemas.microsoft.com/office/drawing/2016/5/14/chartex" xmlns:aink="http://schemas.microsoft.com/office/drawing/2016/ink" xmlns:am3d="http://schemas.microsoft.com/office/drawing/2017/model3d" xmlns:w16cex="http://schemas.microsoft.com/office/word/2018/wordml/cex" xmlns:w16cid="http://schemas.microsoft.com/office/word/2016/wordml/cid" xmlns:w16="http://schemas.microsoft.com/office/word/2018/wordml" xmlns:w16sdtdh="http://schemas.microsoft.com/office/word/2020/wordml/sdtdatahash">
+          <mc:Fallback xmlns:w16sdtdh="http://schemas.microsoft.com/office/word/2020/wordml/sdtdatahash" xmlns:w16="http://schemas.microsoft.com/office/word/2018/wordml" xmlns:w16cid="http://schemas.microsoft.com/office/word/2016/wordml/cid" xmlns:w16cex="http://schemas.microsoft.com/office/word/2018/wordml/cex" xmlns:am3d="http://schemas.microsoft.com/office/drawing/2017/model3d" xmlns:aink="http://schemas.microsoft.com/office/drawing/2016/ink" xmlns:cx8="http://schemas.microsoft.com/office/drawing/2016/5/14/chartex" xmlns:cx7="http://schemas.microsoft.com/office/drawing/2016/5/13/chartex" xmlns:cx6="http://schemas.microsoft.com/office/drawing/2016/5/12/chartex" xmlns:cx5="http://schemas.microsoft.com/office/drawing/2016/5/11/chartex" xmlns:cx4="http://schemas.microsoft.com/office/drawing/2016/5/10/chartex" xmlns:cx3="http://schemas.microsoft.com/office/drawing/2016/5/9/chartex" xmlns:cx2="http://schemas.microsoft.com/office/drawing/2015/10/21/chartex">
             <w:pict>
               <v:shape w14:anchorId="7480A440" id="Straight Arrow Connector 1054311674" o:spid="_x0000_s1026" type="#_x0000_t32" style="position:absolute;margin-left:294.75pt;margin-top:14.35pt;width:3.6pt;height:35.55pt;z-index:251746304;visibility:visible;mso-wrap-style:square;mso-width-percent:0;mso-height-percent:0;mso-wrap-distance-left:9pt;mso-wrap-distance-top:0;mso-wrap-distance-right:9pt;mso-wrap-distance-bottom:0;mso-position-horizontal:absolute;mso-position-horizontal-relative:text;mso-position-vertical:absolute;mso-position-vertical-relative:text;mso-width-percent:0;mso-height-percent:0;mso-width-relative:margin;mso-height-relative:margin" o:gfxdata="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" strokecolor="#505150 [3200]" strokeweight="2pt">
                 <v:stroke endarrow="block"/>
@@ -16284,7 +15352,7 @@
               </wp:anchor>
             </w:drawing>
           </mc:Choice>
-          <mc:Fallback xmlns:cx2="http://schemas.microsoft.com/office/drawing/2015/10/21/chartex" xmlns:cx3="http://schemas.microsoft.com/office/drawing/2016/5/9/chartex" xmlns:cx4="http://schemas.microsoft.com/office/drawing/2016/5/10/chartex" xmlns:cx5="http://schemas.microsoft.com/office/drawing/2016/5/11/chartex" xmlns:cx6="http://schemas.microsoft.com/office/drawing/2016/5/12/chartex" xmlns:cx7="http://schemas.microsoft.com/office/drawing/2016/5/13/chartex" xmlns:cx8="http://schemas.microsoft.com/office/drawing/2016/5/14/chartex" xmlns:aink="http://schemas.microsoft.com/office/drawing/2016/ink" xmlns:am3d="http://schemas.microsoft.com/office/drawing/2017/model3d" xmlns:w16cex="http://schemas.microsoft.com/office/word/2018/wordml/cex" xmlns:w16cid="http://schemas.microsoft.com/office/word/2016/wordml/cid" xmlns:w16="http://schemas.microsoft.com/office/word/2018/wordml" xmlns:w16sdtdh="http://schemas.microsoft.com/office/word/2020/wordml/sdtdatahash">
+          <mc:Fallback xmlns:w16sdtdh="http://schemas.microsoft.com/office/word/2020/wordml/sdtdatahash" xmlns:w16="http://schemas.microsoft.com/office/word/2018/wordml" xmlns:w16cid="http://schemas.microsoft.com/office/word/2016/wordml/cid" xmlns:w16cex="http://schemas.microsoft.com/office/word/2018/wordml/cex" xmlns:am3d="http://schemas.microsoft.com/office/drawing/2017/model3d" xmlns:aink="http://schemas.microsoft.com/office/drawing/2016/ink" xmlns:cx8="http://schemas.microsoft.com/office/drawing/2016/5/14/chartex" xmlns:cx7="http://schemas.microsoft.com/office/drawing/2016/5/13/chartex" xmlns:cx6="http://schemas.microsoft.com/office/drawing/2016/5/12/chartex" xmlns:cx5="http://schemas.microsoft.com/office/drawing/2016/5/11/chartex" xmlns:cx4="http://schemas.microsoft.com/office/drawing/2016/5/10/chartex" xmlns:cx3="http://schemas.microsoft.com/office/drawing/2016/5/9/chartex" xmlns:cx2="http://schemas.microsoft.com/office/drawing/2015/10/21/chartex">
             <w:pict>
               <v:shape w14:anchorId="52ACF2B8" id="Straight Arrow Connector 1054311673" o:spid="_x0000_s1026" type="#_x0000_t32" style="position:absolute;margin-left:223.4pt;margin-top:33.3pt;width:30.65pt;height:35.45pt;z-index:251744256;visibility:visible;mso-wrap-style:square;mso-width-percent:0;mso-height-percent:0;mso-wrap-distance-left:9pt;mso-wrap-distance-top:0;mso-wrap-distance-right:9pt;mso-wrap-distance-bottom:0;mso-position-horizontal:absolute;mso-position-horizontal-relative:text;mso-position-vertical:absolute;mso-position-vertical-relative:text;mso-width-percent:0;mso-height-percent:0;mso-width-relative:margin;mso-height-relative:margin" o:gfxdata="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" strokecolor="#505150 [3200]" strokeweight="2pt">
                 <v:stroke endarrow="block"/>
@@ -16596,39 +15664,7 @@
           <w:szCs w:val="20"/>
         </w:rPr>
         <w:lastRenderedPageBreak/>
-        <w:t xml:space="preserve">Once descriptors are loaded, Education Organization data must be loaded by MDE. For the MCCC data collection, Colleges will be loaded to the </w:t>
-      </w:r>
-      <w:proofErr w:type="spellStart"/>
-      <w:r>
-        <w:rPr>
-          <w:rFonts w:cs="Arial"/>
-          <w:szCs w:val="20"/>
-        </w:rPr>
-        <w:t>PostSecondaryInstitution</w:t>
-      </w:r>
-      <w:proofErr w:type="spellEnd"/>
-      <w:r>
-        <w:rPr>
-          <w:rFonts w:cs="Arial"/>
-          <w:szCs w:val="20"/>
-        </w:rPr>
-        <w:t xml:space="preserve"> resource to allow the association of a college to a college level course. State courses are associated with the </w:t>
-      </w:r>
-      <w:proofErr w:type="spellStart"/>
-      <w:r>
-        <w:rPr>
-          <w:rFonts w:cs="Arial"/>
-          <w:szCs w:val="20"/>
-        </w:rPr>
-        <w:t>StateEducationAgency</w:t>
-      </w:r>
-      <w:proofErr w:type="spellEnd"/>
-      <w:r>
-        <w:rPr>
-          <w:rFonts w:cs="Arial"/>
-          <w:szCs w:val="20"/>
-        </w:rPr>
-        <w:t>.</w:t>
+        <w:t>Once descriptors are loaded, Education Organization data must be loaded by MDE. For the MCCC data collection, Colleges will be loaded to the PostSecondaryInstitution resource to allow the association of a college to a college level course. State courses are associated with the StateEducationAgency.</w:t>
       </w:r>
     </w:p>
     <w:p>
@@ -16668,23 +15704,7 @@
           <w:rFonts w:cs="Arial"/>
           <w:szCs w:val="20"/>
         </w:rPr>
-        <w:t xml:space="preserve">Student enrollment data must be provided via </w:t>
-      </w:r>
-      <w:proofErr w:type="spellStart"/>
-      <w:r>
-        <w:rPr>
-          <w:rFonts w:cs="Arial"/>
-          <w:szCs w:val="20"/>
-        </w:rPr>
-        <w:t>StudentSchoolAssociation</w:t>
-      </w:r>
-      <w:proofErr w:type="spellEnd"/>
-      <w:r>
-        <w:rPr>
-          <w:rFonts w:cs="Arial"/>
-          <w:szCs w:val="20"/>
-        </w:rPr>
-        <w:t xml:space="preserve"> in order to establish a valid security claim before any other updates may be made to student records</w:t>
+        <w:t>Student enrollment data must be provided via StudentSchoolAssociation in order to establish a valid security claim before any other updates may be made to student records</w:t>
       </w:r>
     </w:p>
     <w:p>
@@ -16744,23 +15764,7 @@
           <w:rFonts w:cs="Arial"/>
           <w:szCs w:val="20"/>
         </w:rPr>
-        <w:t xml:space="preserve">Staff, Staff Section Associations, and </w:t>
-      </w:r>
-      <w:proofErr w:type="spellStart"/>
-      <w:r>
-        <w:rPr>
-          <w:rFonts w:cs="Arial"/>
-          <w:szCs w:val="20"/>
-        </w:rPr>
-        <w:t>StudentSectionAssociations</w:t>
-      </w:r>
-      <w:proofErr w:type="spellEnd"/>
-      <w:r>
-        <w:rPr>
-          <w:rFonts w:cs="Arial"/>
-          <w:szCs w:val="20"/>
-        </w:rPr>
-        <w:t xml:space="preserve"> can be loaded after Sections.</w:t>
+        <w:t>Staff, Staff Section Associations, and StudentSectionAssociations can be loaded after Sections.</w:t>
       </w:r>
     </w:p>
     <w:p>
@@ -16957,23 +15961,7 @@
           <w:rFonts w:cs="Arial"/>
           <w:szCs w:val="20"/>
         </w:rPr>
-        <w:t xml:space="preserve">Student enrollment data must be provided via </w:t>
-      </w:r>
-      <w:proofErr w:type="spellStart"/>
-      <w:r>
-        <w:rPr>
-          <w:rFonts w:cs="Arial"/>
-          <w:szCs w:val="20"/>
-        </w:rPr>
-        <w:t>StudentSchoolAssociation</w:t>
-      </w:r>
-      <w:proofErr w:type="spellEnd"/>
-      <w:r>
-        <w:rPr>
-          <w:rFonts w:cs="Arial"/>
-          <w:szCs w:val="20"/>
-        </w:rPr>
-        <w:t xml:space="preserve"> in order to establish a valid security claim before any other updates may be made to student records. (See more details below.)</w:t>
+        <w:t>Student enrollment data must be provided via StudentSchoolAssociation in order to establish a valid security claim before any other updates may be made to student records. (See more details below.)</w:t>
       </w:r>
     </w:p>
     <w:p>
@@ -16993,23 +15981,7 @@
           <w:rFonts w:cs="Arial"/>
           <w:szCs w:val="20"/>
         </w:rPr>
-        <w:t xml:space="preserve">Once student enrollment data is loaded, student demographics may be provided via </w:t>
-      </w:r>
-      <w:proofErr w:type="spellStart"/>
-      <w:r>
-        <w:rPr>
-          <w:rFonts w:cs="Arial"/>
-          <w:szCs w:val="20"/>
-        </w:rPr>
-        <w:t>StudentEducationOrganizationAssociation</w:t>
-      </w:r>
-      <w:proofErr w:type="spellEnd"/>
-      <w:r>
-        <w:rPr>
-          <w:rFonts w:cs="Arial"/>
-          <w:szCs w:val="20"/>
-        </w:rPr>
-        <w:t>.</w:t>
+        <w:t>Once student enrollment data is loaded, student demographics may be provided via StudentEducationOrganizationAssociation.</w:t>
       </w:r>
     </w:p>
     <w:p>
@@ -17045,37 +16017,12 @@
           <w:szCs w:val="20"/>
         </w:rPr>
       </w:pPr>
-      <w:proofErr w:type="spellStart"/>
-      <w:r>
-        <w:rPr>
-          <w:rFonts w:cs="Arial"/>
-          <w:szCs w:val="20"/>
-        </w:rPr>
-        <w:t>StudentProgramAssociations</w:t>
-      </w:r>
-      <w:proofErr w:type="spellEnd"/>
-      <w:r>
-        <w:rPr>
-          <w:rFonts w:cs="Arial"/>
-          <w:szCs w:val="20"/>
-        </w:rPr>
-        <w:t xml:space="preserve"> can be loaded once Programs and </w:t>
-      </w:r>
-      <w:proofErr w:type="spellStart"/>
-      <w:r>
-        <w:rPr>
-          <w:rFonts w:cs="Arial"/>
-          <w:szCs w:val="20"/>
-        </w:rPr>
-        <w:t>StudentSchoolAssociations</w:t>
-      </w:r>
-      <w:proofErr w:type="spellEnd"/>
-      <w:r>
-        <w:rPr>
-          <w:rFonts w:cs="Arial"/>
-          <w:szCs w:val="20"/>
-        </w:rPr>
-        <w:t xml:space="preserve"> have been loaded.</w:t>
+      <w:r>
+        <w:rPr>
+          <w:rFonts w:cs="Arial"/>
+          <w:szCs w:val="20"/>
+        </w:rPr>
+        <w:t>StudentProgramAssociations can be loaded once Programs and StudentSchoolAssociations have been loaded.</w:t>
       </w:r>
     </w:p>
     <w:p>
@@ -17119,23 +16066,7 @@
           <w:rFonts w:cs="Arial"/>
           <w:szCs w:val="20"/>
         </w:rPr>
-        <w:t xml:space="preserve">As described above, each student must first have a </w:t>
-      </w:r>
-      <w:proofErr w:type="spellStart"/>
-      <w:r>
-        <w:rPr>
-          <w:rFonts w:cs="Arial"/>
-          <w:szCs w:val="20"/>
-        </w:rPr>
-        <w:t>StudentSchoolAssociation</w:t>
-      </w:r>
-      <w:proofErr w:type="spellEnd"/>
-      <w:r>
-        <w:rPr>
-          <w:rFonts w:cs="Arial"/>
-          <w:szCs w:val="20"/>
-        </w:rPr>
-        <w:t xml:space="preserve"> record (an enrollment record). For EE Enrollment, allowable grades are EC, K-3 or EE.</w:t>
+        <w:t>As described above, each student must first have a StudentSchoolAssociation record (an enrollment record). For EE Enrollment, allowable grades are EC, K-3 or EE.</w:t>
       </w:r>
     </w:p>
     <w:p>
@@ -17259,8 +16190,6 @@
         <w:pStyle w:val="Heading1"/>
       </w:pPr>
       <w:bookmarkStart w:id="28" w:name="_Toc98250000"/>
-      <w:bookmarkStart w:id="29" w:name="_GoBack"/>
-      <w:bookmarkEnd w:id="29"/>
       <w:r>
         <w:t>Staging Environment Load and Quality Check</w:t>
       </w:r>
@@ -17292,23 +16221,7 @@
           <w:rFonts w:cs="Arial"/>
           <w:szCs w:val="20"/>
         </w:rPr>
-        <w:t>In the staging environment, vendors will load actual student data, with student enrollment (</w:t>
-      </w:r>
-      <w:proofErr w:type="spellStart"/>
-      <w:r>
-        <w:rPr>
-          <w:rFonts w:cs="Arial"/>
-          <w:szCs w:val="20"/>
-        </w:rPr>
-        <w:t>studentSchoolAssociation</w:t>
-      </w:r>
-      <w:proofErr w:type="spellEnd"/>
-      <w:r>
-        <w:rPr>
-          <w:rFonts w:cs="Arial"/>
-          <w:szCs w:val="20"/>
-        </w:rPr>
-        <w:t>)</w:t>
+        <w:t>In the staging environment, vendors will load actual student data, with student enrollment (studentSchoolAssociation)</w:t>
       </w:r>
       <w:r>
         <w:rPr>
@@ -17322,46 +16235,14 @@
           <w:rFonts w:cs="Arial"/>
           <w:szCs w:val="20"/>
         </w:rPr>
-        <w:t>demographic (</w:t>
-      </w:r>
-      <w:proofErr w:type="spellStart"/>
-      <w:r>
-        <w:rPr>
-          <w:rFonts w:cs="Arial"/>
-          <w:szCs w:val="20"/>
-        </w:rPr>
-        <w:t>studentEducationOrganizationAssociation</w:t>
-      </w:r>
-      <w:proofErr w:type="spellEnd"/>
-      <w:r>
-        <w:rPr>
-          <w:rFonts w:cs="Arial"/>
-          <w:szCs w:val="20"/>
-        </w:rPr>
-        <w:t>)</w:t>
-      </w:r>
-      <w:r>
-        <w:rPr>
-          <w:rFonts w:cs="Arial"/>
-          <w:szCs w:val="20"/>
-        </w:rPr>
-        <w:t xml:space="preserve">, </w:t>
-      </w:r>
-      <w:proofErr w:type="gramStart"/>
-      <w:r>
-        <w:rPr>
-          <w:rFonts w:cs="Arial"/>
-          <w:szCs w:val="20"/>
-        </w:rPr>
-        <w:t>program</w:t>
-      </w:r>
-      <w:proofErr w:type="gramEnd"/>
-      <w:r>
-        <w:rPr>
-          <w:rFonts w:cs="Arial"/>
-          <w:szCs w:val="20"/>
-        </w:rPr>
-        <w:t xml:space="preserve"> and calendar </w:t>
+        <w:t>demographic (studentEducationOrganizationAssociation)</w:t>
+      </w:r>
+      <w:r>
+        <w:rPr>
+          <w:rFonts w:cs="Arial"/>
+          <w:szCs w:val="20"/>
+        </w:rPr>
+        <w:t xml:space="preserve">, program and calendar </w:t>
       </w:r>
       <w:r>
         <w:rPr>
@@ -17408,7 +16289,7 @@
       <w:pPr>
         <w:pStyle w:val="Heading2"/>
       </w:pPr>
-      <w:bookmarkStart w:id="30" w:name="_Toc98250001"/>
+      <w:bookmarkStart w:id="29" w:name="_Toc98250001"/>
       <w:r>
         <w:t>Ed-Fi</w:t>
       </w:r>
@@ -17418,7 +16299,7 @@
       <w:r>
         <w:t xml:space="preserve"> Identities API Integration Test</w:t>
       </w:r>
-      <w:bookmarkEnd w:id="30"/>
+      <w:bookmarkEnd w:id="29"/>
       <w:r>
         <w:t xml:space="preserve"> </w:t>
       </w:r>
@@ -17600,17 +16481,7 @@
         <w:ind w:left="990"/>
       </w:pPr>
       <w:r>
-        <w:t>"</w:t>
-      </w:r>
-      <w:proofErr w:type="spellStart"/>
-      <w:proofErr w:type="gramStart"/>
-      <w:r>
-        <w:t>stateStudentId</w:t>
-      </w:r>
-      <w:proofErr w:type="spellEnd"/>
-      <w:proofErr w:type="gramEnd"/>
-      <w:r>
-        <w:t>": "000010000000",</w:t>
+        <w:t>"stateStudentId": "000010000000",</w:t>
       </w:r>
     </w:p>
     <w:p>
@@ -17620,17 +16491,7 @@
       </w:pPr>
       <w:r>
         <w:lastRenderedPageBreak/>
-        <w:t>"</w:t>
-      </w:r>
-      <w:proofErr w:type="spellStart"/>
-      <w:proofErr w:type="gramStart"/>
-      <w:r>
-        <w:t>educationOrganizationId</w:t>
-      </w:r>
-      <w:proofErr w:type="spellEnd"/>
-      <w:proofErr w:type="gramEnd"/>
-      <w:r>
-        <w:t>: "255901",</w:t>
+        <w:t>"educationOrganizationId: "255901",</w:t>
       </w:r>
     </w:p>
     <w:p>
@@ -17639,25 +16500,7 @@
         <w:ind w:left="990"/>
       </w:pPr>
       <w:r>
-        <w:t>"</w:t>
-      </w:r>
-      <w:proofErr w:type="spellStart"/>
-      <w:proofErr w:type="gramStart"/>
-      <w:r>
-        <w:t>lastSurname</w:t>
-      </w:r>
-      <w:proofErr w:type="spellEnd"/>
-      <w:proofErr w:type="gramEnd"/>
-      <w:r>
-        <w:t>": "</w:t>
-      </w:r>
-      <w:proofErr w:type="spellStart"/>
-      <w:r>
-        <w:t>LastSurname</w:t>
-      </w:r>
-      <w:proofErr w:type="spellEnd"/>
-      <w:r>
-        <w:t>",</w:t>
+        <w:t>"lastSurname": "LastSurname",</w:t>
       </w:r>
     </w:p>
     <w:p>
@@ -17666,25 +16509,7 @@
         <w:ind w:left="990"/>
       </w:pPr>
       <w:r>
-        <w:t>"</w:t>
-      </w:r>
-      <w:proofErr w:type="spellStart"/>
-      <w:proofErr w:type="gramStart"/>
-      <w:r>
-        <w:t>firstName</w:t>
-      </w:r>
-      <w:proofErr w:type="spellEnd"/>
-      <w:proofErr w:type="gramEnd"/>
-      <w:r>
-        <w:t>": "</w:t>
-      </w:r>
-      <w:proofErr w:type="spellStart"/>
-      <w:r>
-        <w:t>FirstName</w:t>
-      </w:r>
-      <w:proofErr w:type="spellEnd"/>
-      <w:r>
-        <w:t>",</w:t>
+        <w:t>"firstName": "FirstName",</w:t>
       </w:r>
     </w:p>
     <w:p>
@@ -17693,25 +16518,7 @@
         <w:ind w:left="990"/>
       </w:pPr>
       <w:r>
-        <w:t>"</w:t>
-      </w:r>
-      <w:proofErr w:type="spellStart"/>
-      <w:proofErr w:type="gramStart"/>
-      <w:r>
-        <w:t>middleName</w:t>
-      </w:r>
-      <w:proofErr w:type="spellEnd"/>
-      <w:proofErr w:type="gramEnd"/>
-      <w:r>
-        <w:t>": "</w:t>
-      </w:r>
-      <w:proofErr w:type="spellStart"/>
-      <w:r>
-        <w:t>MiddleName</w:t>
-      </w:r>
-      <w:proofErr w:type="spellEnd"/>
-      <w:r>
-        <w:t>",</w:t>
+        <w:t>"middleName": "MiddleName",</w:t>
       </w:r>
     </w:p>
     <w:p>
@@ -17720,17 +16527,7 @@
         <w:ind w:left="990"/>
       </w:pPr>
       <w:r>
-        <w:t>"</w:t>
-      </w:r>
-      <w:proofErr w:type="spellStart"/>
-      <w:proofErr w:type="gramStart"/>
-      <w:r>
-        <w:t>generationCodeSuffix</w:t>
-      </w:r>
-      <w:proofErr w:type="spellEnd"/>
-      <w:proofErr w:type="gramEnd"/>
-      <w:r>
-        <w:t>": "Suffix",</w:t>
+        <w:t>"generationCodeSuffix": "Suffix",</w:t>
       </w:r>
     </w:p>
     <w:p>
@@ -17739,17 +16536,7 @@
         <w:ind w:left="990"/>
       </w:pPr>
       <w:r>
-        <w:t>"</w:t>
-      </w:r>
-      <w:proofErr w:type="spellStart"/>
-      <w:proofErr w:type="gramStart"/>
-      <w:r>
-        <w:t>birthDate</w:t>
-      </w:r>
-      <w:proofErr w:type="spellEnd"/>
-      <w:proofErr w:type="gramEnd"/>
-      <w:r>
-        <w:t>": "2005-12-15T00:00:00",</w:t>
+        <w:t>"birthDate": "2005-12-15T00:00:00",</w:t>
       </w:r>
     </w:p>
     <w:p>
@@ -17758,17 +16545,7 @@
         <w:ind w:left="990"/>
       </w:pPr>
       <w:r>
-        <w:t>"</w:t>
-      </w:r>
-      <w:proofErr w:type="spellStart"/>
-      <w:proofErr w:type="gramStart"/>
-      <w:r>
-        <w:t>sexType</w:t>
-      </w:r>
-      <w:proofErr w:type="spellEnd"/>
-      <w:proofErr w:type="gramEnd"/>
-      <w:r>
-        <w:t>": "Male"</w:t>
+        <w:t>"sexType": "Male"</w:t>
       </w:r>
     </w:p>
     <w:p>
@@ -17819,6 +16596,21 @@
         </w:rPr>
         <w:t>If no match is found in the Student Id System – the student id is created</w:t>
       </w:r>
+      <w:r>
+        <w:rPr>
+          <w:rFonts w:cs="Arial"/>
+          <w:szCs w:val="20"/>
+        </w:rPr>
+        <w:t xml:space="preserve"> </w:t>
+      </w:r>
+      <w:r>
+        <w:rPr>
+          <w:rFonts w:ascii="Helvetica" w:hAnsi="Helvetica" w:cs="Helvetica"/>
+          <w:color w:val="333333"/>
+          <w:shd w:val="clear" w:color="auto" w:fill="FFFFFF"/>
+        </w:rPr>
+        <w:t>(this is equivalent to code 3002 in the SIS)</w:t>
+      </w:r>
     </w:p>
     <w:p>
       <w:pPr>
@@ -17859,7 +16651,37 @@
           <w:rFonts w:cs="Arial"/>
           <w:szCs w:val="20"/>
         </w:rPr>
-        <w:t>If the Student ID System returns an error the student id will fail to be created and an HTTP status code 400 Bad Request with the corresponding message for the error given is returned from the ODS/API (see specific errors below under Test 2)</w:t>
+        <w:t xml:space="preserve">If the Student ID System returns an error the student id will fail to be created and </w:t>
+      </w:r>
+      <w:r>
+        <w:rPr>
+          <w:rFonts w:cs="Arial"/>
+          <w:szCs w:val="20"/>
+        </w:rPr>
+        <w:t xml:space="preserve">the ODS/API </w:t>
+      </w:r>
+      <w:r>
+        <w:rPr>
+          <w:rFonts w:cs="Arial"/>
+          <w:szCs w:val="20"/>
+        </w:rPr>
+        <w:t xml:space="preserve">returns </w:t>
+      </w:r>
+      <w:r>
+        <w:rPr>
+          <w:rFonts w:cs="Arial"/>
+          <w:szCs w:val="20"/>
+        </w:rPr>
+        <w:t xml:space="preserve">an HTTP status code 400 Bad Request with the corresponding message for the error given </w:t>
+      </w:r>
+      <w:bookmarkStart w:id="30" w:name="_GoBack"/>
+      <w:bookmarkEnd w:id="30"/>
+      <w:r>
+        <w:rPr>
+          <w:rFonts w:cs="Arial"/>
+          <w:szCs w:val="20"/>
+        </w:rPr>
+        <w:t>(see specific errors below under Test 2)</w:t>
       </w:r>
     </w:p>
     <w:p>
@@ -17942,17 +16764,7 @@
         <w:ind w:left="1080"/>
       </w:pPr>
       <w:r>
-        <w:t>"</w:t>
-      </w:r>
-      <w:proofErr w:type="spellStart"/>
-      <w:proofErr w:type="gramStart"/>
-      <w:r>
-        <w:t>stateStudentId</w:t>
-      </w:r>
-      <w:proofErr w:type="spellEnd"/>
-      <w:proofErr w:type="gramEnd"/>
-      <w:r>
-        <w:t>": "000010000000",</w:t>
+        <w:t>"stateStudentId": "000010000000",</w:t>
       </w:r>
     </w:p>
     <w:p>
@@ -17961,17 +16773,7 @@
         <w:ind w:left="1080"/>
       </w:pPr>
       <w:r>
-        <w:t>"</w:t>
-      </w:r>
-      <w:proofErr w:type="spellStart"/>
-      <w:proofErr w:type="gramStart"/>
-      <w:r>
-        <w:t>educationOrganizationId</w:t>
-      </w:r>
-      <w:proofErr w:type="spellEnd"/>
-      <w:proofErr w:type="gramEnd"/>
-      <w:r>
-        <w:t>: "255901",</w:t>
+        <w:t>"educationOrganizationId: "255901",</w:t>
       </w:r>
     </w:p>
     <w:p>
@@ -17980,25 +16782,7 @@
         <w:ind w:left="1080"/>
       </w:pPr>
       <w:r>
-        <w:t>"</w:t>
-      </w:r>
-      <w:proofErr w:type="spellStart"/>
-      <w:proofErr w:type="gramStart"/>
-      <w:r>
-        <w:t>lastSurname</w:t>
-      </w:r>
-      <w:proofErr w:type="spellEnd"/>
-      <w:proofErr w:type="gramEnd"/>
-      <w:r>
-        <w:t>": "</w:t>
-      </w:r>
-      <w:proofErr w:type="spellStart"/>
-      <w:r>
-        <w:t>LastSurname</w:t>
-      </w:r>
-      <w:proofErr w:type="spellEnd"/>
-      <w:r>
-        <w:t>",</w:t>
+        <w:t>"lastSurname": "LastSurname",</w:t>
       </w:r>
     </w:p>
     <w:p>
@@ -18007,25 +16791,7 @@
         <w:ind w:left="1080"/>
       </w:pPr>
       <w:r>
-        <w:t>"</w:t>
-      </w:r>
-      <w:proofErr w:type="spellStart"/>
-      <w:proofErr w:type="gramStart"/>
-      <w:r>
-        <w:t>firstName</w:t>
-      </w:r>
-      <w:proofErr w:type="spellEnd"/>
-      <w:proofErr w:type="gramEnd"/>
-      <w:r>
-        <w:t>": "</w:t>
-      </w:r>
-      <w:proofErr w:type="spellStart"/>
-      <w:r>
-        <w:t>FirstName</w:t>
-      </w:r>
-      <w:proofErr w:type="spellEnd"/>
-      <w:r>
-        <w:t>",</w:t>
+        <w:t>"firstName": "FirstName",</w:t>
       </w:r>
     </w:p>
     <w:p>
@@ -18034,25 +16800,7 @@
         <w:ind w:left="1080"/>
       </w:pPr>
       <w:r>
-        <w:t>"</w:t>
-      </w:r>
-      <w:proofErr w:type="spellStart"/>
-      <w:proofErr w:type="gramStart"/>
-      <w:r>
-        <w:t>middleName</w:t>
-      </w:r>
-      <w:proofErr w:type="spellEnd"/>
-      <w:proofErr w:type="gramEnd"/>
-      <w:r>
-        <w:t>": "</w:t>
-      </w:r>
-      <w:proofErr w:type="spellStart"/>
-      <w:r>
-        <w:t>MiddleName</w:t>
-      </w:r>
-      <w:proofErr w:type="spellEnd"/>
-      <w:r>
-        <w:t>",</w:t>
+        <w:t>"middleName": "MiddleName",</w:t>
       </w:r>
     </w:p>
     <w:p>
@@ -18061,17 +16809,7 @@
         <w:ind w:left="1080"/>
       </w:pPr>
       <w:r>
-        <w:t>"</w:t>
-      </w:r>
-      <w:proofErr w:type="spellStart"/>
-      <w:proofErr w:type="gramStart"/>
-      <w:r>
-        <w:t>generationCodeSuffix</w:t>
-      </w:r>
-      <w:proofErr w:type="spellEnd"/>
-      <w:proofErr w:type="gramEnd"/>
-      <w:r>
-        <w:t>": "Suffix",</w:t>
+        <w:t>"generationCodeSuffix": "Suffix",</w:t>
       </w:r>
     </w:p>
     <w:p>
@@ -18080,17 +16818,7 @@
         <w:ind w:left="1080"/>
       </w:pPr>
       <w:r>
-        <w:t>"</w:t>
-      </w:r>
-      <w:proofErr w:type="spellStart"/>
-      <w:proofErr w:type="gramStart"/>
-      <w:r>
-        <w:t>birthDate</w:t>
-      </w:r>
-      <w:proofErr w:type="spellEnd"/>
-      <w:proofErr w:type="gramEnd"/>
-      <w:r>
-        <w:t>": "2005-12-15T00:00:00",</w:t>
+        <w:t>"birthDate": "2005-12-15T00:00:00",</w:t>
       </w:r>
     </w:p>
     <w:p>
@@ -18099,17 +16827,7 @@
         <w:ind w:left="1080"/>
       </w:pPr>
       <w:r>
-        <w:t>"</w:t>
-      </w:r>
-      <w:proofErr w:type="spellStart"/>
-      <w:proofErr w:type="gramStart"/>
-      <w:r>
-        <w:t>sexType</w:t>
-      </w:r>
-      <w:proofErr w:type="spellEnd"/>
-      <w:proofErr w:type="gramEnd"/>
-      <w:r>
-        <w:t>": "Male"</w:t>
+        <w:t>"sexType": "Male"</w:t>
       </w:r>
     </w:p>
     <w:p>
@@ -18731,23 +17449,7 @@
           <w:rFonts w:cs="Arial"/>
           <w:szCs w:val="20"/>
         </w:rPr>
-        <w:t xml:space="preserve">400: BAD REQUEST </w:t>
-      </w:r>
-      <w:proofErr w:type="gramStart"/>
-      <w:r>
-        <w:rPr>
-          <w:rFonts w:cs="Arial"/>
-          <w:szCs w:val="20"/>
-        </w:rPr>
-        <w:t>{ “</w:t>
-      </w:r>
-      <w:proofErr w:type="gramEnd"/>
-      <w:r>
-        <w:rPr>
-          <w:rFonts w:cs="Arial"/>
-          <w:szCs w:val="20"/>
-        </w:rPr>
-        <w:t>message”: “&lt;error number&gt; &lt;error description&gt;&lt;error details&gt;” }</w:t>
+        <w:t>400: BAD REQUEST { “message”: “&lt;error number&gt; &lt;error description&gt;&lt;error details&gt;” }</w:t>
       </w:r>
     </w:p>
     <w:p>
@@ -18921,89 +17623,8 @@
           <w:rFonts w:cs="Arial"/>
           <w:szCs w:val="20"/>
         </w:rPr>
-        <w:t xml:space="preserve">he Ed-Fi student validator then calls the MDE Student ID System validation process with </w:t>
-      </w:r>
-      <w:proofErr w:type="spellStart"/>
-      <w:r>
-        <w:rPr>
-          <w:rFonts w:cs="Arial"/>
-          <w:szCs w:val="20"/>
-        </w:rPr>
-        <w:t>StateStudentId</w:t>
-      </w:r>
-      <w:proofErr w:type="spellEnd"/>
-      <w:r>
-        <w:rPr>
-          <w:rFonts w:cs="Arial"/>
-          <w:szCs w:val="20"/>
-        </w:rPr>
-        <w:t xml:space="preserve"> (</w:t>
-      </w:r>
-      <w:proofErr w:type="spellStart"/>
-      <w:r>
-        <w:rPr>
-          <w:rFonts w:cs="Arial"/>
-          <w:szCs w:val="20"/>
-        </w:rPr>
-        <w:t>StudentUniqueId</w:t>
-      </w:r>
-      <w:proofErr w:type="spellEnd"/>
-      <w:r>
-        <w:rPr>
-          <w:rFonts w:cs="Arial"/>
-          <w:szCs w:val="20"/>
-        </w:rPr>
-        <w:t xml:space="preserve">), </w:t>
-      </w:r>
-      <w:proofErr w:type="spellStart"/>
-      <w:r>
-        <w:rPr>
-          <w:rFonts w:cs="Arial"/>
-          <w:szCs w:val="20"/>
-        </w:rPr>
-        <w:t>LastName</w:t>
-      </w:r>
-      <w:proofErr w:type="spellEnd"/>
-      <w:r>
-        <w:rPr>
-          <w:rFonts w:cs="Arial"/>
-          <w:szCs w:val="20"/>
-        </w:rPr>
-        <w:t xml:space="preserve">, </w:t>
-      </w:r>
-      <w:proofErr w:type="spellStart"/>
-      <w:r>
-        <w:rPr>
-          <w:rFonts w:cs="Arial"/>
-          <w:szCs w:val="20"/>
-        </w:rPr>
-        <w:t>FirstName</w:t>
-      </w:r>
-      <w:proofErr w:type="spellEnd"/>
-      <w:r>
-        <w:rPr>
-          <w:rFonts w:cs="Arial"/>
-          <w:szCs w:val="20"/>
-        </w:rPr>
-        <w:t xml:space="preserve">, </w:t>
-      </w:r>
-      <w:proofErr w:type="spellStart"/>
-      <w:r>
-        <w:rPr>
-          <w:rFonts w:cs="Arial"/>
-          <w:szCs w:val="20"/>
-        </w:rPr>
-        <w:t>BirthDate</w:t>
-      </w:r>
-      <w:proofErr w:type="spellEnd"/>
-      <w:r>
-        <w:rPr>
-          <w:rFonts w:cs="Arial"/>
-          <w:szCs w:val="20"/>
-        </w:rPr>
-        <w:t xml:space="preserve">, and </w:t>
-      </w:r>
-      <w:proofErr w:type="spellStart"/>
+        <w:t xml:space="preserve">he Ed-Fi student validator then calls the MDE Student ID System validation process with StateStudentId (StudentUniqueId), LastName, FirstName, BirthDate, and </w:t>
+      </w:r>
       <w:r>
         <w:rPr>
           <w:rFonts w:cs="Arial"/>
@@ -19011,7 +17632,6 @@
         </w:rPr>
         <w:t>BirthSex</w:t>
       </w:r>
-      <w:proofErr w:type="spellEnd"/>
       <w:r>
         <w:rPr>
           <w:rFonts w:cs="Arial"/>
@@ -20132,7 +18752,7 @@
           <w:rPr>
             <w:noProof/>
           </w:rPr>
-          <w:t>5</w:t>
+          <w:t>8</w:t>
         </w:r>
         <w:r>
           <w:rPr>
@@ -23444,6 +22064,7 @@
   <w:style w:type="character" w:default="1" w:styleId="DefaultParagraphFont">
     <w:name w:val="Default Paragraph Font"/>
     <w:uiPriority w:val="1"/>
+    <w:semiHidden/>
     <w:unhideWhenUsed/>
   </w:style>
   <w:style w:type="table" w:default="1" w:styleId="TableNormal">
@@ -24741,6 +23362,15 @@
 </file>
 
 <file path=customXml/item1.xml><?xml version="1.0" encoding="utf-8"?>
+<?mso-contentType ?>
+<FormTemplates xmlns="http://schemas.microsoft.com/sharepoint/v3/contenttype/forms">
+  <Display>DocumentLibraryForm</Display>
+  <Edit>DocumentLibraryForm</Edit>
+  <New>DocumentLibraryForm</New>
+</FormTemplates>
+</file>
+
+<file path=customXml/item2.xml><?xml version="1.0" encoding="utf-8"?>
 <p:properties xmlns:p="http://schemas.microsoft.com/office/2006/metadata/properties" xmlns:xsi="http://www.w3.org/2001/XMLSchema-instance" xmlns:pc="http://schemas.microsoft.com/office/infopath/2007/PartnerControls">
   <documentManagement>
     <_dlc_DocId xmlns="51adfe52-6b67-47fa-a4b8-d920c8b69b06">3J5YSHVNQAZM-1106575984-237</_dlc_DocId>
@@ -24752,16 +23382,57 @@
 </p:properties>
 </file>
 
-<file path=customXml/item2.xml><?xml version="1.0" encoding="utf-8"?>
+<file path=customXml/item3.xml><?xml version="1.0" encoding="utf-8"?>
 <?mso-contentType ?>
-<FormTemplates xmlns="http://schemas.microsoft.com/sharepoint/v3/contenttype/forms">
-  <Display>DocumentLibraryForm</Display>
-  <Edit>DocumentLibraryForm</Edit>
-  <New>DocumentLibraryForm</New>
-</FormTemplates>
+<spe:Receivers xmlns:spe="http://schemas.microsoft.com/sharepoint/events">
+  <Receiver>
+    <Name>Document ID Generator</Name>
+    <Synchronization>Synchronous</Synchronization>
+    <Type>10001</Type>
+    <SequenceNumber>1000</SequenceNumber>
+    <Url/>
+    <Assembly>Microsoft.Office.DocumentManagement, Version=16.0.0.0, Culture=neutral, PublicKeyToken=71e9bce111e9429c</Assembly>
+    <Class>Microsoft.Office.DocumentManagement.Internal.DocIdHandler</Class>
+    <Data/>
+    <Filter/>
+  </Receiver>
+  <Receiver>
+    <Name>Document ID Generator</Name>
+    <Synchronization>Synchronous</Synchronization>
+    <Type>10002</Type>
+    <SequenceNumber>1001</SequenceNumber>
+    <Url/>
+    <Assembly>Microsoft.Office.DocumentManagement, Version=16.0.0.0, Culture=neutral, PublicKeyToken=71e9bce111e9429c</Assembly>
+    <Class>Microsoft.Office.DocumentManagement.Internal.DocIdHandler</Class>
+    <Data/>
+    <Filter/>
+  </Receiver>
+  <Receiver>
+    <Name>Document ID Generator</Name>
+    <Synchronization>Synchronous</Synchronization>
+    <Type>10004</Type>
+    <SequenceNumber>1002</SequenceNumber>
+    <Url/>
+    <Assembly>Microsoft.Office.DocumentManagement, Version=16.0.0.0, Culture=neutral, PublicKeyToken=71e9bce111e9429c</Assembly>
+    <Class>Microsoft.Office.DocumentManagement.Internal.DocIdHandler</Class>
+    <Data/>
+    <Filter/>
+  </Receiver>
+  <Receiver>
+    <Name>Document ID Generator</Name>
+    <Synchronization>Synchronous</Synchronization>
+    <Type>10006</Type>
+    <SequenceNumber>1003</SequenceNumber>
+    <Url/>
+    <Assembly>Microsoft.Office.DocumentManagement, Version=16.0.0.0, Culture=neutral, PublicKeyToken=71e9bce111e9429c</Assembly>
+    <Class>Microsoft.Office.DocumentManagement.Internal.DocIdHandler</Class>
+    <Data/>
+    <Filter/>
+  </Receiver>
+</spe:Receivers>
 </file>
 
-<file path=customXml/item3.xml><?xml version="1.0" encoding="utf-8"?>
+<file path=customXml/item4.xml><?xml version="1.0" encoding="utf-8"?>
 <ct:contentTypeSchema xmlns:ct="http://schemas.microsoft.com/office/2006/metadata/contentType" xmlns:ma="http://schemas.microsoft.com/office/2006/metadata/properties/metaAttributes" ct:_="" ma:_="" ma:contentTypeName="Document" ma:contentTypeID="0x0101009543B3E6BEE98E45BCAA58D83782DCDE" ma:contentTypeVersion="502" ma:contentTypeDescription="Create a new document." ma:contentTypeScope="" ma:versionID="ae182763d0d8ef109c73fc8c14aec704">
   <xsd:schema xmlns:xsd="http://www.w3.org/2001/XMLSchema" xmlns:xs="http://www.w3.org/2001/XMLSchema" xmlns:p="http://schemas.microsoft.com/office/2006/metadata/properties" xmlns:ns2="51adfe52-6b67-47fa-a4b8-d920c8b69b06" xmlns:ns3="bf5ade8e-6e80-4d53-bb82-a7e24642084e" xmlns:ns4="c4ab3c5d-fd3d-453e-aba6-ec6fa01195d0" targetNamespace="http://schemas.microsoft.com/office/2006/metadata/properties" ma:root="true" ma:fieldsID="e627df8ac0b16e511ec3b271035efb1f" ns2:_="" ns3:_="" ns4:_="">
     <xsd:import namespace="51adfe52-6b67-47fa-a4b8-d920c8b69b06"/>
@@ -24996,61 +23667,19 @@
 </ct:contentTypeSchema>
 </file>
 
-<file path=customXml/item4.xml><?xml version="1.0" encoding="utf-8"?>
-<?mso-contentType ?>
-<spe:Receivers xmlns:spe="http://schemas.microsoft.com/sharepoint/events">
-  <Receiver>
-    <Name>Document ID Generator</Name>
-    <Synchronization>Synchronous</Synchronization>
-    <Type>10001</Type>
-    <SequenceNumber>1000</SequenceNumber>
-    <Url/>
-    <Assembly>Microsoft.Office.DocumentManagement, Version=16.0.0.0, Culture=neutral, PublicKeyToken=71e9bce111e9429c</Assembly>
-    <Class>Microsoft.Office.DocumentManagement.Internal.DocIdHandler</Class>
-    <Data/>
-    <Filter/>
-  </Receiver>
-  <Receiver>
-    <Name>Document ID Generator</Name>
-    <Synchronization>Synchronous</Synchronization>
-    <Type>10002</Type>
-    <SequenceNumber>1001</SequenceNumber>
-    <Url/>
-    <Assembly>Microsoft.Office.DocumentManagement, Version=16.0.0.0, Culture=neutral, PublicKeyToken=71e9bce111e9429c</Assembly>
-    <Class>Microsoft.Office.DocumentManagement.Internal.DocIdHandler</Class>
-    <Data/>
-    <Filter/>
-  </Receiver>
-  <Receiver>
-    <Name>Document ID Generator</Name>
-    <Synchronization>Synchronous</Synchronization>
-    <Type>10004</Type>
-    <SequenceNumber>1002</SequenceNumber>
-    <Url/>
-    <Assembly>Microsoft.Office.DocumentManagement, Version=16.0.0.0, Culture=neutral, PublicKeyToken=71e9bce111e9429c</Assembly>
-    <Class>Microsoft.Office.DocumentManagement.Internal.DocIdHandler</Class>
-    <Data/>
-    <Filter/>
-  </Receiver>
-  <Receiver>
-    <Name>Document ID Generator</Name>
-    <Synchronization>Synchronous</Synchronization>
-    <Type>10006</Type>
-    <SequenceNumber>1003</SequenceNumber>
-    <Url/>
-    <Assembly>Microsoft.Office.DocumentManagement, Version=16.0.0.0, Culture=neutral, PublicKeyToken=71e9bce111e9429c</Assembly>
-    <Class>Microsoft.Office.DocumentManagement.Internal.DocIdHandler</Class>
-    <Data/>
-    <Filter/>
-  </Receiver>
-</spe:Receivers>
-</file>
-
 <file path=customXml/item5.xml><?xml version="1.0" encoding="utf-8"?>
 <b:Sources xmlns:b="http://schemas.openxmlformats.org/officeDocument/2006/bibliography" xmlns="http://schemas.openxmlformats.org/officeDocument/2006/bibliography" SelectedStyle="\APASixthEditionOfficeOnline.xsl" StyleName="APA" Version="6"/>
 </file>
 
 <file path=customXml/itemProps1.xml><?xml version="1.0" encoding="utf-8"?>
+<ds:datastoreItem xmlns:ds="http://schemas.openxmlformats.org/officeDocument/2006/customXml" ds:itemID="{99F7B3F0-EC91-4759-92DC-3CEC55588465}">
+  <ds:schemaRefs>
+    <ds:schemaRef ds:uri="http://schemas.microsoft.com/sharepoint/v3/contenttype/forms"/>
+  </ds:schemaRefs>
+</ds:datastoreItem>
+</file>
+
+<file path=customXml/itemProps2.xml><?xml version="1.0" encoding="utf-8"?>
 <ds:datastoreItem xmlns:ds="http://schemas.openxmlformats.org/officeDocument/2006/customXml" ds:itemID="{0CE70B59-3C87-4C7A-BA7E-B3139397A959}">
   <ds:schemaRefs>
     <ds:schemaRef ds:uri="http://schemas.microsoft.com/office/2006/metadata/properties"/>
@@ -25060,15 +23689,15 @@
 </ds:datastoreItem>
 </file>
 
-<file path=customXml/itemProps2.xml><?xml version="1.0" encoding="utf-8"?>
-<ds:datastoreItem xmlns:ds="http://schemas.openxmlformats.org/officeDocument/2006/customXml" ds:itemID="{99F7B3F0-EC91-4759-92DC-3CEC55588465}">
+<file path=customXml/itemProps3.xml><?xml version="1.0" encoding="utf-8"?>
+<ds:datastoreItem xmlns:ds="http://schemas.openxmlformats.org/officeDocument/2006/customXml" ds:itemID="{0B4AAE1F-354C-4079-84CF-4DBB708D2142}">
   <ds:schemaRefs>
-    <ds:schemaRef ds:uri="http://schemas.microsoft.com/sharepoint/v3/contenttype/forms"/>
+    <ds:schemaRef ds:uri="http://schemas.microsoft.com/sharepoint/events"/>
   </ds:schemaRefs>
 </ds:datastoreItem>
 </file>
 
-<file path=customXml/itemProps3.xml><?xml version="1.0" encoding="utf-8"?>
+<file path=customXml/itemProps4.xml><?xml version="1.0" encoding="utf-8"?>
 <ds:datastoreItem xmlns:ds="http://schemas.openxmlformats.org/officeDocument/2006/customXml" ds:itemID="{806438FD-843D-4BC0-8BC0-319428506D84}">
   <ds:schemaRefs>
     <ds:schemaRef ds:uri="http://schemas.microsoft.com/office/2006/metadata/contentType"/>
@@ -25088,16 +23717,8 @@
 </ds:datastoreItem>
 </file>
 
-<file path=customXml/itemProps4.xml><?xml version="1.0" encoding="utf-8"?>
-<ds:datastoreItem xmlns:ds="http://schemas.openxmlformats.org/officeDocument/2006/customXml" ds:itemID="{0B4AAE1F-354C-4079-84CF-4DBB708D2142}">
-  <ds:schemaRefs>
-    <ds:schemaRef ds:uri="http://schemas.microsoft.com/sharepoint/events"/>
-  </ds:schemaRefs>
-</ds:datastoreItem>
-</file>
-
 <file path=customXml/itemProps5.xml><?xml version="1.0" encoding="utf-8"?>
-<ds:datastoreItem xmlns:ds="http://schemas.openxmlformats.org/officeDocument/2006/customXml" ds:itemID="{CBC13A6B-1A87-4A2B-9910-85243C3F57D8}">
+<ds:datastoreItem xmlns:ds="http://schemas.openxmlformats.org/officeDocument/2006/customXml" ds:itemID="{3729A5A7-AACB-461A-9C46-47C711EFF176}">
   <ds:schemaRefs>
     <ds:schemaRef ds:uri="http://schemas.openxmlformats.org/officeDocument/2006/bibliography"/>
   </ds:schemaRefs>

</xml_diff>